<commit_message>
Felhasználási dokumentáció weboldal része
</commit_message>
<xml_diff>
--- a/docs/ClickType felhasználói dokumentáció.docx
+++ b/docs/ClickType felhasználói dokumentáció.docx
@@ -1,6 +1,6 @@
 
 <file path=word/document.xml><?xml version="1.0" encoding="utf-8"?>
-<w:document xmlns:wpc="http://schemas.microsoft.com/office/word/2010/wordprocessingCanvas" xmlns:cx="http://schemas.microsoft.com/office/drawing/2014/chartex" xmlns:cx1="http://schemas.microsoft.com/office/drawing/2015/9/8/chartex" xmlns:cx2="http://schemas.microsoft.com/office/drawing/2015/10/21/chartex" xmlns:cx3="http://schemas.microsoft.com/office/drawing/2016/5/9/chartex" xmlns:cx4="http://schemas.microsoft.com/office/drawing/2016/5/10/chartex" xmlns:cx5="http://schemas.microsoft.com/office/drawing/2016/5/11/chartex" xmlns:cx6="http://schemas.microsoft.com/office/drawing/2016/5/12/chartex" xmlns:cx7="http://schemas.microsoft.com/office/drawing/2016/5/13/chartex" xmlns:cx8="http://schemas.microsoft.com/office/drawing/2016/5/14/chartex" xmlns:mc="http://schemas.openxmlformats.org/markup-compatibility/2006" xmlns:aink="http://schemas.microsoft.com/office/drawing/2016/ink" xmlns:am3d="http://schemas.microsoft.com/office/drawing/2017/model3d" xmlns:o="urn:schemas-microsoft-com:office:office" xmlns:r="http://schemas.openxmlformats.org/officeDocument/2006/relationships" xmlns:m="http://schemas.openxmlformats.org/officeDocument/2006/math" xmlns:v="urn:schemas-microsoft-com:vml" xmlns:wp14="http://schemas.microsoft.com/office/word/2010/wordprocessingDrawing" xmlns:wp="http://schemas.openxmlformats.org/drawingml/2006/wordprocessingDrawing" xmlns:w10="urn:schemas-microsoft-com:office:word" xmlns:w="http://schemas.openxmlformats.org/wordprocessingml/2006/main" xmlns:w14="http://schemas.microsoft.com/office/word/2010/wordml" xmlns:w15="http://schemas.microsoft.com/office/word/2012/wordml" xmlns:w16cid="http://schemas.microsoft.com/office/word/2016/wordml/cid" xmlns:w16se="http://schemas.microsoft.com/office/word/2015/wordml/symex" xmlns:wpg="http://schemas.microsoft.com/office/word/2010/wordprocessingGroup" xmlns:wpi="http://schemas.microsoft.com/office/word/2010/wordprocessingInk" xmlns:wne="http://schemas.microsoft.com/office/word/2006/wordml" xmlns:wps="http://schemas.microsoft.com/office/word/2010/wordprocessingShape" mc:Ignorable="w14 w15 w16se w16cid wp14">
+<w:document xmlns:wpc="http://schemas.microsoft.com/office/word/2010/wordprocessingCanvas" xmlns:cx="http://schemas.microsoft.com/office/drawing/2014/chartex" xmlns:cx1="http://schemas.microsoft.com/office/drawing/2015/9/8/chartex" xmlns:cx2="http://schemas.microsoft.com/office/drawing/2015/10/21/chartex" xmlns:cx3="http://schemas.microsoft.com/office/drawing/2016/5/9/chartex" xmlns:cx4="http://schemas.microsoft.com/office/drawing/2016/5/10/chartex" xmlns:cx5="http://schemas.microsoft.com/office/drawing/2016/5/11/chartex" xmlns:cx6="http://schemas.microsoft.com/office/drawing/2016/5/12/chartex" xmlns:cx7="http://schemas.microsoft.com/office/drawing/2016/5/13/chartex" xmlns:cx8="http://schemas.microsoft.com/office/drawing/2016/5/14/chartex" xmlns:mc="http://schemas.openxmlformats.org/markup-compatibility/2006" xmlns:aink="http://schemas.microsoft.com/office/drawing/2016/ink" xmlns:am3d="http://schemas.microsoft.com/office/drawing/2017/model3d" xmlns:o="urn:schemas-microsoft-com:office:office" xmlns:r="http://schemas.openxmlformats.org/officeDocument/2006/relationships" xmlns:m="http://schemas.openxmlformats.org/officeDocument/2006/math" xmlns:v="urn:schemas-microsoft-com:vml" xmlns:wp14="http://schemas.microsoft.com/office/word/2010/wordprocessingDrawing" xmlns:wp="http://schemas.openxmlformats.org/drawingml/2006/wordprocessingDrawing" xmlns:w10="urn:schemas-microsoft-com:office:word" xmlns:w="http://schemas.openxmlformats.org/wordprocessingml/2006/main" xmlns:w14="http://schemas.microsoft.com/office/word/2010/wordml" xmlns:w15="http://schemas.microsoft.com/office/word/2012/wordml" xmlns:w16cex="http://schemas.microsoft.com/office/word/2018/wordml/cex" xmlns:w16cid="http://schemas.microsoft.com/office/word/2016/wordml/cid" xmlns:w16="http://schemas.microsoft.com/office/word/2018/wordml" xmlns:w16sdtdh="http://schemas.microsoft.com/office/word/2020/wordml/sdtdatahash" xmlns:w16se="http://schemas.microsoft.com/office/word/2015/wordml/symex" xmlns:wpg="http://schemas.microsoft.com/office/word/2010/wordprocessingGroup" xmlns:wpi="http://schemas.microsoft.com/office/word/2010/wordprocessingInk" xmlns:wne="http://schemas.microsoft.com/office/word/2006/wordml" xmlns:wps="http://schemas.microsoft.com/office/word/2010/wordprocessingShape" mc:Ignorable="w14 w15 w16se w16cid w16 w16cex w16sdtdh wp14">
   <w:body>
     <w:p>
       <w:pPr>
@@ -34,6 +34,8 @@
       <w:pPr>
         <w:rPr>
           <w:rFonts w:ascii="Times New Roman" w:hAnsi="Times New Roman"/>
+          <w:b/>
+          <w:bCs/>
           <w:sz w:val="36"/>
           <w:szCs w:val="36"/>
         </w:rPr>
@@ -41,483 +43,162 @@
       <w:r>
         <w:rPr>
           <w:rFonts w:ascii="Times New Roman" w:hAnsi="Times New Roman"/>
+          <w:b/>
+          <w:bCs/>
           <w:sz w:val="36"/>
           <w:szCs w:val="36"/>
         </w:rPr>
-        <w:t xml:space="preserve">Weboldalas dolgok </w:t>
+        <w:t>Weboldal</w:t>
+      </w:r>
+    </w:p>
+    <w:p>
+      <w:pPr>
+        <w:rPr>
+          <w:rFonts w:ascii="Times New Roman" w:hAnsi="Times New Roman"/>
+          <w:sz w:val="28"/>
+          <w:szCs w:val="28"/>
+        </w:rPr>
+      </w:pPr>
+      <w:r>
+        <w:rPr>
+          <w:rFonts w:ascii="Times New Roman" w:hAnsi="Times New Roman"/>
+          <w:b/>
+          <w:bCs/>
+          <w:sz w:val="32"/>
+          <w:szCs w:val="32"/>
+          <w:u w:val="single"/>
+        </w:rPr>
+        <w:t>Az oldal elérhetősége:</w:t>
+      </w:r>
+      <w:r>
+        <w:rPr>
+          <w:rFonts w:ascii="Times New Roman" w:hAnsi="Times New Roman"/>
+          <w:sz w:val="28"/>
+          <w:szCs w:val="28"/>
+          <w:u w:val="single"/>
+        </w:rPr>
+        <w:br/>
+      </w:r>
+      <w:r>
+        <w:rPr>
+          <w:rFonts w:ascii="Times New Roman" w:hAnsi="Times New Roman"/>
+          <w:sz w:val="28"/>
+          <w:szCs w:val="28"/>
+        </w:rPr>
+        <w:t>http://localhost/ClickType/weboldal/Public/#!/</w:t>
+      </w:r>
+      <w:r>
+        <w:rPr>
+          <w:rFonts w:ascii="Times New Roman" w:hAnsi="Times New Roman"/>
+          <w:sz w:val="28"/>
+          <w:szCs w:val="28"/>
+        </w:rPr>
+        <w:br/>
+        <w:t xml:space="preserve">Ezen a linken elérhető a </w:t>
+      </w:r>
+      <w:r>
+        <w:rPr>
+          <w:rFonts w:ascii="Times New Roman" w:hAnsi="Times New Roman"/>
+          <w:sz w:val="28"/>
+          <w:szCs w:val="28"/>
+        </w:rPr>
+        <w:t xml:space="preserve">weboldal, ha a mappa az </w:t>
       </w:r>
       <w:proofErr w:type="spellStart"/>
       <w:r>
         <w:rPr>
           <w:rFonts w:ascii="Times New Roman" w:hAnsi="Times New Roman"/>
-          <w:sz w:val="36"/>
-          <w:szCs w:val="36"/>
-        </w:rPr>
-        <w:t>by</w:t>
+          <w:sz w:val="28"/>
+          <w:szCs w:val="28"/>
+        </w:rPr>
+        <w:t>xampp</w:t>
       </w:r>
       <w:proofErr w:type="spellEnd"/>
       <w:r>
         <w:rPr>
           <w:rFonts w:ascii="Times New Roman" w:hAnsi="Times New Roman"/>
-          <w:sz w:val="36"/>
-          <w:szCs w:val="36"/>
-        </w:rPr>
-        <w:t xml:space="preserve"> </w:t>
+          <w:sz w:val="28"/>
+          <w:szCs w:val="28"/>
+        </w:rPr>
+        <w:sym w:font="Wingdings" w:char="F0E0"/>
       </w:r>
       <w:proofErr w:type="spellStart"/>
       <w:r>
         <w:rPr>
           <w:rFonts w:ascii="Times New Roman" w:hAnsi="Times New Roman"/>
-          <w:sz w:val="36"/>
-          <w:szCs w:val="36"/>
-        </w:rPr>
-        <w:t>adirán</w:t>
+          <w:sz w:val="28"/>
+          <w:szCs w:val="28"/>
+        </w:rPr>
+        <w:t>htdocs</w:t>
       </w:r>
       <w:proofErr w:type="spellEnd"/>
-    </w:p>
-    <w:p>
-      <w:pPr>
-        <w:rPr>
-          <w:rFonts w:ascii="Times New Roman" w:hAnsi="Times New Roman"/>
-          <w:sz w:val="36"/>
-          <w:szCs w:val="36"/>
-        </w:rPr>
-      </w:pPr>
-    </w:p>
-    <w:p>
-      <w:pPr>
-        <w:rPr>
-          <w:rFonts w:ascii="Times New Roman" w:hAnsi="Times New Roman"/>
-          <w:sz w:val="36"/>
-          <w:szCs w:val="36"/>
-        </w:rPr>
-      </w:pPr>
-    </w:p>
-    <w:p>
-      <w:pPr>
-        <w:rPr>
-          <w:rFonts w:ascii="Times New Roman" w:hAnsi="Times New Roman"/>
-          <w:sz w:val="36"/>
-          <w:szCs w:val="36"/>
-        </w:rPr>
-      </w:pPr>
-    </w:p>
-    <w:p>
-      <w:pPr>
-        <w:rPr>
-          <w:rFonts w:ascii="Times New Roman" w:hAnsi="Times New Roman"/>
-          <w:sz w:val="36"/>
-          <w:szCs w:val="36"/>
-        </w:rPr>
-      </w:pPr>
-    </w:p>
-    <w:p>
-      <w:pPr>
-        <w:rPr>
-          <w:rFonts w:ascii="Times New Roman" w:hAnsi="Times New Roman"/>
-          <w:sz w:val="36"/>
-          <w:szCs w:val="36"/>
-        </w:rPr>
-      </w:pPr>
-    </w:p>
-    <w:p>
-      <w:pPr>
-        <w:rPr>
-          <w:rFonts w:ascii="Times New Roman" w:hAnsi="Times New Roman"/>
-          <w:sz w:val="36"/>
-          <w:szCs w:val="36"/>
-        </w:rPr>
-      </w:pPr>
-    </w:p>
-    <w:p>
-      <w:pPr>
-        <w:rPr>
-          <w:rFonts w:ascii="Times New Roman" w:hAnsi="Times New Roman"/>
-          <w:sz w:val="36"/>
-          <w:szCs w:val="36"/>
-        </w:rPr>
-      </w:pPr>
-    </w:p>
-    <w:p>
-      <w:pPr>
-        <w:rPr>
-          <w:rFonts w:ascii="Times New Roman" w:hAnsi="Times New Roman"/>
-          <w:sz w:val="36"/>
-          <w:szCs w:val="36"/>
-        </w:rPr>
-      </w:pPr>
-    </w:p>
-    <w:p>
-      <w:pPr>
-        <w:rPr>
-          <w:rFonts w:ascii="Times New Roman" w:hAnsi="Times New Roman"/>
-          <w:sz w:val="36"/>
-          <w:szCs w:val="36"/>
-        </w:rPr>
-      </w:pPr>
-    </w:p>
-    <w:p>
-      <w:pPr>
-        <w:rPr>
-          <w:rFonts w:ascii="Times New Roman" w:hAnsi="Times New Roman"/>
-          <w:sz w:val="36"/>
-          <w:szCs w:val="36"/>
-        </w:rPr>
-      </w:pPr>
-    </w:p>
-    <w:p>
-      <w:pPr>
-        <w:rPr>
-          <w:rFonts w:ascii="Times New Roman" w:hAnsi="Times New Roman"/>
-          <w:sz w:val="36"/>
-          <w:szCs w:val="36"/>
-        </w:rPr>
-      </w:pPr>
-    </w:p>
-    <w:p>
-      <w:pPr>
-        <w:rPr>
-          <w:rFonts w:ascii="Times New Roman" w:hAnsi="Times New Roman"/>
-          <w:sz w:val="36"/>
-          <w:szCs w:val="36"/>
-        </w:rPr>
-      </w:pPr>
-    </w:p>
-    <w:p>
-      <w:pPr>
-        <w:rPr>
-          <w:rFonts w:ascii="Times New Roman" w:hAnsi="Times New Roman"/>
-          <w:sz w:val="36"/>
-          <w:szCs w:val="36"/>
-        </w:rPr>
-      </w:pPr>
-    </w:p>
-    <w:p>
-      <w:pPr>
-        <w:rPr>
-          <w:rFonts w:ascii="Times New Roman" w:hAnsi="Times New Roman"/>
-          <w:sz w:val="36"/>
-          <w:szCs w:val="36"/>
-        </w:rPr>
-      </w:pPr>
-    </w:p>
-    <w:p>
-      <w:pPr>
-        <w:rPr>
-          <w:rFonts w:ascii="Times New Roman" w:hAnsi="Times New Roman"/>
-          <w:sz w:val="36"/>
-          <w:szCs w:val="36"/>
-        </w:rPr>
-      </w:pPr>
-    </w:p>
-    <w:p>
-      <w:pPr>
-        <w:rPr>
-          <w:rFonts w:ascii="Times New Roman" w:hAnsi="Times New Roman"/>
-          <w:sz w:val="36"/>
-          <w:szCs w:val="36"/>
-        </w:rPr>
-      </w:pPr>
-    </w:p>
-    <w:p>
-      <w:pPr>
-        <w:rPr>
-          <w:rFonts w:ascii="Times New Roman" w:hAnsi="Times New Roman"/>
-          <w:sz w:val="36"/>
-          <w:szCs w:val="36"/>
-        </w:rPr>
-      </w:pPr>
-    </w:p>
-    <w:p>
-      <w:pPr>
-        <w:rPr>
-          <w:rFonts w:ascii="Times New Roman" w:hAnsi="Times New Roman"/>
-          <w:sz w:val="36"/>
-          <w:szCs w:val="36"/>
-        </w:rPr>
-      </w:pPr>
-    </w:p>
-    <w:p>
-      <w:pPr>
-        <w:rPr>
-          <w:rFonts w:ascii="Times New Roman" w:hAnsi="Times New Roman"/>
-          <w:sz w:val="36"/>
-          <w:szCs w:val="36"/>
-        </w:rPr>
-      </w:pPr>
-    </w:p>
-    <w:p>
-      <w:pPr>
-        <w:rPr>
-          <w:rFonts w:ascii="Times New Roman" w:hAnsi="Times New Roman"/>
-          <w:sz w:val="36"/>
-          <w:szCs w:val="36"/>
-        </w:rPr>
-      </w:pPr>
-    </w:p>
-    <w:p>
-      <w:pPr>
-        <w:rPr>
-          <w:rFonts w:ascii="Times New Roman" w:hAnsi="Times New Roman"/>
-          <w:sz w:val="36"/>
-          <w:szCs w:val="36"/>
-        </w:rPr>
-      </w:pPr>
-    </w:p>
-    <w:p>
-      <w:pPr>
-        <w:rPr>
-          <w:rFonts w:ascii="Times New Roman" w:hAnsi="Times New Roman"/>
-          <w:sz w:val="36"/>
-          <w:szCs w:val="36"/>
-        </w:rPr>
-      </w:pPr>
-    </w:p>
-    <w:p>
-      <w:pPr>
-        <w:rPr>
-          <w:rFonts w:ascii="Times New Roman" w:hAnsi="Times New Roman"/>
-          <w:sz w:val="36"/>
-          <w:szCs w:val="36"/>
-        </w:rPr>
-      </w:pPr>
-    </w:p>
-    <w:p>
-      <w:pPr>
-        <w:rPr>
-          <w:rFonts w:ascii="Times New Roman" w:hAnsi="Times New Roman"/>
-          <w:sz w:val="36"/>
-          <w:szCs w:val="36"/>
-        </w:rPr>
-      </w:pPr>
-    </w:p>
-    <w:p>
-      <w:pPr>
-        <w:rPr>
-          <w:rFonts w:ascii="Times New Roman" w:hAnsi="Times New Roman"/>
-          <w:sz w:val="36"/>
-          <w:szCs w:val="36"/>
-        </w:rPr>
-      </w:pPr>
-    </w:p>
-    <w:p>
-      <w:pPr>
-        <w:rPr>
-          <w:rFonts w:ascii="Times New Roman" w:hAnsi="Times New Roman"/>
-          <w:sz w:val="36"/>
-          <w:szCs w:val="36"/>
-        </w:rPr>
-      </w:pPr>
-    </w:p>
-    <w:p>
-      <w:pPr>
-        <w:rPr>
-          <w:rFonts w:ascii="Times New Roman" w:hAnsi="Times New Roman"/>
-          <w:sz w:val="36"/>
-          <w:szCs w:val="36"/>
-        </w:rPr>
-      </w:pPr>
-    </w:p>
-    <w:p>
-      <w:pPr>
-        <w:rPr>
-          <w:rFonts w:ascii="Times New Roman" w:hAnsi="Times New Roman"/>
-          <w:sz w:val="36"/>
-          <w:szCs w:val="36"/>
-        </w:rPr>
-      </w:pPr>
-    </w:p>
-    <w:p>
-      <w:pPr>
-        <w:rPr>
-          <w:rFonts w:ascii="Times New Roman" w:hAnsi="Times New Roman"/>
-          <w:sz w:val="36"/>
-          <w:szCs w:val="36"/>
-        </w:rPr>
-      </w:pPr>
-    </w:p>
-    <w:p>
-      <w:pPr>
-        <w:rPr>
-          <w:rFonts w:ascii="Times New Roman" w:hAnsi="Times New Roman"/>
-          <w:sz w:val="36"/>
-          <w:szCs w:val="36"/>
-        </w:rPr>
-      </w:pPr>
-    </w:p>
-    <w:p>
-      <w:pPr>
-        <w:rPr>
-          <w:rFonts w:ascii="Times New Roman" w:hAnsi="Times New Roman"/>
-          <w:sz w:val="36"/>
-          <w:szCs w:val="36"/>
-        </w:rPr>
-      </w:pPr>
-    </w:p>
-    <w:p>
-      <w:pPr>
-        <w:rPr>
-          <w:rFonts w:ascii="Times New Roman" w:hAnsi="Times New Roman"/>
-          <w:sz w:val="36"/>
-          <w:szCs w:val="36"/>
-        </w:rPr>
-      </w:pPr>
-    </w:p>
-    <w:p>
-      <w:pPr>
-        <w:rPr>
-          <w:rFonts w:ascii="Times New Roman" w:hAnsi="Times New Roman"/>
-          <w:sz w:val="36"/>
-          <w:szCs w:val="36"/>
-        </w:rPr>
-      </w:pPr>
-    </w:p>
-    <w:p>
-      <w:pPr>
-        <w:rPr>
-          <w:rFonts w:ascii="Times New Roman" w:hAnsi="Times New Roman"/>
-          <w:sz w:val="36"/>
-          <w:szCs w:val="36"/>
-        </w:rPr>
-      </w:pPr>
-    </w:p>
-    <w:p>
-      <w:pPr>
-        <w:rPr>
-          <w:rFonts w:ascii="Times New Roman" w:hAnsi="Times New Roman"/>
-          <w:sz w:val="36"/>
-          <w:szCs w:val="36"/>
-        </w:rPr>
-      </w:pPr>
-    </w:p>
-    <w:p>
-      <w:pPr>
-        <w:rPr>
-          <w:rFonts w:ascii="Times New Roman" w:hAnsi="Times New Roman"/>
-          <w:sz w:val="36"/>
-          <w:szCs w:val="36"/>
-        </w:rPr>
-      </w:pPr>
-    </w:p>
-    <w:p>
-      <w:pPr>
-        <w:rPr>
-          <w:rFonts w:ascii="Times New Roman" w:hAnsi="Times New Roman"/>
-          <w:sz w:val="36"/>
-          <w:szCs w:val="36"/>
-        </w:rPr>
-      </w:pPr>
-    </w:p>
-    <w:p>
-      <w:pPr>
-        <w:rPr>
-          <w:rFonts w:ascii="Times New Roman" w:hAnsi="Times New Roman"/>
-          <w:sz w:val="36"/>
-          <w:szCs w:val="36"/>
-        </w:rPr>
-      </w:pPr>
-    </w:p>
-    <w:p>
-      <w:pPr>
-        <w:rPr>
-          <w:rFonts w:ascii="Times New Roman" w:hAnsi="Times New Roman"/>
-          <w:sz w:val="36"/>
-          <w:szCs w:val="36"/>
-        </w:rPr>
-      </w:pPr>
-    </w:p>
-    <w:p>
-      <w:pPr>
-        <w:rPr>
-          <w:rFonts w:ascii="Times New Roman" w:hAnsi="Times New Roman"/>
-          <w:sz w:val="36"/>
-          <w:szCs w:val="36"/>
-        </w:rPr>
-      </w:pPr>
-    </w:p>
-    <w:p>
-      <w:pPr>
-        <w:rPr>
-          <w:rFonts w:ascii="Times New Roman" w:hAnsi="Times New Roman"/>
-          <w:sz w:val="36"/>
-          <w:szCs w:val="36"/>
-        </w:rPr>
-      </w:pPr>
-    </w:p>
-    <w:p>
-      <w:pPr>
-        <w:rPr>
-          <w:rFonts w:ascii="Times New Roman" w:hAnsi="Times New Roman"/>
-          <w:sz w:val="36"/>
-          <w:szCs w:val="36"/>
-        </w:rPr>
-      </w:pPr>
-    </w:p>
-    <w:p>
-      <w:pPr>
-        <w:rPr>
-          <w:rFonts w:ascii="Times New Roman" w:hAnsi="Times New Roman"/>
-          <w:sz w:val="36"/>
-          <w:szCs w:val="36"/>
-        </w:rPr>
-      </w:pPr>
-    </w:p>
-    <w:p>
-      <w:pPr>
-        <w:rPr>
-          <w:rFonts w:ascii="Times New Roman" w:hAnsi="Times New Roman"/>
-          <w:sz w:val="36"/>
-          <w:szCs w:val="36"/>
-        </w:rPr>
-      </w:pPr>
-    </w:p>
-    <w:p>
-      <w:pPr>
-        <w:rPr>
-          <w:rFonts w:ascii="Times New Roman" w:hAnsi="Times New Roman"/>
-          <w:sz w:val="36"/>
-          <w:szCs w:val="36"/>
-        </w:rPr>
-      </w:pPr>
-      <w:r>
+      <w:r>
+        <w:rPr>
+          <w:rFonts w:ascii="Times New Roman" w:hAnsi="Times New Roman"/>
+          <w:sz w:val="28"/>
+          <w:szCs w:val="28"/>
+        </w:rPr>
+        <w:t xml:space="preserve"> mappájában van benne.</w:t>
+      </w:r>
+    </w:p>
+    <w:p>
+      <w:pPr>
         <w:rPr>
           <w:rFonts w:ascii="Times New Roman" w:hAnsi="Times New Roman"/>
           <w:b/>
-          <w:sz w:val="36"/>
-          <w:szCs w:val="36"/>
-        </w:rPr>
-        <w:lastRenderedPageBreak/>
-        <w:t>Játék</w:t>
-      </w:r>
-    </w:p>
-    <w:p>
-      <w:pPr>
-        <w:rPr>
-          <w:rFonts w:ascii="Times New Roman" w:hAnsi="Times New Roman"/>
-          <w:sz w:val="24"/>
-          <w:szCs w:val="24"/>
-        </w:rPr>
-      </w:pPr>
-      <w:r>
-        <w:rPr>
-          <w:rFonts w:ascii="Times New Roman" w:hAnsi="Times New Roman"/>
-          <w:sz w:val="24"/>
-          <w:szCs w:val="24"/>
-        </w:rPr>
-        <w:t>A játék fájljai és az indító fájl</w:t>
-      </w:r>
-      <w:r>
-        <w:rPr>
-          <w:rFonts w:ascii="Times New Roman" w:hAnsi="Times New Roman"/>
-          <w:noProof/>
-          <w:sz w:val="24"/>
-          <w:szCs w:val="24"/>
+          <w:bCs/>
+          <w:sz w:val="32"/>
+          <w:szCs w:val="32"/>
+          <w:u w:val="single"/>
+        </w:rPr>
+      </w:pPr>
+      <w:r>
+        <w:rPr>
+          <w:rFonts w:ascii="Times New Roman" w:hAnsi="Times New Roman"/>
+          <w:b/>
+          <w:bCs/>
+          <w:sz w:val="32"/>
+          <w:szCs w:val="32"/>
+          <w:u w:val="single"/>
+        </w:rPr>
+        <w:t>Regisztráció</w:t>
+      </w:r>
+    </w:p>
+    <w:p>
+      <w:pPr>
+        <w:rPr>
+          <w:rFonts w:ascii="Times New Roman" w:hAnsi="Times New Roman"/>
+          <w:sz w:val="28"/>
+          <w:szCs w:val="28"/>
+        </w:rPr>
+      </w:pPr>
+      <w:r>
+        <w:rPr>
+          <w:rFonts w:ascii="Times New Roman" w:hAnsi="Times New Roman"/>
+          <w:sz w:val="28"/>
+          <w:szCs w:val="28"/>
         </w:rPr>
         <w:drawing>
-          <wp:inline distT="0" distB="0" distL="0" distR="0">
-            <wp:extent cx="6238875" cy="1228725"/>
-            <wp:effectExtent l="0" t="0" r="9525" b="9525"/>
-            <wp:docPr id="1" name="Kép 1"/>
+          <wp:anchor distT="0" distB="0" distL="114300" distR="114300" simplePos="0" relativeHeight="251672576" behindDoc="1" locked="0" layoutInCell="1" allowOverlap="1" wp14:anchorId="654FE1B8" wp14:editId="7E49AFA5">
+            <wp:simplePos x="0" y="0"/>
+            <wp:positionH relativeFrom="column">
+              <wp:posOffset>2414270</wp:posOffset>
+            </wp:positionH>
+            <wp:positionV relativeFrom="paragraph">
+              <wp:posOffset>3338195</wp:posOffset>
+            </wp:positionV>
+            <wp:extent cx="3742055" cy="1019175"/>
+            <wp:effectExtent l="0" t="0" r="0" b="9525"/>
+            <wp:wrapTight wrapText="bothSides">
+              <wp:wrapPolygon edited="0">
+                <wp:start x="0" y="0"/>
+                <wp:lineTo x="0" y="21398"/>
+                <wp:lineTo x="21442" y="21398"/>
+                <wp:lineTo x="21442" y="0"/>
+                <wp:lineTo x="0" y="0"/>
+              </wp:wrapPolygon>
+            </wp:wrapTight>
+            <wp:docPr id="41" name="Kép 41" descr="A képen szöveg látható&#10;&#10;Automatikusan generált leírás"/>
             <wp:cNvGraphicFramePr>
               <a:graphicFrameLocks xmlns:a="http://schemas.openxmlformats.org/drawingml/2006/main" noChangeAspect="1"/>
             </wp:cNvGraphicFramePr>
@@ -525,7 +206,7 @@
               <a:graphicData uri="http://schemas.openxmlformats.org/drawingml/2006/picture">
                 <pic:pic xmlns:pic="http://schemas.openxmlformats.org/drawingml/2006/picture">
                   <pic:nvPicPr>
-                    <pic:cNvPr id="1" name="Képernyőkép 2022-04-28 080940.png"/>
+                    <pic:cNvPr id="41" name="Kép 41" descr="A képen szöveg látható&#10;&#10;Automatikusan generált leírás"/>
                     <pic:cNvPicPr/>
                   </pic:nvPicPr>
                   <pic:blipFill>
@@ -543,7 +224,56 @@
                   <pic:spPr>
                     <a:xfrm>
                       <a:off x="0" y="0"/>
-                      <a:ext cx="6239744" cy="1228896"/>
+                      <a:ext cx="3742055" cy="1019175"/>
+                    </a:xfrm>
+                    <a:prstGeom prst="rect">
+                      <a:avLst/>
+                    </a:prstGeom>
+                  </pic:spPr>
+                </pic:pic>
+              </a:graphicData>
+            </a:graphic>
+            <wp14:sizeRelH relativeFrom="page">
+              <wp14:pctWidth>0</wp14:pctWidth>
+            </wp14:sizeRelH>
+            <wp14:sizeRelV relativeFrom="page">
+              <wp14:pctHeight>0</wp14:pctHeight>
+            </wp14:sizeRelV>
+          </wp:anchor>
+        </w:drawing>
+      </w:r>
+      <w:r>
+        <w:rPr>
+          <w:rFonts w:ascii="Times New Roman" w:hAnsi="Times New Roman"/>
+          <w:sz w:val="28"/>
+          <w:szCs w:val="28"/>
+          <w:u w:val="single"/>
+        </w:rPr>
+        <w:drawing>
+          <wp:inline distT="0" distB="0" distL="0" distR="0" wp14:anchorId="414661A8" wp14:editId="0333F922">
+            <wp:extent cx="5760720" cy="2765425"/>
+            <wp:effectExtent l="0" t="0" r="0" b="0"/>
+            <wp:docPr id="40" name="Kép 40"/>
+            <wp:cNvGraphicFramePr>
+              <a:graphicFrameLocks xmlns:a="http://schemas.openxmlformats.org/drawingml/2006/main" noChangeAspect="1"/>
+            </wp:cNvGraphicFramePr>
+            <a:graphic xmlns:a="http://schemas.openxmlformats.org/drawingml/2006/main">
+              <a:graphicData uri="http://schemas.openxmlformats.org/drawingml/2006/picture">
+                <pic:pic xmlns:pic="http://schemas.openxmlformats.org/drawingml/2006/picture">
+                  <pic:nvPicPr>
+                    <pic:cNvPr id="1" name=""/>
+                    <pic:cNvPicPr/>
+                  </pic:nvPicPr>
+                  <pic:blipFill>
+                    <a:blip r:embed="rId6"/>
+                    <a:stretch>
+                      <a:fillRect/>
+                    </a:stretch>
+                  </pic:blipFill>
+                  <pic:spPr>
+                    <a:xfrm>
+                      <a:off x="0" y="0"/>
+                      <a:ext cx="5760720" cy="2765425"/>
                     </a:xfrm>
                     <a:prstGeom prst="rect">
                       <a:avLst/>
@@ -555,32 +285,1961 @@
           </wp:inline>
         </w:drawing>
       </w:r>
-    </w:p>
-    <w:p>
-      <w:pPr>
-        <w:rPr>
-          <w:rFonts w:ascii="Times New Roman" w:hAnsi="Times New Roman"/>
-          <w:sz w:val="24"/>
-          <w:szCs w:val="24"/>
-        </w:rPr>
-      </w:pPr>
-      <w:r>
-        <w:rPr>
-          <w:rFonts w:ascii="Times New Roman" w:hAnsi="Times New Roman"/>
+      <w:r>
+        <w:rPr>
+          <w:rFonts w:ascii="Times New Roman" w:hAnsi="Times New Roman"/>
+          <w:sz w:val="28"/>
+          <w:szCs w:val="28"/>
+          <w:u w:val="single"/>
+        </w:rPr>
+        <w:br/>
+      </w:r>
+      <w:r>
+        <w:rPr>
+          <w:rFonts w:ascii="Times New Roman" w:hAnsi="Times New Roman"/>
+          <w:sz w:val="28"/>
+          <w:szCs w:val="28"/>
+        </w:rPr>
+        <w:t>Az oldal maximális kihasználásához regisztráció szükséges.</w:t>
+      </w:r>
+      <w:r>
+        <w:rPr>
+          <w:rFonts w:ascii="Times New Roman" w:hAnsi="Times New Roman"/>
+          <w:sz w:val="28"/>
+          <w:szCs w:val="28"/>
+        </w:rPr>
+        <w:br/>
+        <w:t xml:space="preserve">A regisztráció különböző figyelmeztetéseket dob </w:t>
+      </w:r>
+      <w:proofErr w:type="gramStart"/>
+      <w:r>
+        <w:rPr>
+          <w:rFonts w:ascii="Times New Roman" w:hAnsi="Times New Roman"/>
+          <w:sz w:val="28"/>
+          <w:szCs w:val="28"/>
+        </w:rPr>
+        <w:t>fel</w:t>
+      </w:r>
+      <w:proofErr w:type="gramEnd"/>
+      <w:r>
+        <w:rPr>
+          <w:rFonts w:ascii="Times New Roman" w:hAnsi="Times New Roman"/>
+          <w:sz w:val="28"/>
+          <w:szCs w:val="28"/>
+        </w:rPr>
+        <w:t xml:space="preserve"> ha hibásan adod meg az adatokat:</w:t>
+      </w:r>
+    </w:p>
+    <w:p>
+      <w:pPr>
+        <w:spacing w:before="360" w:after="360"/>
+        <w:rPr>
+          <w:rFonts w:ascii="Times New Roman" w:hAnsi="Times New Roman"/>
+          <w:sz w:val="28"/>
+          <w:szCs w:val="28"/>
+        </w:rPr>
+      </w:pPr>
+      <w:r>
+        <w:rPr>
+          <w:rFonts w:ascii="Times New Roman" w:hAnsi="Times New Roman"/>
+          <w:sz w:val="28"/>
+          <w:szCs w:val="28"/>
+        </w:rPr>
+        <w:t>Ha nem írsz be minden adatot</w:t>
+      </w:r>
+    </w:p>
+    <w:p>
+      <w:pPr>
+        <w:spacing w:before="600" w:after="360"/>
+        <w:rPr>
+          <w:rFonts w:ascii="Times New Roman" w:hAnsi="Times New Roman"/>
+          <w:sz w:val="28"/>
+          <w:szCs w:val="28"/>
+        </w:rPr>
+      </w:pPr>
+      <w:r>
+        <w:rPr>
+          <w:rFonts w:ascii="Times New Roman" w:hAnsi="Times New Roman"/>
+          <w:sz w:val="28"/>
+          <w:szCs w:val="28"/>
+        </w:rPr>
+        <w:drawing>
+          <wp:anchor distT="0" distB="0" distL="114300" distR="114300" simplePos="0" relativeHeight="251673600" behindDoc="1" locked="0" layoutInCell="1" allowOverlap="1" wp14:anchorId="02FBEC90" wp14:editId="5F42CE01">
+            <wp:simplePos x="0" y="0"/>
+            <wp:positionH relativeFrom="page">
+              <wp:posOffset>3209925</wp:posOffset>
+            </wp:positionH>
+            <wp:positionV relativeFrom="paragraph">
+              <wp:posOffset>112395</wp:posOffset>
+            </wp:positionV>
+            <wp:extent cx="3811905" cy="1028700"/>
+            <wp:effectExtent l="0" t="0" r="0" b="0"/>
+            <wp:wrapTight wrapText="bothSides">
+              <wp:wrapPolygon edited="0">
+                <wp:start x="0" y="0"/>
+                <wp:lineTo x="0" y="21200"/>
+                <wp:lineTo x="21481" y="21200"/>
+                <wp:lineTo x="21481" y="0"/>
+                <wp:lineTo x="0" y="0"/>
+              </wp:wrapPolygon>
+            </wp:wrapTight>
+            <wp:docPr id="42" name="Kép 42"/>
+            <wp:cNvGraphicFramePr>
+              <a:graphicFrameLocks xmlns:a="http://schemas.openxmlformats.org/drawingml/2006/main" noChangeAspect="1"/>
+            </wp:cNvGraphicFramePr>
+            <a:graphic xmlns:a="http://schemas.openxmlformats.org/drawingml/2006/main">
+              <a:graphicData uri="http://schemas.openxmlformats.org/drawingml/2006/picture">
+                <pic:pic xmlns:pic="http://schemas.openxmlformats.org/drawingml/2006/picture">
+                  <pic:nvPicPr>
+                    <pic:cNvPr id="1" name=""/>
+                    <pic:cNvPicPr/>
+                  </pic:nvPicPr>
+                  <pic:blipFill>
+                    <a:blip r:embed="rId7">
+                      <a:extLst>
+                        <a:ext uri="{28A0092B-C50C-407E-A947-70E740481C1C}">
+                          <a14:useLocalDpi xmlns:a14="http://schemas.microsoft.com/office/drawing/2010/main" val="0"/>
+                        </a:ext>
+                      </a:extLst>
+                    </a:blip>
+                    <a:stretch>
+                      <a:fillRect/>
+                    </a:stretch>
+                  </pic:blipFill>
+                  <pic:spPr>
+                    <a:xfrm>
+                      <a:off x="0" y="0"/>
+                      <a:ext cx="3811905" cy="1028700"/>
+                    </a:xfrm>
+                    <a:prstGeom prst="rect">
+                      <a:avLst/>
+                    </a:prstGeom>
+                  </pic:spPr>
+                </pic:pic>
+              </a:graphicData>
+            </a:graphic>
+            <wp14:sizeRelH relativeFrom="page">
+              <wp14:pctWidth>0</wp14:pctWidth>
+            </wp14:sizeRelH>
+            <wp14:sizeRelV relativeFrom="page">
+              <wp14:pctHeight>0</wp14:pctHeight>
+            </wp14:sizeRelV>
+          </wp:anchor>
+        </w:drawing>
+      </w:r>
+      <w:r>
+        <w:rPr>
+          <w:rFonts w:ascii="Times New Roman" w:hAnsi="Times New Roman"/>
+          <w:sz w:val="28"/>
+          <w:szCs w:val="28"/>
+        </w:rPr>
+        <w:t>Ha a két bekért „</w:t>
+      </w:r>
+      <w:proofErr w:type="gramStart"/>
+      <w:r>
+        <w:rPr>
+          <w:rFonts w:ascii="Times New Roman" w:hAnsi="Times New Roman"/>
+          <w:sz w:val="28"/>
+          <w:szCs w:val="28"/>
+        </w:rPr>
+        <w:t>jelszómező”-</w:t>
+      </w:r>
+      <w:proofErr w:type="gramEnd"/>
+      <w:r>
+        <w:rPr>
+          <w:rFonts w:ascii="Times New Roman" w:hAnsi="Times New Roman"/>
+          <w:sz w:val="28"/>
+          <w:szCs w:val="28"/>
+        </w:rPr>
+        <w:t xml:space="preserve">be nem </w:t>
+      </w:r>
+      <w:r>
+        <w:rPr>
+          <w:rFonts w:ascii="Times New Roman" w:hAnsi="Times New Roman"/>
+          <w:sz w:val="28"/>
+          <w:szCs w:val="28"/>
+        </w:rPr>
+        <w:t>ugyanazt írjuk</w:t>
+      </w:r>
+    </w:p>
+    <w:p>
+      <w:pPr>
+        <w:spacing w:before="600" w:after="360"/>
+        <w:rPr>
+          <w:rFonts w:ascii="Times New Roman" w:hAnsi="Times New Roman"/>
+          <w:sz w:val="28"/>
+          <w:szCs w:val="28"/>
+        </w:rPr>
+      </w:pPr>
+      <w:r>
+        <w:rPr>
+          <w:rFonts w:ascii="Times New Roman" w:hAnsi="Times New Roman"/>
+          <w:sz w:val="28"/>
+          <w:szCs w:val="28"/>
+        </w:rPr>
+        <w:drawing>
+          <wp:anchor distT="0" distB="0" distL="114300" distR="114300" simplePos="0" relativeHeight="251674624" behindDoc="1" locked="0" layoutInCell="1" allowOverlap="1" wp14:anchorId="44CD5DB2" wp14:editId="44B50444">
+            <wp:simplePos x="0" y="0"/>
+            <wp:positionH relativeFrom="margin">
+              <wp:posOffset>2357755</wp:posOffset>
+            </wp:positionH>
+            <wp:positionV relativeFrom="paragraph">
+              <wp:posOffset>223520</wp:posOffset>
+            </wp:positionV>
+            <wp:extent cx="3924935" cy="990600"/>
+            <wp:effectExtent l="0" t="0" r="0" b="0"/>
+            <wp:wrapTight wrapText="bothSides">
+              <wp:wrapPolygon edited="0">
+                <wp:start x="0" y="0"/>
+                <wp:lineTo x="0" y="21185"/>
+                <wp:lineTo x="21492" y="21185"/>
+                <wp:lineTo x="21492" y="0"/>
+                <wp:lineTo x="0" y="0"/>
+              </wp:wrapPolygon>
+            </wp:wrapTight>
+            <wp:docPr id="44" name="Kép 44" descr="A képen szöveg látható&#10;&#10;Automatikusan generált leírás"/>
+            <wp:cNvGraphicFramePr>
+              <a:graphicFrameLocks xmlns:a="http://schemas.openxmlformats.org/drawingml/2006/main" noChangeAspect="1"/>
+            </wp:cNvGraphicFramePr>
+            <a:graphic xmlns:a="http://schemas.openxmlformats.org/drawingml/2006/main">
+              <a:graphicData uri="http://schemas.openxmlformats.org/drawingml/2006/picture">
+                <pic:pic xmlns:pic="http://schemas.openxmlformats.org/drawingml/2006/picture">
+                  <pic:nvPicPr>
+                    <pic:cNvPr id="44" name="Kép 44" descr="A képen szöveg látható&#10;&#10;Automatikusan generált leírás"/>
+                    <pic:cNvPicPr/>
+                  </pic:nvPicPr>
+                  <pic:blipFill>
+                    <a:blip r:embed="rId8">
+                      <a:extLst>
+                        <a:ext uri="{28A0092B-C50C-407E-A947-70E740481C1C}">
+                          <a14:useLocalDpi xmlns:a14="http://schemas.microsoft.com/office/drawing/2010/main" val="0"/>
+                        </a:ext>
+                      </a:extLst>
+                    </a:blip>
+                    <a:stretch>
+                      <a:fillRect/>
+                    </a:stretch>
+                  </pic:blipFill>
+                  <pic:spPr>
+                    <a:xfrm>
+                      <a:off x="0" y="0"/>
+                      <a:ext cx="3924935" cy="990600"/>
+                    </a:xfrm>
+                    <a:prstGeom prst="rect">
+                      <a:avLst/>
+                    </a:prstGeom>
+                  </pic:spPr>
+                </pic:pic>
+              </a:graphicData>
+            </a:graphic>
+            <wp14:sizeRelH relativeFrom="page">
+              <wp14:pctWidth>0</wp14:pctWidth>
+            </wp14:sizeRelH>
+            <wp14:sizeRelV relativeFrom="page">
+              <wp14:pctHeight>0</wp14:pctHeight>
+            </wp14:sizeRelV>
+          </wp:anchor>
+        </w:drawing>
+      </w:r>
+      <w:r>
+        <w:rPr>
+          <w:rFonts w:ascii="Times New Roman" w:hAnsi="Times New Roman"/>
+          <w:sz w:val="28"/>
+          <w:szCs w:val="28"/>
+        </w:rPr>
+        <w:t>Ha a jelszó 8 karakternél kevesebb, nincs benne szám vagy nincs benne kicsi és nagy karakter is</w:t>
+      </w:r>
+    </w:p>
+    <w:p>
+      <w:pPr>
+        <w:spacing w:before="600" w:after="360"/>
+        <w:rPr>
+          <w:rFonts w:ascii="Times New Roman" w:hAnsi="Times New Roman"/>
+          <w:sz w:val="28"/>
+          <w:szCs w:val="28"/>
+          <w:u w:val="single"/>
+        </w:rPr>
+      </w:pPr>
+      <w:r>
+        <w:rPr>
+          <w:rFonts w:ascii="Times New Roman" w:hAnsi="Times New Roman"/>
+          <w:sz w:val="28"/>
+          <w:szCs w:val="28"/>
+          <w:u w:val="single"/>
+        </w:rPr>
+        <w:lastRenderedPageBreak/>
+        <w:drawing>
+          <wp:anchor distT="0" distB="0" distL="114300" distR="114300" simplePos="0" relativeHeight="251675648" behindDoc="1" locked="0" layoutInCell="1" allowOverlap="1" wp14:anchorId="42BDE136" wp14:editId="74709ACE">
+            <wp:simplePos x="0" y="0"/>
+            <wp:positionH relativeFrom="margin">
+              <wp:posOffset>2691130</wp:posOffset>
+            </wp:positionH>
+            <wp:positionV relativeFrom="paragraph">
+              <wp:posOffset>0</wp:posOffset>
+            </wp:positionV>
+            <wp:extent cx="3848100" cy="990600"/>
+            <wp:effectExtent l="0" t="0" r="0" b="0"/>
+            <wp:wrapTight wrapText="bothSides">
+              <wp:wrapPolygon edited="0">
+                <wp:start x="0" y="0"/>
+                <wp:lineTo x="0" y="21185"/>
+                <wp:lineTo x="21493" y="21185"/>
+                <wp:lineTo x="21493" y="0"/>
+                <wp:lineTo x="0" y="0"/>
+              </wp:wrapPolygon>
+            </wp:wrapTight>
+            <wp:docPr id="45" name="Kép 45"/>
+            <wp:cNvGraphicFramePr>
+              <a:graphicFrameLocks xmlns:a="http://schemas.openxmlformats.org/drawingml/2006/main" noChangeAspect="1"/>
+            </wp:cNvGraphicFramePr>
+            <a:graphic xmlns:a="http://schemas.openxmlformats.org/drawingml/2006/main">
+              <a:graphicData uri="http://schemas.openxmlformats.org/drawingml/2006/picture">
+                <pic:pic xmlns:pic="http://schemas.openxmlformats.org/drawingml/2006/picture">
+                  <pic:nvPicPr>
+                    <pic:cNvPr id="1" name=""/>
+                    <pic:cNvPicPr/>
+                  </pic:nvPicPr>
+                  <pic:blipFill>
+                    <a:blip r:embed="rId9">
+                      <a:extLst>
+                        <a:ext uri="{28A0092B-C50C-407E-A947-70E740481C1C}">
+                          <a14:useLocalDpi xmlns:a14="http://schemas.microsoft.com/office/drawing/2010/main" val="0"/>
+                        </a:ext>
+                      </a:extLst>
+                    </a:blip>
+                    <a:stretch>
+                      <a:fillRect/>
+                    </a:stretch>
+                  </pic:blipFill>
+                  <pic:spPr>
+                    <a:xfrm>
+                      <a:off x="0" y="0"/>
+                      <a:ext cx="3848100" cy="990600"/>
+                    </a:xfrm>
+                    <a:prstGeom prst="rect">
+                      <a:avLst/>
+                    </a:prstGeom>
+                  </pic:spPr>
+                </pic:pic>
+              </a:graphicData>
+            </a:graphic>
+            <wp14:sizeRelH relativeFrom="page">
+              <wp14:pctWidth>0</wp14:pctWidth>
+            </wp14:sizeRelH>
+            <wp14:sizeRelV relativeFrom="page">
+              <wp14:pctHeight>0</wp14:pctHeight>
+            </wp14:sizeRelV>
+          </wp:anchor>
+        </w:drawing>
+      </w:r>
+      <w:r>
+        <w:rPr>
+          <w:rFonts w:ascii="Times New Roman" w:hAnsi="Times New Roman"/>
+          <w:sz w:val="28"/>
+          <w:szCs w:val="28"/>
+          <w:u w:val="single"/>
+        </w:rPr>
+        <w:t>Ha az adatbázisban már létezik ugyanaz az email cím</w:t>
+      </w:r>
+    </w:p>
+    <w:p>
+      <w:pPr>
+        <w:spacing w:before="600" w:after="1200"/>
+        <w:rPr>
+          <w:rFonts w:ascii="Times New Roman" w:hAnsi="Times New Roman"/>
+          <w:sz w:val="28"/>
+          <w:szCs w:val="28"/>
+          <w:u w:val="single"/>
+        </w:rPr>
+      </w:pPr>
+      <w:r>
+        <w:rPr>
+          <w:rFonts w:ascii="Times New Roman" w:hAnsi="Times New Roman"/>
+          <w:sz w:val="28"/>
+          <w:szCs w:val="28"/>
+          <w:u w:val="single"/>
+        </w:rPr>
+        <w:drawing>
+          <wp:anchor distT="0" distB="0" distL="114300" distR="114300" simplePos="0" relativeHeight="251676672" behindDoc="1" locked="0" layoutInCell="1" allowOverlap="1" wp14:anchorId="7CFFED47" wp14:editId="0E5A0C84">
+            <wp:simplePos x="0" y="0"/>
+            <wp:positionH relativeFrom="margin">
+              <wp:posOffset>2522220</wp:posOffset>
+            </wp:positionH>
+            <wp:positionV relativeFrom="paragraph">
+              <wp:posOffset>268605</wp:posOffset>
+            </wp:positionV>
+            <wp:extent cx="3800475" cy="998220"/>
+            <wp:effectExtent l="0" t="0" r="9525" b="0"/>
+            <wp:wrapTight wrapText="bothSides">
+              <wp:wrapPolygon edited="0">
+                <wp:start x="0" y="0"/>
+                <wp:lineTo x="0" y="21023"/>
+                <wp:lineTo x="21546" y="21023"/>
+                <wp:lineTo x="21546" y="0"/>
+                <wp:lineTo x="0" y="0"/>
+              </wp:wrapPolygon>
+            </wp:wrapTight>
+            <wp:docPr id="46" name="Kép 46" descr="A képen szöveg látható&#10;&#10;Automatikusan generált leírás"/>
+            <wp:cNvGraphicFramePr>
+              <a:graphicFrameLocks xmlns:a="http://schemas.openxmlformats.org/drawingml/2006/main" noChangeAspect="1"/>
+            </wp:cNvGraphicFramePr>
+            <a:graphic xmlns:a="http://schemas.openxmlformats.org/drawingml/2006/main">
+              <a:graphicData uri="http://schemas.openxmlformats.org/drawingml/2006/picture">
+                <pic:pic xmlns:pic="http://schemas.openxmlformats.org/drawingml/2006/picture">
+                  <pic:nvPicPr>
+                    <pic:cNvPr id="46" name="Kép 46" descr="A képen szöveg látható&#10;&#10;Automatikusan generált leírás"/>
+                    <pic:cNvPicPr/>
+                  </pic:nvPicPr>
+                  <pic:blipFill>
+                    <a:blip r:embed="rId10">
+                      <a:extLst>
+                        <a:ext uri="{28A0092B-C50C-407E-A947-70E740481C1C}">
+                          <a14:useLocalDpi xmlns:a14="http://schemas.microsoft.com/office/drawing/2010/main" val="0"/>
+                        </a:ext>
+                      </a:extLst>
+                    </a:blip>
+                    <a:stretch>
+                      <a:fillRect/>
+                    </a:stretch>
+                  </pic:blipFill>
+                  <pic:spPr>
+                    <a:xfrm>
+                      <a:off x="0" y="0"/>
+                      <a:ext cx="3800475" cy="998220"/>
+                    </a:xfrm>
+                    <a:prstGeom prst="rect">
+                      <a:avLst/>
+                    </a:prstGeom>
+                  </pic:spPr>
+                </pic:pic>
+              </a:graphicData>
+            </a:graphic>
+            <wp14:sizeRelH relativeFrom="page">
+              <wp14:pctWidth>0</wp14:pctWidth>
+            </wp14:sizeRelH>
+            <wp14:sizeRelV relativeFrom="page">
+              <wp14:pctHeight>0</wp14:pctHeight>
+            </wp14:sizeRelV>
+          </wp:anchor>
+        </w:drawing>
+      </w:r>
+      <w:r>
+        <w:rPr>
+          <w:rFonts w:ascii="Times New Roman" w:hAnsi="Times New Roman"/>
+          <w:sz w:val="28"/>
+          <w:szCs w:val="28"/>
+          <w:u w:val="single"/>
+        </w:rPr>
+        <w:t>Ha az adatbázisban már létezik ugyanaz a</w:t>
+      </w:r>
+      <w:r>
+        <w:rPr>
+          <w:rFonts w:ascii="Times New Roman" w:hAnsi="Times New Roman"/>
+          <w:sz w:val="28"/>
+          <w:szCs w:val="28"/>
+          <w:u w:val="single"/>
+        </w:rPr>
+        <w:t xml:space="preserve"> felhasználónév</w:t>
+      </w:r>
+      <w:r>
+        <w:rPr>
           <w:noProof/>
-          <w:sz w:val="24"/>
-          <w:szCs w:val="24"/>
+        </w:rPr>
+        <w:t xml:space="preserve"> </w:t>
+      </w:r>
+    </w:p>
+    <w:p>
+      <w:pPr>
+        <w:spacing w:after="120"/>
+        <w:rPr>
+          <w:rFonts w:ascii="Times New Roman" w:hAnsi="Times New Roman"/>
+          <w:b/>
+          <w:bCs/>
+          <w:sz w:val="32"/>
+          <w:szCs w:val="32"/>
+          <w:u w:val="single"/>
+        </w:rPr>
+      </w:pPr>
+      <w:r>
+        <w:rPr>
+          <w:rFonts w:ascii="Times New Roman" w:hAnsi="Times New Roman"/>
+          <w:b/>
+          <w:bCs/>
+          <w:sz w:val="32"/>
+          <w:szCs w:val="32"/>
+          <w:u w:val="single"/>
+        </w:rPr>
+        <w:t>Bejelentkezés oldal</w:t>
+      </w:r>
+    </w:p>
+    <w:p>
+      <w:pPr>
+        <w:spacing w:before="120"/>
+        <w:rPr>
+          <w:rFonts w:ascii="Times New Roman" w:hAnsi="Times New Roman"/>
+          <w:sz w:val="28"/>
+          <w:szCs w:val="28"/>
+        </w:rPr>
+      </w:pPr>
+      <w:r>
+        <w:rPr>
+          <w:rFonts w:ascii="Times New Roman" w:hAnsi="Times New Roman"/>
+          <w:sz w:val="28"/>
+          <w:szCs w:val="28"/>
+          <w:u w:val="single"/>
+        </w:rPr>
+        <w:drawing>
+          <wp:anchor distT="0" distB="0" distL="114300" distR="114300" simplePos="0" relativeHeight="251677696" behindDoc="1" locked="0" layoutInCell="1" allowOverlap="1" wp14:anchorId="2B4DEED3" wp14:editId="1166CA54">
+            <wp:simplePos x="0" y="0"/>
+            <wp:positionH relativeFrom="margin">
+              <wp:posOffset>2233930</wp:posOffset>
+            </wp:positionH>
+            <wp:positionV relativeFrom="paragraph">
+              <wp:posOffset>4578350</wp:posOffset>
+            </wp:positionV>
+            <wp:extent cx="3778885" cy="962025"/>
+            <wp:effectExtent l="0" t="0" r="0" b="9525"/>
+            <wp:wrapTight wrapText="bothSides">
+              <wp:wrapPolygon edited="0">
+                <wp:start x="0" y="0"/>
+                <wp:lineTo x="0" y="21386"/>
+                <wp:lineTo x="21451" y="21386"/>
+                <wp:lineTo x="21451" y="0"/>
+                <wp:lineTo x="0" y="0"/>
+              </wp:wrapPolygon>
+            </wp:wrapTight>
+            <wp:docPr id="47" name="Kép 47" descr="A képen szöveg látható&#10;&#10;Automatikusan generált leírás"/>
+            <wp:cNvGraphicFramePr>
+              <a:graphicFrameLocks xmlns:a="http://schemas.openxmlformats.org/drawingml/2006/main" noChangeAspect="1"/>
+            </wp:cNvGraphicFramePr>
+            <a:graphic xmlns:a="http://schemas.openxmlformats.org/drawingml/2006/main">
+              <a:graphicData uri="http://schemas.openxmlformats.org/drawingml/2006/picture">
+                <pic:pic xmlns:pic="http://schemas.openxmlformats.org/drawingml/2006/picture">
+                  <pic:nvPicPr>
+                    <pic:cNvPr id="47" name="Kép 47" descr="A képen szöveg látható&#10;&#10;Automatikusan generált leírás"/>
+                    <pic:cNvPicPr/>
+                  </pic:nvPicPr>
+                  <pic:blipFill>
+                    <a:blip r:embed="rId11">
+                      <a:extLst>
+                        <a:ext uri="{28A0092B-C50C-407E-A947-70E740481C1C}">
+                          <a14:useLocalDpi xmlns:a14="http://schemas.microsoft.com/office/drawing/2010/main" val="0"/>
+                        </a:ext>
+                      </a:extLst>
+                    </a:blip>
+                    <a:stretch>
+                      <a:fillRect/>
+                    </a:stretch>
+                  </pic:blipFill>
+                  <pic:spPr>
+                    <a:xfrm>
+                      <a:off x="0" y="0"/>
+                      <a:ext cx="3778885" cy="962025"/>
+                    </a:xfrm>
+                    <a:prstGeom prst="rect">
+                      <a:avLst/>
+                    </a:prstGeom>
+                  </pic:spPr>
+                </pic:pic>
+              </a:graphicData>
+            </a:graphic>
+            <wp14:sizeRelH relativeFrom="page">
+              <wp14:pctWidth>0</wp14:pctWidth>
+            </wp14:sizeRelH>
+            <wp14:sizeRelV relativeFrom="page">
+              <wp14:pctHeight>0</wp14:pctHeight>
+            </wp14:sizeRelV>
+          </wp:anchor>
+        </w:drawing>
+      </w:r>
+      <w:r>
+        <w:rPr>
+          <w:rFonts w:ascii="Times New Roman" w:hAnsi="Times New Roman"/>
+          <w:sz w:val="28"/>
+          <w:szCs w:val="28"/>
+        </w:rPr>
+        <w:drawing>
+          <wp:inline distT="0" distB="0" distL="0" distR="0" wp14:anchorId="2900CD85" wp14:editId="1ED928E2">
+            <wp:extent cx="5191850" cy="3743847"/>
+            <wp:effectExtent l="0" t="0" r="8890" b="9525"/>
+            <wp:docPr id="39" name="Kép 39"/>
+            <wp:cNvGraphicFramePr>
+              <a:graphicFrameLocks xmlns:a="http://schemas.openxmlformats.org/drawingml/2006/main" noChangeAspect="1"/>
+            </wp:cNvGraphicFramePr>
+            <a:graphic xmlns:a="http://schemas.openxmlformats.org/drawingml/2006/main">
+              <a:graphicData uri="http://schemas.openxmlformats.org/drawingml/2006/picture">
+                <pic:pic xmlns:pic="http://schemas.openxmlformats.org/drawingml/2006/picture">
+                  <pic:nvPicPr>
+                    <pic:cNvPr id="1" name=""/>
+                    <pic:cNvPicPr/>
+                  </pic:nvPicPr>
+                  <pic:blipFill>
+                    <a:blip r:embed="rId12"/>
+                    <a:stretch>
+                      <a:fillRect/>
+                    </a:stretch>
+                  </pic:blipFill>
+                  <pic:spPr>
+                    <a:xfrm>
+                      <a:off x="0" y="0"/>
+                      <a:ext cx="5191850" cy="3743847"/>
+                    </a:xfrm>
+                    <a:prstGeom prst="rect">
+                      <a:avLst/>
+                    </a:prstGeom>
+                  </pic:spPr>
+                </pic:pic>
+              </a:graphicData>
+            </a:graphic>
+          </wp:inline>
+        </w:drawing>
+      </w:r>
+      <w:r>
+        <w:rPr>
+          <w:rFonts w:ascii="Times New Roman" w:hAnsi="Times New Roman"/>
+          <w:sz w:val="28"/>
+          <w:szCs w:val="28"/>
+        </w:rPr>
+        <w:br/>
+      </w:r>
+      <w:r>
+        <w:rPr>
+          <w:rFonts w:ascii="Times New Roman" w:hAnsi="Times New Roman"/>
+          <w:sz w:val="28"/>
+          <w:szCs w:val="28"/>
+        </w:rPr>
+        <w:t xml:space="preserve">Bejelentkezés szükséges, hogy </w:t>
+      </w:r>
+      <w:r>
+        <w:rPr>
+          <w:rFonts w:ascii="Times New Roman" w:hAnsi="Times New Roman"/>
+          <w:sz w:val="28"/>
+          <w:szCs w:val="28"/>
+        </w:rPr>
+        <w:t>az oldal funkciói a saját adatokkal tudjon dolgozni.</w:t>
+      </w:r>
+      <w:r>
+        <w:rPr>
+          <w:rFonts w:ascii="Times New Roman" w:hAnsi="Times New Roman"/>
+          <w:sz w:val="28"/>
+          <w:szCs w:val="28"/>
+        </w:rPr>
+        <w:br/>
+      </w:r>
+      <w:r>
+        <w:rPr>
+          <w:rFonts w:ascii="Times New Roman" w:hAnsi="Times New Roman"/>
+          <w:sz w:val="28"/>
+          <w:szCs w:val="28"/>
+        </w:rPr>
+        <w:t xml:space="preserve">A </w:t>
+      </w:r>
+      <w:r>
+        <w:rPr>
+          <w:rFonts w:ascii="Times New Roman" w:hAnsi="Times New Roman"/>
+          <w:sz w:val="28"/>
+          <w:szCs w:val="28"/>
+        </w:rPr>
+        <w:t>bejelentkezés</w:t>
+      </w:r>
+      <w:r>
+        <w:rPr>
+          <w:rFonts w:ascii="Times New Roman" w:hAnsi="Times New Roman"/>
+          <w:sz w:val="28"/>
+          <w:szCs w:val="28"/>
+        </w:rPr>
+        <w:t xml:space="preserve"> különböző figyelmeztetéseket dob </w:t>
+      </w:r>
+      <w:proofErr w:type="gramStart"/>
+      <w:r>
+        <w:rPr>
+          <w:rFonts w:ascii="Times New Roman" w:hAnsi="Times New Roman"/>
+          <w:sz w:val="28"/>
+          <w:szCs w:val="28"/>
+        </w:rPr>
+        <w:t>fel</w:t>
+      </w:r>
+      <w:proofErr w:type="gramEnd"/>
+      <w:r>
+        <w:rPr>
+          <w:rFonts w:ascii="Times New Roman" w:hAnsi="Times New Roman"/>
+          <w:sz w:val="28"/>
+          <w:szCs w:val="28"/>
+        </w:rPr>
+        <w:t xml:space="preserve"> ha hibásan adod meg az adatokat:</w:t>
+      </w:r>
+    </w:p>
+    <w:p>
+      <w:pPr>
+        <w:spacing w:before="360" w:after="240"/>
+        <w:rPr>
+          <w:rFonts w:ascii="Times New Roman" w:hAnsi="Times New Roman"/>
+          <w:sz w:val="28"/>
+          <w:szCs w:val="28"/>
+          <w:u w:val="single"/>
+        </w:rPr>
+      </w:pPr>
+      <w:r>
+        <w:rPr>
+          <w:rFonts w:ascii="Times New Roman" w:hAnsi="Times New Roman"/>
+          <w:sz w:val="28"/>
+          <w:szCs w:val="28"/>
+          <w:u w:val="single"/>
+        </w:rPr>
+        <w:t>Ha nem írsz be minden adatot</w:t>
+      </w:r>
+      <w:r>
+        <w:rPr>
+          <w:noProof/>
+        </w:rPr>
+        <w:t xml:space="preserve"> </w:t>
+      </w:r>
+    </w:p>
+    <w:p>
+      <w:pPr>
+        <w:spacing w:before="120"/>
+        <w:rPr>
+          <w:noProof/>
+        </w:rPr>
+      </w:pPr>
+      <w:r>
+        <w:rPr>
+          <w:rFonts w:ascii="Times New Roman" w:hAnsi="Times New Roman"/>
+          <w:sz w:val="28"/>
+          <w:szCs w:val="28"/>
+          <w:u w:val="single"/>
+        </w:rPr>
+        <w:drawing>
+          <wp:anchor distT="0" distB="0" distL="114300" distR="114300" simplePos="0" relativeHeight="251678720" behindDoc="1" locked="0" layoutInCell="1" allowOverlap="1" wp14:anchorId="646F28C3" wp14:editId="77317667">
+            <wp:simplePos x="0" y="0"/>
+            <wp:positionH relativeFrom="column">
+              <wp:posOffset>2205355</wp:posOffset>
+            </wp:positionH>
+            <wp:positionV relativeFrom="paragraph">
+              <wp:posOffset>9525</wp:posOffset>
+            </wp:positionV>
+            <wp:extent cx="3878580" cy="981075"/>
+            <wp:effectExtent l="0" t="0" r="7620" b="9525"/>
+            <wp:wrapTight wrapText="bothSides">
+              <wp:wrapPolygon edited="0">
+                <wp:start x="0" y="0"/>
+                <wp:lineTo x="0" y="21390"/>
+                <wp:lineTo x="21536" y="21390"/>
+                <wp:lineTo x="21536" y="0"/>
+                <wp:lineTo x="0" y="0"/>
+              </wp:wrapPolygon>
+            </wp:wrapTight>
+            <wp:docPr id="48" name="Kép 48"/>
+            <wp:cNvGraphicFramePr>
+              <a:graphicFrameLocks xmlns:a="http://schemas.openxmlformats.org/drawingml/2006/main" noChangeAspect="1"/>
+            </wp:cNvGraphicFramePr>
+            <a:graphic xmlns:a="http://schemas.openxmlformats.org/drawingml/2006/main">
+              <a:graphicData uri="http://schemas.openxmlformats.org/drawingml/2006/picture">
+                <pic:pic xmlns:pic="http://schemas.openxmlformats.org/drawingml/2006/picture">
+                  <pic:nvPicPr>
+                    <pic:cNvPr id="1" name=""/>
+                    <pic:cNvPicPr/>
+                  </pic:nvPicPr>
+                  <pic:blipFill>
+                    <a:blip r:embed="rId13">
+                      <a:extLst>
+                        <a:ext uri="{28A0092B-C50C-407E-A947-70E740481C1C}">
+                          <a14:useLocalDpi xmlns:a14="http://schemas.microsoft.com/office/drawing/2010/main" val="0"/>
+                        </a:ext>
+                      </a:extLst>
+                    </a:blip>
+                    <a:stretch>
+                      <a:fillRect/>
+                    </a:stretch>
+                  </pic:blipFill>
+                  <pic:spPr>
+                    <a:xfrm>
+                      <a:off x="0" y="0"/>
+                      <a:ext cx="3878580" cy="981075"/>
+                    </a:xfrm>
+                    <a:prstGeom prst="rect">
+                      <a:avLst/>
+                    </a:prstGeom>
+                  </pic:spPr>
+                </pic:pic>
+              </a:graphicData>
+            </a:graphic>
+            <wp14:sizeRelH relativeFrom="page">
+              <wp14:pctWidth>0</wp14:pctWidth>
+            </wp14:sizeRelH>
+            <wp14:sizeRelV relativeFrom="page">
+              <wp14:pctHeight>0</wp14:pctHeight>
+            </wp14:sizeRelV>
+          </wp:anchor>
+        </w:drawing>
+      </w:r>
+      <w:r>
+        <w:rPr>
+          <w:rFonts w:ascii="Times New Roman" w:hAnsi="Times New Roman"/>
+          <w:sz w:val="28"/>
+          <w:szCs w:val="28"/>
+          <w:u w:val="single"/>
+        </w:rPr>
+        <w:t>Ha az email vagy a jelszó nem egyezik az adatbázisban lévővel</w:t>
+      </w:r>
+      <w:r>
+        <w:rPr>
+          <w:noProof/>
+        </w:rPr>
+        <w:t xml:space="preserve"> </w:t>
+      </w:r>
+    </w:p>
+    <w:p>
+      <w:pPr>
+        <w:rPr>
+          <w:noProof/>
+        </w:rPr>
+      </w:pPr>
+      <w:r>
+        <w:rPr>
+          <w:noProof/>
+        </w:rPr>
+        <w:br w:type="page"/>
+      </w:r>
+    </w:p>
+    <w:p>
+      <w:pPr>
+        <w:spacing w:before="120"/>
+        <w:rPr>
+          <w:rFonts w:ascii="Times New Roman" w:hAnsi="Times New Roman"/>
+          <w:b/>
+          <w:bCs/>
+          <w:sz w:val="32"/>
+          <w:szCs w:val="32"/>
+          <w:u w:val="single"/>
+        </w:rPr>
+      </w:pPr>
+      <w:r>
+        <w:rPr>
+          <w:rFonts w:ascii="Times New Roman" w:hAnsi="Times New Roman"/>
+          <w:b/>
+          <w:bCs/>
+          <w:sz w:val="32"/>
+          <w:szCs w:val="32"/>
+          <w:u w:val="single"/>
+        </w:rPr>
+        <w:lastRenderedPageBreak/>
+        <w:t>Statisztika oldal</w:t>
+      </w:r>
+    </w:p>
+    <w:p>
+      <w:pPr>
+        <w:spacing w:before="120"/>
+        <w:rPr>
+          <w:rFonts w:ascii="Times New Roman" w:hAnsi="Times New Roman"/>
+          <w:sz w:val="28"/>
+          <w:szCs w:val="28"/>
+        </w:rPr>
+      </w:pPr>
+      <w:r>
+        <w:rPr>
+          <w:rFonts w:ascii="Times New Roman" w:hAnsi="Times New Roman"/>
+          <w:b/>
+          <w:bCs/>
+          <w:sz w:val="32"/>
+          <w:szCs w:val="32"/>
+          <w:u w:val="single"/>
+        </w:rPr>
+        <w:drawing>
+          <wp:inline distT="0" distB="0" distL="0" distR="0" wp14:anchorId="150B153A" wp14:editId="1F74F4FB">
+            <wp:extent cx="5760720" cy="2927985"/>
+            <wp:effectExtent l="0" t="0" r="0" b="5715"/>
+            <wp:docPr id="49" name="Kép 49" descr="A képen szöveg, monitor, képernyő, képernyőkép látható&#10;&#10;Automatikusan generált leírás"/>
+            <wp:cNvGraphicFramePr>
+              <a:graphicFrameLocks xmlns:a="http://schemas.openxmlformats.org/drawingml/2006/main" noChangeAspect="1"/>
+            </wp:cNvGraphicFramePr>
+            <a:graphic xmlns:a="http://schemas.openxmlformats.org/drawingml/2006/main">
+              <a:graphicData uri="http://schemas.openxmlformats.org/drawingml/2006/picture">
+                <pic:pic xmlns:pic="http://schemas.openxmlformats.org/drawingml/2006/picture">
+                  <pic:nvPicPr>
+                    <pic:cNvPr id="49" name="Kép 49" descr="A képen szöveg, monitor, képernyő, képernyőkép látható&#10;&#10;Automatikusan generált leírás"/>
+                    <pic:cNvPicPr/>
+                  </pic:nvPicPr>
+                  <pic:blipFill>
+                    <a:blip r:embed="rId14"/>
+                    <a:stretch>
+                      <a:fillRect/>
+                    </a:stretch>
+                  </pic:blipFill>
+                  <pic:spPr>
+                    <a:xfrm>
+                      <a:off x="0" y="0"/>
+                      <a:ext cx="5760720" cy="2927985"/>
+                    </a:xfrm>
+                    <a:prstGeom prst="rect">
+                      <a:avLst/>
+                    </a:prstGeom>
+                  </pic:spPr>
+                </pic:pic>
+              </a:graphicData>
+            </a:graphic>
+          </wp:inline>
+        </w:drawing>
+      </w:r>
+      <w:r>
+        <w:rPr>
+          <w:rFonts w:ascii="Times New Roman" w:hAnsi="Times New Roman"/>
+          <w:b/>
+          <w:bCs/>
+          <w:sz w:val="32"/>
+          <w:szCs w:val="32"/>
+          <w:u w:val="single"/>
+        </w:rPr>
+        <w:br/>
+      </w:r>
+      <w:r>
+        <w:rPr>
+          <w:rFonts w:ascii="Times New Roman" w:hAnsi="Times New Roman"/>
+          <w:sz w:val="28"/>
+          <w:szCs w:val="28"/>
+        </w:rPr>
+        <w:t>A top 10 felhasználó kilistázása és a saját legjobb eredmény és helyezés</w:t>
+      </w:r>
+    </w:p>
+    <w:p>
+      <w:pPr>
+        <w:spacing w:before="120"/>
+        <w:rPr>
+          <w:rFonts w:ascii="Times New Roman" w:hAnsi="Times New Roman"/>
+          <w:b/>
+          <w:bCs/>
+          <w:sz w:val="32"/>
+          <w:szCs w:val="32"/>
+          <w:u w:val="single"/>
+        </w:rPr>
+      </w:pPr>
+      <w:r>
+        <w:rPr>
+          <w:rFonts w:ascii="Times New Roman" w:hAnsi="Times New Roman"/>
+          <w:b/>
+          <w:bCs/>
+          <w:sz w:val="32"/>
+          <w:szCs w:val="32"/>
+          <w:u w:val="single"/>
+        </w:rPr>
+        <w:t>Profil módosítás</w:t>
+      </w:r>
+    </w:p>
+    <w:p>
+      <w:pPr>
+        <w:spacing w:before="120"/>
+        <w:rPr>
+          <w:rFonts w:ascii="Times New Roman" w:hAnsi="Times New Roman"/>
+          <w:sz w:val="28"/>
+          <w:szCs w:val="28"/>
+        </w:rPr>
+      </w:pPr>
+      <w:r>
+        <w:rPr>
+          <w:rFonts w:ascii="Times New Roman" w:hAnsi="Times New Roman"/>
+          <w:b/>
+          <w:bCs/>
+          <w:noProof/>
+          <w:sz w:val="32"/>
+          <w:szCs w:val="32"/>
+          <w:u w:val="single"/>
         </w:rPr>
         <mc:AlternateContent>
           <mc:Choice Requires="wps">
             <w:drawing>
-              <wp:anchor distT="0" distB="0" distL="114300" distR="114300" simplePos="0" relativeHeight="251663360" behindDoc="0" locked="0" layoutInCell="1" allowOverlap="1" wp14:anchorId="5B868D32" wp14:editId="53E38D68">
+              <wp:anchor distT="0" distB="0" distL="114300" distR="114300" simplePos="0" relativeHeight="251680768" behindDoc="0" locked="0" layoutInCell="1" allowOverlap="1" wp14:anchorId="2B2D8AA5" wp14:editId="1757CDED">
                 <wp:simplePos x="0" y="0"/>
                 <wp:positionH relativeFrom="column">
-                  <wp:posOffset>3872230</wp:posOffset>
+                  <wp:posOffset>4396105</wp:posOffset>
                 </wp:positionH>
                 <wp:positionV relativeFrom="paragraph">
-                  <wp:posOffset>221615</wp:posOffset>
+                  <wp:posOffset>2646680</wp:posOffset>
+                </wp:positionV>
+                <wp:extent cx="2200275" cy="1228725"/>
+                <wp:effectExtent l="19050" t="0" r="28575" b="28575"/>
+                <wp:wrapNone/>
+                <wp:docPr id="57" name="Felirat: balra mutató nyíllal 57"/>
+                <wp:cNvGraphicFramePr/>
+                <a:graphic xmlns:a="http://schemas.openxmlformats.org/drawingml/2006/main">
+                  <a:graphicData uri="http://schemas.microsoft.com/office/word/2010/wordprocessingShape">
+                    <wps:wsp>
+                      <wps:cNvSpPr/>
+                      <wps:spPr>
+                        <a:xfrm>
+                          <a:off x="0" y="0"/>
+                          <a:ext cx="2200275" cy="1228725"/>
+                        </a:xfrm>
+                        <a:prstGeom prst="leftArrowCallout">
+                          <a:avLst/>
+                        </a:prstGeom>
+                        <a:solidFill>
+                          <a:srgbClr val="C00000"/>
+                        </a:solidFill>
+                      </wps:spPr>
+                      <wps:style>
+                        <a:lnRef idx="2">
+                          <a:schemeClr val="accent1">
+                            <a:shade val="50000"/>
+                          </a:schemeClr>
+                        </a:lnRef>
+                        <a:fillRef idx="1">
+                          <a:schemeClr val="accent1"/>
+                        </a:fillRef>
+                        <a:effectRef idx="0">
+                          <a:schemeClr val="accent1"/>
+                        </a:effectRef>
+                        <a:fontRef idx="minor">
+                          <a:schemeClr val="lt1"/>
+                        </a:fontRef>
+                      </wps:style>
+                      <wps:txbx>
+                        <w:txbxContent>
+                          <w:p>
+                            <w:pPr>
+                              <w:spacing w:before="120"/>
+                              <w:rPr>
+                                <w:rFonts w:ascii="Times New Roman" w:hAnsi="Times New Roman"/>
+                                <w:color w:val="000000" w:themeColor="text1"/>
+                                <w:sz w:val="24"/>
+                                <w:szCs w:val="24"/>
+                              </w:rPr>
+                            </w:pPr>
+                            <w:r>
+                              <w:rPr>
+                                <w:rFonts w:ascii="Times New Roman" w:hAnsi="Times New Roman"/>
+                                <w:color w:val="000000" w:themeColor="text1"/>
+                                <w:sz w:val="24"/>
+                                <w:szCs w:val="24"/>
+                              </w:rPr>
+                              <w:t>A felhasználó megváltoztathatja a saját jelszavát</w:t>
+                            </w:r>
+                          </w:p>
+                        </w:txbxContent>
+                      </wps:txbx>
+                      <wps:bodyPr rot="0" spcFirstLastPara="0" vertOverflow="overflow" horzOverflow="overflow" vert="horz" wrap="square" lIns="91440" tIns="45720" rIns="91440" bIns="45720" numCol="1" spcCol="0" rtlCol="0" fromWordArt="0" anchor="ctr" anchorCtr="0" forceAA="0" compatLnSpc="1">
+                        <a:prstTxWarp prst="textNoShape">
+                          <a:avLst/>
+                        </a:prstTxWarp>
+                        <a:noAutofit/>
+                      </wps:bodyPr>
+                    </wps:wsp>
+                  </a:graphicData>
+                </a:graphic>
+                <wp14:sizeRelH relativeFrom="margin">
+                  <wp14:pctWidth>0</wp14:pctWidth>
+                </wp14:sizeRelH>
+                <wp14:sizeRelV relativeFrom="margin">
+                  <wp14:pctHeight>0</wp14:pctHeight>
+                </wp14:sizeRelV>
+              </wp:anchor>
+            </w:drawing>
+          </mc:Choice>
+          <mc:Fallback>
+            <w:pict>
+              <v:shapetype w14:anchorId="2B2D8AA5" id="_x0000_t77" coordsize="21600,21600" o:spt="77" adj="7200,5400,3600,8100" path="m@0,l@0@3@2@3@2@1,,10800@2@4@2@5@0@5@0,21600,21600,21600,21600,xe">
+                <v:stroke joinstyle="miter"/>
+                <v:formulas>
+                  <v:f eqn="val #0"/>
+                  <v:f eqn="val #1"/>
+                  <v:f eqn="val #2"/>
+                  <v:f eqn="val #3"/>
+                  <v:f eqn="sum 21600 0 #1"/>
+                  <v:f eqn="sum 21600 0 #3"/>
+                  <v:f eqn="sum #0 21600 0"/>
+                  <v:f eqn="prod @6 1 2"/>
+                </v:formulas>
+                <v:path o:connecttype="custom" o:connectlocs="@7,0;0,10800;@7,21600;21600,10800" o:connectangles="270,180,90,0" textboxrect="@0,0,21600,21600"/>
+                <v:handles>
+                  <v:h position="#0,topLeft" xrange="@2,21600"/>
+                  <v:h position="topLeft,#1" yrange="0,@3"/>
+                  <v:h position="#2,#3" xrange="0,@0" yrange="@1,10800"/>
+                </v:handles>
+              </v:shapetype>
+              <v:shape id="Felirat: balra mutató nyíllal 57" o:spid="_x0000_s1026" type="#_x0000_t77" style="position:absolute;margin-left:346.15pt;margin-top:208.4pt;width:173.25pt;height:96.75pt;z-index:251680768;visibility:visible;mso-wrap-style:square;mso-width-percent:0;mso-height-percent:0;mso-wrap-distance-left:9pt;mso-wrap-distance-top:0;mso-wrap-distance-right:9pt;mso-wrap-distance-bottom:0;mso-position-horizontal:absolute;mso-position-horizontal-relative:text;mso-position-vertical:absolute;mso-position-vertical-relative:text;mso-width-percent:0;mso-height-percent:0;mso-width-relative:margin;mso-height-relative:margin;v-text-anchor:middle" o:gfxdata="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" adj="7565,,3016" fillcolor="#c00000" strokecolor="#1f3763 [1604]" strokeweight="1pt">
+                <v:textbox>
+                  <w:txbxContent>
+                    <w:p>
+                      <w:pPr>
+                        <w:spacing w:before="120"/>
+                        <w:rPr>
+                          <w:rFonts w:ascii="Times New Roman" w:hAnsi="Times New Roman"/>
+                          <w:color w:val="000000" w:themeColor="text1"/>
+                          <w:sz w:val="24"/>
+                          <w:szCs w:val="24"/>
+                        </w:rPr>
+                      </w:pPr>
+                      <w:r>
+                        <w:rPr>
+                          <w:rFonts w:ascii="Times New Roman" w:hAnsi="Times New Roman"/>
+                          <w:color w:val="000000" w:themeColor="text1"/>
+                          <w:sz w:val="24"/>
+                          <w:szCs w:val="24"/>
+                        </w:rPr>
+                        <w:t>A felhasználó megváltoztathatja a saját jelszavát</w:t>
+                      </w:r>
+                    </w:p>
+                  </w:txbxContent>
+                </v:textbox>
+              </v:shape>
+            </w:pict>
+          </mc:Fallback>
+        </mc:AlternateContent>
+      </w:r>
+      <w:r>
+        <w:rPr>
+          <w:rFonts w:ascii="Times New Roman" w:hAnsi="Times New Roman"/>
+          <w:noProof/>
+          <w:sz w:val="28"/>
+          <w:szCs w:val="28"/>
+        </w:rPr>
+        <mc:AlternateContent>
+          <mc:Choice Requires="wps">
+            <w:drawing>
+              <wp:anchor distT="0" distB="0" distL="114300" distR="114300" simplePos="0" relativeHeight="251683840" behindDoc="0" locked="0" layoutInCell="1" allowOverlap="1" wp14:anchorId="156424EB" wp14:editId="36BE668E">
+                <wp:simplePos x="0" y="0"/>
+                <wp:positionH relativeFrom="column">
+                  <wp:posOffset>-423545</wp:posOffset>
+                </wp:positionH>
+                <wp:positionV relativeFrom="paragraph">
+                  <wp:posOffset>2141855</wp:posOffset>
+                </wp:positionV>
+                <wp:extent cx="2181225" cy="1247775"/>
+                <wp:effectExtent l="0" t="19050" r="28575" b="28575"/>
+                <wp:wrapNone/>
+                <wp:docPr id="58" name="Felirat: felfelé mutató nyíllal 58"/>
+                <wp:cNvGraphicFramePr/>
+                <a:graphic xmlns:a="http://schemas.openxmlformats.org/drawingml/2006/main">
+                  <a:graphicData uri="http://schemas.microsoft.com/office/word/2010/wordprocessingShape">
+                    <wps:wsp>
+                      <wps:cNvSpPr/>
+                      <wps:spPr>
+                        <a:xfrm>
+                          <a:off x="0" y="0"/>
+                          <a:ext cx="2181225" cy="1247775"/>
+                        </a:xfrm>
+                        <a:prstGeom prst="upArrowCallout">
+                          <a:avLst/>
+                        </a:prstGeom>
+                        <a:solidFill>
+                          <a:srgbClr val="C00000"/>
+                        </a:solidFill>
+                      </wps:spPr>
+                      <wps:style>
+                        <a:lnRef idx="2">
+                          <a:schemeClr val="accent1">
+                            <a:shade val="50000"/>
+                          </a:schemeClr>
+                        </a:lnRef>
+                        <a:fillRef idx="1">
+                          <a:schemeClr val="accent1"/>
+                        </a:fillRef>
+                        <a:effectRef idx="0">
+                          <a:schemeClr val="accent1"/>
+                        </a:effectRef>
+                        <a:fontRef idx="minor">
+                          <a:schemeClr val="lt1"/>
+                        </a:fontRef>
+                      </wps:style>
+                      <wps:txbx>
+                        <w:txbxContent>
+                          <w:p>
+                            <w:pPr>
+                              <w:rPr>
+                                <w:color w:val="000000" w:themeColor="text1"/>
+                                <w:sz w:val="24"/>
+                                <w:szCs w:val="24"/>
+                                <w14:textFill>
+                                  <w14:solidFill>
+                                    <w14:schemeClr w14:val="tx1">
+                                      <w14:alpha w14:val="3000"/>
+                                    </w14:schemeClr>
+                                  </w14:solidFill>
+                                </w14:textFill>
+                              </w:rPr>
+                            </w:pPr>
+                            <w:r>
+                              <w:rPr>
+                                <w:rFonts w:ascii="Times New Roman" w:hAnsi="Times New Roman"/>
+                                <w:color w:val="000000" w:themeColor="text1"/>
+                                <w:sz w:val="24"/>
+                                <w:szCs w:val="24"/>
+                                <w14:textFill>
+                                  <w14:solidFill>
+                                    <w14:schemeClr w14:val="tx1">
+                                      <w14:alpha w14:val="3000"/>
+                                    </w14:schemeClr>
+                                  </w14:solidFill>
+                                </w14:textFill>
+                              </w:rPr>
+                              <w:t>A játékos nevét vagy az email címét változtatja arra amire át van írva</w:t>
+                            </w:r>
+                          </w:p>
+                          <w:p>
+                            <w:pPr>
+                              <w:jc w:val="center"/>
+                            </w:pPr>
+                          </w:p>
+                        </w:txbxContent>
+                      </wps:txbx>
+                      <wps:bodyPr rot="0" spcFirstLastPara="0" vertOverflow="overflow" horzOverflow="overflow" vert="horz" wrap="square" lIns="91440" tIns="45720" rIns="91440" bIns="45720" numCol="1" spcCol="0" rtlCol="0" fromWordArt="0" anchor="ctr" anchorCtr="0" forceAA="0" compatLnSpc="1">
+                        <a:prstTxWarp prst="textNoShape">
+                          <a:avLst/>
+                        </a:prstTxWarp>
+                        <a:noAutofit/>
+                      </wps:bodyPr>
+                    </wps:wsp>
+                  </a:graphicData>
+                </a:graphic>
+                <wp14:sizeRelV relativeFrom="margin">
+                  <wp14:pctHeight>0</wp14:pctHeight>
+                </wp14:sizeRelV>
+              </wp:anchor>
+            </w:drawing>
+          </mc:Choice>
+          <mc:Fallback>
+            <w:pict>
+              <v:shapetype w14:anchorId="156424EB" id="_x0000_t79" coordsize="21600,21600" o:spt="79" adj="7200,5400,3600,8100" path="m0@0l@3@0@3@2@1@2,10800,0@4@2@5@2@5@0,21600@0,21600,21600,,21600xe">
+                <v:stroke joinstyle="miter"/>
+                <v:formulas>
+                  <v:f eqn="val #0"/>
+                  <v:f eqn="val #1"/>
+                  <v:f eqn="val #2"/>
+                  <v:f eqn="val #3"/>
+                  <v:f eqn="sum 21600 0 #1"/>
+                  <v:f eqn="sum 21600 0 #3"/>
+                  <v:f eqn="sum #0 21600 0"/>
+                  <v:f eqn="prod @6 1 2"/>
+                </v:formulas>
+                <v:path o:connecttype="custom" o:connectlocs="10800,0;0,@7;10800,21600;21600,@7" o:connectangles="270,180,90,0" textboxrect="0,@0,21600,21600"/>
+                <v:handles>
+                  <v:h position="topLeft,#0" yrange="@2,21600"/>
+                  <v:h position="#1,topLeft" xrange="0,@3"/>
+                  <v:h position="#3,#2" xrange="@1,10800" yrange="0,@0"/>
+                </v:handles>
+              </v:shapetype>
+              <v:shape id="Felirat: felfelé mutató nyíllal 58" o:spid="_x0000_s1027" type="#_x0000_t79" style="position:absolute;margin-left:-33.35pt;margin-top:168.65pt;width:171.75pt;height:98.25pt;z-index:251683840;visibility:visible;mso-wrap-style:square;mso-height-percent:0;mso-wrap-distance-left:9pt;mso-wrap-distance-top:0;mso-wrap-distance-right:9pt;mso-wrap-distance-bottom:0;mso-position-horizontal:absolute;mso-position-horizontal-relative:text;mso-position-vertical:absolute;mso-position-vertical-relative:text;mso-height-percent:0;mso-height-relative:margin;v-text-anchor:middle" o:gfxdata="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" adj="7565,7711,5400,9255" fillcolor="#c00000" strokecolor="#1f3763 [1604]" strokeweight="1pt">
+                <v:textbox>
+                  <w:txbxContent>
+                    <w:p>
+                      <w:pPr>
+                        <w:rPr>
+                          <w:color w:val="000000" w:themeColor="text1"/>
+                          <w:sz w:val="24"/>
+                          <w:szCs w:val="24"/>
+                          <w14:textFill>
+                            <w14:solidFill>
+                              <w14:schemeClr w14:val="tx1">
+                                <w14:alpha w14:val="3000"/>
+                              </w14:schemeClr>
+                            </w14:solidFill>
+                          </w14:textFill>
+                        </w:rPr>
+                      </w:pPr>
+                      <w:r>
+                        <w:rPr>
+                          <w:rFonts w:ascii="Times New Roman" w:hAnsi="Times New Roman"/>
+                          <w:color w:val="000000" w:themeColor="text1"/>
+                          <w:sz w:val="24"/>
+                          <w:szCs w:val="24"/>
+                          <w14:textFill>
+                            <w14:solidFill>
+                              <w14:schemeClr w14:val="tx1">
+                                <w14:alpha w14:val="3000"/>
+                              </w14:schemeClr>
+                            </w14:solidFill>
+                          </w14:textFill>
+                        </w:rPr>
+                        <w:t>A játékos nevét vagy az email címét változtatja arra amire át van írva</w:t>
+                      </w:r>
+                    </w:p>
+                    <w:p>
+                      <w:pPr>
+                        <w:jc w:val="center"/>
+                      </w:pPr>
+                    </w:p>
+                  </w:txbxContent>
+                </v:textbox>
+              </v:shape>
+            </w:pict>
+          </mc:Fallback>
+        </mc:AlternateContent>
+      </w:r>
+      <w:r>
+        <w:rPr>
+          <w:rFonts w:ascii="Times New Roman" w:hAnsi="Times New Roman"/>
+          <w:b/>
+          <w:bCs/>
+          <w:noProof/>
+          <w:sz w:val="32"/>
+          <w:szCs w:val="32"/>
+          <w:u w:val="single"/>
+        </w:rPr>
+        <mc:AlternateContent>
+          <mc:Choice Requires="wps">
+            <w:drawing>
+              <wp:anchor distT="0" distB="0" distL="114300" distR="114300" simplePos="0" relativeHeight="251679744" behindDoc="0" locked="0" layoutInCell="1" allowOverlap="1" wp14:anchorId="71566D2B" wp14:editId="1C7FBA75">
+                <wp:simplePos x="0" y="0"/>
+                <wp:positionH relativeFrom="column">
+                  <wp:posOffset>119381</wp:posOffset>
+                </wp:positionH>
+                <wp:positionV relativeFrom="paragraph">
+                  <wp:posOffset>2189479</wp:posOffset>
+                </wp:positionV>
+                <wp:extent cx="361950" cy="1514475"/>
+                <wp:effectExtent l="0" t="38100" r="57150" b="28575"/>
+                <wp:wrapNone/>
+                <wp:docPr id="53" name="Egyenes összekötő nyíllal 53"/>
+                <wp:cNvGraphicFramePr/>
+                <a:graphic xmlns:a="http://schemas.openxmlformats.org/drawingml/2006/main">
+                  <a:graphicData uri="http://schemas.microsoft.com/office/word/2010/wordprocessingShape">
+                    <wps:wsp>
+                      <wps:cNvCnPr/>
+                      <wps:spPr>
+                        <a:xfrm flipV="1">
+                          <a:off x="0" y="0"/>
+                          <a:ext cx="361950" cy="1514475"/>
+                        </a:xfrm>
+                        <a:prstGeom prst="straightConnector1">
+                          <a:avLst/>
+                        </a:prstGeom>
+                        <a:ln>
+                          <a:tailEnd type="triangle"/>
+                        </a:ln>
+                      </wps:spPr>
+                      <wps:style>
+                        <a:lnRef idx="1">
+                          <a:schemeClr val="accent2"/>
+                        </a:lnRef>
+                        <a:fillRef idx="0">
+                          <a:schemeClr val="accent2"/>
+                        </a:fillRef>
+                        <a:effectRef idx="0">
+                          <a:schemeClr val="accent2"/>
+                        </a:effectRef>
+                        <a:fontRef idx="minor">
+                          <a:schemeClr val="tx1"/>
+                        </a:fontRef>
+                      </wps:style>
+                      <wps:bodyPr/>
+                    </wps:wsp>
+                  </a:graphicData>
+                </a:graphic>
+                <wp14:sizeRelH relativeFrom="margin">
+                  <wp14:pctWidth>0</wp14:pctWidth>
+                </wp14:sizeRelH>
+                <wp14:sizeRelV relativeFrom="margin">
+                  <wp14:pctHeight>0</wp14:pctHeight>
+                </wp14:sizeRelV>
+              </wp:anchor>
+            </w:drawing>
+          </mc:Choice>
+          <mc:Fallback>
+            <w:pict>
+              <v:shapetype w14:anchorId="64F3ABD2" id="_x0000_t32" coordsize="21600,21600" o:spt="32" o:oned="t" path="m,l21600,21600e" filled="f">
+                <v:path arrowok="t" fillok="f" o:connecttype="none"/>
+                <o:lock v:ext="edit" shapetype="t"/>
+              </v:shapetype>
+              <v:shape id="Egyenes összekötő nyíllal 53" o:spid="_x0000_s1026" type="#_x0000_t32" style="position:absolute;margin-left:9.4pt;margin-top:172.4pt;width:28.5pt;height:119.25pt;flip:y;z-index:251679744;visibility:visible;mso-wrap-style:square;mso-width-percent:0;mso-height-percent:0;mso-wrap-distance-left:9pt;mso-wrap-distance-top:0;mso-wrap-distance-right:9pt;mso-wrap-distance-bottom:0;mso-position-horizontal:absolute;mso-position-horizontal-relative:text;mso-position-vertical:absolute;mso-position-vertical-relative:text;mso-width-percent:0;mso-height-percent:0;mso-width-relative:margin;mso-height-relative:margin" o:gfxdata="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" strokecolor="#ed7d31 [3205]" strokeweight=".5pt">
+                <v:stroke endarrow="block" joinstyle="miter"/>
+              </v:shape>
+            </w:pict>
+          </mc:Fallback>
+        </mc:AlternateContent>
+      </w:r>
+      <w:r>
+        <w:rPr>
+          <w:rFonts w:ascii="Times New Roman" w:hAnsi="Times New Roman"/>
+          <w:b/>
+          <w:bCs/>
+          <w:sz w:val="32"/>
+          <w:szCs w:val="32"/>
+          <w:u w:val="single"/>
+        </w:rPr>
+        <w:drawing>
+          <wp:inline distT="0" distB="0" distL="0" distR="0" wp14:anchorId="081F273B" wp14:editId="260C1698">
+            <wp:extent cx="5760720" cy="3630930"/>
+            <wp:effectExtent l="0" t="0" r="0" b="7620"/>
+            <wp:docPr id="50" name="Kép 50"/>
+            <wp:cNvGraphicFramePr>
+              <a:graphicFrameLocks xmlns:a="http://schemas.openxmlformats.org/drawingml/2006/main" noChangeAspect="1"/>
+            </wp:cNvGraphicFramePr>
+            <a:graphic xmlns:a="http://schemas.openxmlformats.org/drawingml/2006/main">
+              <a:graphicData uri="http://schemas.openxmlformats.org/drawingml/2006/picture">
+                <pic:pic xmlns:pic="http://schemas.openxmlformats.org/drawingml/2006/picture">
+                  <pic:nvPicPr>
+                    <pic:cNvPr id="1" name=""/>
+                    <pic:cNvPicPr/>
+                  </pic:nvPicPr>
+                  <pic:blipFill>
+                    <a:blip r:embed="rId15"/>
+                    <a:stretch>
+                      <a:fillRect/>
+                    </a:stretch>
+                  </pic:blipFill>
+                  <pic:spPr>
+                    <a:xfrm>
+                      <a:off x="0" y="0"/>
+                      <a:ext cx="5760720" cy="3630930"/>
+                    </a:xfrm>
+                    <a:prstGeom prst="rect">
+                      <a:avLst/>
+                    </a:prstGeom>
+                  </pic:spPr>
+                </pic:pic>
+              </a:graphicData>
+            </a:graphic>
+          </wp:inline>
+        </w:drawing>
+      </w:r>
+    </w:p>
+    <w:p>
+      <w:pPr>
+        <w:rPr>
+          <w:rFonts w:ascii="Times New Roman" w:hAnsi="Times New Roman"/>
+          <w:b/>
+          <w:sz w:val="32"/>
+          <w:szCs w:val="32"/>
+          <w:u w:val="single"/>
+        </w:rPr>
+      </w:pPr>
+      <w:r>
+        <w:rPr>
+          <w:rFonts w:ascii="Times New Roman" w:hAnsi="Times New Roman"/>
+          <w:b/>
+          <w:sz w:val="32"/>
+          <w:szCs w:val="32"/>
+          <w:u w:val="single"/>
+        </w:rPr>
+        <w:br w:type="page"/>
+      </w:r>
+    </w:p>
+    <w:p>
+      <w:pPr>
+        <w:rPr>
+          <w:rFonts w:ascii="Times New Roman" w:hAnsi="Times New Roman"/>
+          <w:b/>
+          <w:sz w:val="32"/>
+          <w:szCs w:val="32"/>
+          <w:u w:val="single"/>
+        </w:rPr>
+      </w:pPr>
+      <w:r>
+        <w:rPr>
+          <w:rFonts w:ascii="Times New Roman" w:hAnsi="Times New Roman"/>
+          <w:b/>
+          <w:noProof/>
+          <w:sz w:val="32"/>
+          <w:szCs w:val="32"/>
+          <w:u w:val="single"/>
+        </w:rPr>
+        <w:lastRenderedPageBreak/>
+        <mc:AlternateContent>
+          <mc:Choice Requires="wps">
+            <w:drawing>
+              <wp:anchor distT="0" distB="0" distL="114300" distR="114300" simplePos="0" relativeHeight="251684864" behindDoc="0" locked="0" layoutInCell="1" allowOverlap="1" wp14:anchorId="5A5AD6F2" wp14:editId="1E37054C">
+                <wp:simplePos x="0" y="0"/>
+                <wp:positionH relativeFrom="column">
+                  <wp:posOffset>4424680</wp:posOffset>
+                </wp:positionH>
+                <wp:positionV relativeFrom="paragraph">
+                  <wp:posOffset>-385445</wp:posOffset>
+                </wp:positionV>
+                <wp:extent cx="1743075" cy="1266825"/>
+                <wp:effectExtent l="0" t="0" r="28575" b="47625"/>
+                <wp:wrapNone/>
+                <wp:docPr id="61" name="Felirat: lefelé mutató nyíllal 61"/>
+                <wp:cNvGraphicFramePr/>
+                <a:graphic xmlns:a="http://schemas.openxmlformats.org/drawingml/2006/main">
+                  <a:graphicData uri="http://schemas.microsoft.com/office/word/2010/wordprocessingShape">
+                    <wps:wsp>
+                      <wps:cNvSpPr/>
+                      <wps:spPr>
+                        <a:xfrm>
+                          <a:off x="0" y="0"/>
+                          <a:ext cx="1743075" cy="1266825"/>
+                        </a:xfrm>
+                        <a:prstGeom prst="downArrowCallout">
+                          <a:avLst/>
+                        </a:prstGeom>
+                        <a:solidFill>
+                          <a:srgbClr val="C00000"/>
+                        </a:solidFill>
+                      </wps:spPr>
+                      <wps:style>
+                        <a:lnRef idx="2">
+                          <a:schemeClr val="accent1">
+                            <a:shade val="50000"/>
+                          </a:schemeClr>
+                        </a:lnRef>
+                        <a:fillRef idx="1">
+                          <a:schemeClr val="accent1"/>
+                        </a:fillRef>
+                        <a:effectRef idx="0">
+                          <a:schemeClr val="accent1"/>
+                        </a:effectRef>
+                        <a:fontRef idx="minor">
+                          <a:schemeClr val="lt1"/>
+                        </a:fontRef>
+                      </wps:style>
+                      <wps:txbx>
+                        <w:txbxContent>
+                          <w:p>
+                            <w:pPr>
+                              <w:jc w:val="center"/>
+                              <w:rPr>
+                                <w:color w:val="000000" w:themeColor="text1"/>
+                              </w:rPr>
+                            </w:pPr>
+                            <w:r>
+                              <w:rPr>
+                                <w:color w:val="000000" w:themeColor="text1"/>
+                              </w:rPr>
+                              <w:t>Kitörli</w:t>
+                            </w:r>
+                            <w:r>
+                              <w:rPr>
+                                <w:color w:val="000000" w:themeColor="text1"/>
+                              </w:rPr>
+                              <w:t xml:space="preserve"> az adott felhasználót az adatbázisból</w:t>
+                            </w:r>
+                          </w:p>
+                        </w:txbxContent>
+                      </wps:txbx>
+                      <wps:bodyPr rot="0" spcFirstLastPara="0" vertOverflow="overflow" horzOverflow="overflow" vert="horz" wrap="square" lIns="91440" tIns="45720" rIns="91440" bIns="45720" numCol="1" spcCol="0" rtlCol="0" fromWordArt="0" anchor="ctr" anchorCtr="0" forceAA="0" compatLnSpc="1">
+                        <a:prstTxWarp prst="textNoShape">
+                          <a:avLst/>
+                        </a:prstTxWarp>
+                        <a:noAutofit/>
+                      </wps:bodyPr>
+                    </wps:wsp>
+                  </a:graphicData>
+                </a:graphic>
+              </wp:anchor>
+            </w:drawing>
+          </mc:Choice>
+          <mc:Fallback>
+            <w:pict>
+              <v:shapetype w14:anchorId="5A5AD6F2" id="_x0000_t80" coordsize="21600,21600" o:spt="80" adj="14400,5400,18000,8100" path="m,l21600,,21600@0@5@0@5@2@4@2,10800,21600@1@2@3@2@3@0,0@0xe">
+                <v:stroke joinstyle="miter"/>
+                <v:formulas>
+                  <v:f eqn="val #0"/>
+                  <v:f eqn="val #1"/>
+                  <v:f eqn="val #2"/>
+                  <v:f eqn="val #3"/>
+                  <v:f eqn="sum 21600 0 #1"/>
+                  <v:f eqn="sum 21600 0 #3"/>
+                  <v:f eqn="prod #0 1 2"/>
+                </v:formulas>
+                <v:path o:connecttype="custom" o:connectlocs="10800,0;0,@6;10800,21600;21600,@6" o:connectangles="270,180,90,0" textboxrect="0,0,21600,@0"/>
+                <v:handles>
+                  <v:h position="topLeft,#0" yrange="0,@2"/>
+                  <v:h position="#1,bottomRight" xrange="0,@3"/>
+                  <v:h position="#3,#2" xrange="@1,10800" yrange="@0,21600"/>
+                </v:handles>
+              </v:shapetype>
+              <v:shape id="Felirat: lefelé mutató nyíllal 61" o:spid="_x0000_s1028" type="#_x0000_t80" style="position:absolute;margin-left:348.4pt;margin-top:-30.35pt;width:137.25pt;height:99.75pt;z-index:251684864;visibility:visible;mso-wrap-style:square;mso-wrap-distance-left:9pt;mso-wrap-distance-top:0;mso-wrap-distance-right:9pt;mso-wrap-distance-bottom:0;mso-position-horizontal:absolute;mso-position-horizontal-relative:text;mso-position-vertical:absolute;mso-position-vertical-relative:text;v-text-anchor:middle" o:gfxdata="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" adj="14035,6875,16200,8838" fillcolor="#c00000" strokecolor="#1f3763 [1604]" strokeweight="1pt">
+                <v:textbox>
+                  <w:txbxContent>
+                    <w:p>
+                      <w:pPr>
+                        <w:jc w:val="center"/>
+                        <w:rPr>
+                          <w:color w:val="000000" w:themeColor="text1"/>
+                        </w:rPr>
+                      </w:pPr>
+                      <w:r>
+                        <w:rPr>
+                          <w:color w:val="000000" w:themeColor="text1"/>
+                        </w:rPr>
+                        <w:t>Kitörli</w:t>
+                      </w:r>
+                      <w:r>
+                        <w:rPr>
+                          <w:color w:val="000000" w:themeColor="text1"/>
+                        </w:rPr>
+                        <w:t xml:space="preserve"> az adott felhasználót az adatbázisból</w:t>
+                      </w:r>
+                    </w:p>
+                  </w:txbxContent>
+                </v:textbox>
+              </v:shape>
+            </w:pict>
+          </mc:Fallback>
+        </mc:AlternateContent>
+      </w:r>
+      <w:proofErr w:type="spellStart"/>
+      <w:r>
+        <w:rPr>
+          <w:rFonts w:ascii="Times New Roman" w:hAnsi="Times New Roman"/>
+          <w:b/>
+          <w:sz w:val="32"/>
+          <w:szCs w:val="32"/>
+          <w:u w:val="single"/>
+        </w:rPr>
+        <w:t>Admin</w:t>
+      </w:r>
+      <w:proofErr w:type="spellEnd"/>
+      <w:r>
+        <w:rPr>
+          <w:rFonts w:ascii="Times New Roman" w:hAnsi="Times New Roman"/>
+          <w:b/>
+          <w:sz w:val="32"/>
+          <w:szCs w:val="32"/>
+          <w:u w:val="single"/>
+        </w:rPr>
+        <w:t>: Felhasználók</w:t>
+      </w:r>
+    </w:p>
+    <w:p>
+      <w:pPr>
+        <w:rPr>
+          <w:rFonts w:ascii="Times New Roman" w:hAnsi="Times New Roman"/>
+          <w:b/>
+          <w:sz w:val="32"/>
+          <w:szCs w:val="32"/>
+          <w:u w:val="single"/>
+        </w:rPr>
+      </w:pPr>
+      <w:r>
+        <w:rPr>
+          <w:rFonts w:ascii="Times New Roman" w:hAnsi="Times New Roman"/>
+          <w:b/>
+          <w:noProof/>
+          <w:sz w:val="32"/>
+          <w:szCs w:val="32"/>
+          <w:u w:val="single"/>
+        </w:rPr>
+        <mc:AlternateContent>
+          <mc:Choice Requires="wps">
+            <w:drawing>
+              <wp:anchor distT="0" distB="0" distL="114300" distR="114300" simplePos="0" relativeHeight="251685888" behindDoc="0" locked="0" layoutInCell="1" allowOverlap="1" wp14:anchorId="4D47078D" wp14:editId="13BB28E0">
+                <wp:simplePos x="0" y="0"/>
+                <wp:positionH relativeFrom="column">
+                  <wp:posOffset>3148330</wp:posOffset>
+                </wp:positionH>
+                <wp:positionV relativeFrom="paragraph">
+                  <wp:posOffset>1251585</wp:posOffset>
+                </wp:positionV>
+                <wp:extent cx="2200275" cy="1038225"/>
+                <wp:effectExtent l="0" t="19050" r="28575" b="28575"/>
+                <wp:wrapNone/>
+                <wp:docPr id="62" name="Felirat: felfelé mutató nyíllal 62"/>
+                <wp:cNvGraphicFramePr/>
+                <a:graphic xmlns:a="http://schemas.openxmlformats.org/drawingml/2006/main">
+                  <a:graphicData uri="http://schemas.microsoft.com/office/word/2010/wordprocessingShape">
+                    <wps:wsp>
+                      <wps:cNvSpPr/>
+                      <wps:spPr>
+                        <a:xfrm>
+                          <a:off x="0" y="0"/>
+                          <a:ext cx="2200275" cy="1038225"/>
+                        </a:xfrm>
+                        <a:prstGeom prst="upArrowCallout">
+                          <a:avLst/>
+                        </a:prstGeom>
+                        <a:solidFill>
+                          <a:srgbClr val="C00000"/>
+                        </a:solidFill>
+                      </wps:spPr>
+                      <wps:style>
+                        <a:lnRef idx="2">
+                          <a:schemeClr val="accent1">
+                            <a:shade val="50000"/>
+                          </a:schemeClr>
+                        </a:lnRef>
+                        <a:fillRef idx="1">
+                          <a:schemeClr val="accent1"/>
+                        </a:fillRef>
+                        <a:effectRef idx="0">
+                          <a:schemeClr val="accent1"/>
+                        </a:effectRef>
+                        <a:fontRef idx="minor">
+                          <a:schemeClr val="lt1"/>
+                        </a:fontRef>
+                      </wps:style>
+                      <wps:txbx>
+                        <w:txbxContent>
+                          <w:p>
+                            <w:pPr>
+                              <w:jc w:val="center"/>
+                              <w:rPr>
+                                <w:color w:val="000000" w:themeColor="text1"/>
+                              </w:rPr>
+                            </w:pPr>
+                            <w:r>
+                              <w:rPr>
+                                <w:color w:val="000000" w:themeColor="text1"/>
+                              </w:rPr>
+                              <w:t xml:space="preserve">A profilmódosítás oldalhoz hasonlóan az </w:t>
+                            </w:r>
+                            <w:proofErr w:type="spellStart"/>
+                            <w:r>
+                              <w:rPr>
+                                <w:color w:val="000000" w:themeColor="text1"/>
+                              </w:rPr>
+                              <w:t>admin</w:t>
+                            </w:r>
+                            <w:proofErr w:type="spellEnd"/>
+                            <w:r>
+                              <w:rPr>
+                                <w:color w:val="000000" w:themeColor="text1"/>
+                              </w:rPr>
+                              <w:t xml:space="preserve"> változhatja a felhasználók adatait</w:t>
+                            </w:r>
+                          </w:p>
+                        </w:txbxContent>
+                      </wps:txbx>
+                      <wps:bodyPr rot="0" spcFirstLastPara="0" vertOverflow="overflow" horzOverflow="overflow" vert="horz" wrap="square" lIns="91440" tIns="45720" rIns="91440" bIns="45720" numCol="1" spcCol="0" rtlCol="0" fromWordArt="0" anchor="ctr" anchorCtr="0" forceAA="0" compatLnSpc="1">
+                        <a:prstTxWarp prst="textNoShape">
+                          <a:avLst/>
+                        </a:prstTxWarp>
+                        <a:noAutofit/>
+                      </wps:bodyPr>
+                    </wps:wsp>
+                  </a:graphicData>
+                </a:graphic>
+                <wp14:sizeRelH relativeFrom="margin">
+                  <wp14:pctWidth>0</wp14:pctWidth>
+                </wp14:sizeRelH>
+                <wp14:sizeRelV relativeFrom="margin">
+                  <wp14:pctHeight>0</wp14:pctHeight>
+                </wp14:sizeRelV>
+              </wp:anchor>
+            </w:drawing>
+          </mc:Choice>
+          <mc:Fallback>
+            <w:pict>
+              <v:shape w14:anchorId="4D47078D" id="Felirat: felfelé mutató nyíllal 62" o:spid="_x0000_s1029" type="#_x0000_t79" style="position:absolute;margin-left:247.9pt;margin-top:98.55pt;width:173.25pt;height:81.75pt;z-index:251685888;visibility:visible;mso-wrap-style:square;mso-width-percent:0;mso-height-percent:0;mso-wrap-distance-left:9pt;mso-wrap-distance-top:0;mso-wrap-distance-right:9pt;mso-wrap-distance-bottom:0;mso-position-horizontal:absolute;mso-position-horizontal-relative:text;mso-position-vertical:absolute;mso-position-vertical-relative:text;mso-width-percent:0;mso-height-percent:0;mso-width-relative:margin;mso-height-relative:margin;v-text-anchor:middle" o:gfxdata="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" adj="7565,8252,5400,9526" fillcolor="#c00000" strokecolor="#1f3763 [1604]" strokeweight="1pt">
+                <v:textbox>
+                  <w:txbxContent>
+                    <w:p>
+                      <w:pPr>
+                        <w:jc w:val="center"/>
+                        <w:rPr>
+                          <w:color w:val="000000" w:themeColor="text1"/>
+                        </w:rPr>
+                      </w:pPr>
+                      <w:r>
+                        <w:rPr>
+                          <w:color w:val="000000" w:themeColor="text1"/>
+                        </w:rPr>
+                        <w:t xml:space="preserve">A profilmódosítás oldalhoz hasonlóan az </w:t>
+                      </w:r>
+                      <w:proofErr w:type="spellStart"/>
+                      <w:r>
+                        <w:rPr>
+                          <w:color w:val="000000" w:themeColor="text1"/>
+                        </w:rPr>
+                        <w:t>admin</w:t>
+                      </w:r>
+                      <w:proofErr w:type="spellEnd"/>
+                      <w:r>
+                        <w:rPr>
+                          <w:color w:val="000000" w:themeColor="text1"/>
+                        </w:rPr>
+                        <w:t xml:space="preserve"> változhatja a felhasználók adatait</w:t>
+                      </w:r>
+                    </w:p>
+                  </w:txbxContent>
+                </v:textbox>
+              </v:shape>
+            </w:pict>
+          </mc:Fallback>
+        </mc:AlternateContent>
+      </w:r>
+      <w:r>
+        <w:rPr>
+          <w:rFonts w:ascii="Times New Roman" w:hAnsi="Times New Roman"/>
+          <w:b/>
+          <w:sz w:val="32"/>
+          <w:szCs w:val="32"/>
+          <w:u w:val="single"/>
+        </w:rPr>
+        <w:drawing>
+          <wp:inline distT="0" distB="0" distL="0" distR="0" wp14:anchorId="67A62976" wp14:editId="3C167B7E">
+            <wp:extent cx="5760720" cy="2143125"/>
+            <wp:effectExtent l="0" t="0" r="0" b="9525"/>
+            <wp:docPr id="60" name="Kép 60" descr="A képen szöveg, képernyőkép, képernyő látható&#10;&#10;Automatikusan generált leírás"/>
+            <wp:cNvGraphicFramePr>
+              <a:graphicFrameLocks xmlns:a="http://schemas.openxmlformats.org/drawingml/2006/main" noChangeAspect="1"/>
+            </wp:cNvGraphicFramePr>
+            <a:graphic xmlns:a="http://schemas.openxmlformats.org/drawingml/2006/main">
+              <a:graphicData uri="http://schemas.openxmlformats.org/drawingml/2006/picture">
+                <pic:pic xmlns:pic="http://schemas.openxmlformats.org/drawingml/2006/picture">
+                  <pic:nvPicPr>
+                    <pic:cNvPr id="60" name="Kép 60" descr="A képen szöveg, képernyőkép, képernyő látható&#10;&#10;Automatikusan generált leírás"/>
+                    <pic:cNvPicPr/>
+                  </pic:nvPicPr>
+                  <pic:blipFill>
+                    <a:blip r:embed="rId16"/>
+                    <a:stretch>
+                      <a:fillRect/>
+                    </a:stretch>
+                  </pic:blipFill>
+                  <pic:spPr>
+                    <a:xfrm>
+                      <a:off x="0" y="0"/>
+                      <a:ext cx="5760720" cy="2143125"/>
+                    </a:xfrm>
+                    <a:prstGeom prst="rect">
+                      <a:avLst/>
+                    </a:prstGeom>
+                  </pic:spPr>
+                </pic:pic>
+              </a:graphicData>
+            </a:graphic>
+          </wp:inline>
+        </w:drawing>
+      </w:r>
+    </w:p>
+    <w:p>
+      <w:pPr>
+        <w:rPr>
+          <w:color w:val="000000" w:themeColor="text1"/>
+          <w:sz w:val="24"/>
+          <w:szCs w:val="24"/>
+          <w14:textFill>
+            <w14:solidFill>
+              <w14:schemeClr w14:val="tx1">
+                <w14:alpha w14:val="3000"/>
+              </w14:schemeClr>
+            </w14:solidFill>
+          </w14:textFill>
+        </w:rPr>
+      </w:pPr>
+      <w:r>
+        <w:rPr>
+          <w:rFonts w:ascii="Times New Roman" w:hAnsi="Times New Roman"/>
+          <w:b/>
+          <w:sz w:val="36"/>
+          <w:szCs w:val="36"/>
+        </w:rPr>
+        <w:t>Játék</w:t>
+      </w:r>
+    </w:p>
+    <w:p>
+      <w:pPr>
+        <w:spacing w:before="120" w:after="0"/>
+        <w:rPr>
+          <w:rFonts w:ascii="Times New Roman" w:hAnsi="Times New Roman"/>
+          <w:sz w:val="36"/>
+          <w:szCs w:val="36"/>
+        </w:rPr>
+      </w:pPr>
+    </w:p>
+    <w:p>
+      <w:pPr>
+        <w:spacing w:after="2280"/>
+        <w:rPr>
+          <w:rFonts w:ascii="Times New Roman" w:hAnsi="Times New Roman"/>
+          <w:sz w:val="24"/>
+          <w:szCs w:val="24"/>
+        </w:rPr>
+      </w:pPr>
+      <w:r>
+        <w:rPr>
+          <w:rFonts w:ascii="Times New Roman" w:hAnsi="Times New Roman"/>
+          <w:noProof/>
+          <w:sz w:val="24"/>
+          <w:szCs w:val="24"/>
+        </w:rPr>
+        <mc:AlternateContent>
+          <mc:Choice Requires="wps">
+            <w:drawing>
+              <wp:anchor distT="0" distB="0" distL="114300" distR="114300" simplePos="0" relativeHeight="251665408" behindDoc="0" locked="0" layoutInCell="1" allowOverlap="1" wp14:anchorId="69A26600" wp14:editId="7C6988DC">
+                <wp:simplePos x="0" y="0"/>
+                <wp:positionH relativeFrom="column">
+                  <wp:posOffset>5085714</wp:posOffset>
+                </wp:positionH>
+                <wp:positionV relativeFrom="paragraph">
+                  <wp:posOffset>1786255</wp:posOffset>
+                </wp:positionV>
+                <wp:extent cx="1047750" cy="533400"/>
+                <wp:effectExtent l="0" t="28575" r="47625" b="28575"/>
+                <wp:wrapNone/>
+                <wp:docPr id="5" name="Nyíl: jobbra mutató 5"/>
+                <wp:cNvGraphicFramePr/>
+                <a:graphic xmlns:a="http://schemas.openxmlformats.org/drawingml/2006/main">
+                  <a:graphicData uri="http://schemas.microsoft.com/office/word/2010/wordprocessingShape">
+                    <wps:wsp>
+                      <wps:cNvSpPr/>
+                      <wps:spPr>
+                        <a:xfrm rot="16200000">
+                          <a:off x="0" y="0"/>
+                          <a:ext cx="1047750" cy="533400"/>
+                        </a:xfrm>
+                        <a:prstGeom prst="rightArrow">
+                          <a:avLst/>
+                        </a:prstGeom>
+                      </wps:spPr>
+                      <wps:style>
+                        <a:lnRef idx="2">
+                          <a:schemeClr val="accent1">
+                            <a:shade val="50000"/>
+                          </a:schemeClr>
+                        </a:lnRef>
+                        <a:fillRef idx="1">
+                          <a:schemeClr val="accent1"/>
+                        </a:fillRef>
+                        <a:effectRef idx="0">
+                          <a:schemeClr val="accent1"/>
+                        </a:effectRef>
+                        <a:fontRef idx="minor">
+                          <a:schemeClr val="lt1"/>
+                        </a:fontRef>
+                      </wps:style>
+                      <wps:bodyPr rot="0" spcFirstLastPara="0" vertOverflow="overflow" horzOverflow="overflow" vert="horz" wrap="square" lIns="91440" tIns="45720" rIns="91440" bIns="45720" numCol="1" spcCol="0" rtlCol="0" fromWordArt="0" anchor="ctr" anchorCtr="0" forceAA="0" compatLnSpc="1">
+                        <a:prstTxWarp prst="textNoShape">
+                          <a:avLst/>
+                        </a:prstTxWarp>
+                        <a:noAutofit/>
+                      </wps:bodyPr>
+                    </wps:wsp>
+                  </a:graphicData>
+                </a:graphic>
+              </wp:anchor>
+            </w:drawing>
+          </mc:Choice>
+          <mc:Fallback>
+            <w:pict>
+              <v:shapetype w14:anchorId="2EF900F9" id="_x0000_t13" coordsize="21600,21600" o:spt="13" adj="16200,5400" path="m@0,l@0@1,0@1,0@2@0@2@0,21600,21600,10800xe">
+                <v:stroke joinstyle="miter"/>
+                <v:formulas>
+                  <v:f eqn="val #0"/>
+                  <v:f eqn="val #1"/>
+                  <v:f eqn="sum height 0 #1"/>
+                  <v:f eqn="sum 10800 0 #1"/>
+                  <v:f eqn="sum width 0 #0"/>
+                  <v:f eqn="prod @4 @3 10800"/>
+                  <v:f eqn="sum width 0 @5"/>
+                </v:formulas>
+                <v:path o:connecttype="custom" o:connectlocs="@0,0;0,10800;@0,21600;21600,10800" o:connectangles="270,180,90,0" textboxrect="0,@1,@6,@2"/>
+                <v:handles>
+                  <v:h position="#0,#1" xrange="0,21600" yrange="0,10800"/>
+                </v:handles>
+              </v:shapetype>
+              <v:shape id="Nyíl: jobbra mutató 5" o:spid="_x0000_s1026" type="#_x0000_t13" style="position:absolute;margin-left:400.45pt;margin-top:140.65pt;width:82.5pt;height:42pt;rotation:-90;z-index:251665408;visibility:visible;mso-wrap-style:square;mso-wrap-distance-left:9pt;mso-wrap-distance-top:0;mso-wrap-distance-right:9pt;mso-wrap-distance-bottom:0;mso-position-horizontal:absolute;mso-position-horizontal-relative:text;mso-position-vertical:absolute;mso-position-vertical-relative:text;v-text-anchor:middle" o:gfxdata="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" adj="16102" fillcolor="#4472c4 [3204]" strokecolor="#1f3763 [1604]" strokeweight="1pt"/>
+            </w:pict>
+          </mc:Fallback>
+        </mc:AlternateContent>
+      </w:r>
+      <w:r>
+        <w:rPr>
+          <w:rFonts w:ascii="Times New Roman" w:hAnsi="Times New Roman"/>
+          <w:noProof/>
+          <w:sz w:val="24"/>
+          <w:szCs w:val="24"/>
+        </w:rPr>
+        <mc:AlternateContent>
+          <mc:Choice Requires="wps">
+            <w:drawing>
+              <wp:anchor distT="0" distB="0" distL="114300" distR="114300" simplePos="0" relativeHeight="251663360" behindDoc="0" locked="0" layoutInCell="1" allowOverlap="1" wp14:anchorId="012B84A5" wp14:editId="4493356E">
+                <wp:simplePos x="0" y="0"/>
+                <wp:positionH relativeFrom="column">
+                  <wp:posOffset>3834130</wp:posOffset>
+                </wp:positionH>
+                <wp:positionV relativeFrom="paragraph">
+                  <wp:posOffset>1774190</wp:posOffset>
                 </wp:positionV>
                 <wp:extent cx="1047750" cy="533400"/>
                 <wp:effectExtent l="0" t="28575" r="47625" b="28575"/>
@@ -630,23 +2289,7 @@
           </mc:Choice>
           <mc:Fallback>
             <w:pict>
-              <v:shapetype w14:anchorId="5EC85BE7" id="_x0000_t13" coordsize="21600,21600" o:spt="13" adj="16200,5400" path="m@0,l@0@1,0@1,0@2@0@2@0,21600,21600,10800xe">
-                <v:stroke joinstyle="miter"/>
-                <v:formulas>
-                  <v:f eqn="val #0"/>
-                  <v:f eqn="val #1"/>
-                  <v:f eqn="sum height 0 #1"/>
-                  <v:f eqn="sum 10800 0 #1"/>
-                  <v:f eqn="sum width 0 #0"/>
-                  <v:f eqn="prod @4 @3 10800"/>
-                  <v:f eqn="sum width 0 @5"/>
-                </v:formulas>
-                <v:path o:connecttype="custom" o:connectlocs="@0,0;0,10800;@0,21600;21600,10800" o:connectangles="270,180,90,0" textboxrect="0,@1,@6,@2"/>
-                <v:handles>
-                  <v:h position="#0,#1" xrange="0,21600" yrange="0,10800"/>
-                </v:handles>
-              </v:shapetype>
-              <v:shape id="Nyíl: jobbra mutató 4" o:spid="_x0000_s1026" type="#_x0000_t13" style="position:absolute;margin-left:304.9pt;margin-top:17.45pt;width:82.5pt;height:42pt;rotation:-90;z-index:251663360;visibility:visible;mso-wrap-style:square;mso-wrap-distance-left:9pt;mso-wrap-distance-top:0;mso-wrap-distance-right:9pt;mso-wrap-distance-bottom:0;mso-position-horizontal:absolute;mso-position-horizontal-relative:text;mso-position-vertical:absolute;mso-position-vertical-relative:text;v-text-anchor:middle" o:gfxdata="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" adj="16102" fillcolor="#4472c4 [3204]" strokecolor="#1f3763 [1604]" strokeweight="1pt"/>
+              <v:shape w14:anchorId="2C393A18" id="Nyíl: jobbra mutató 4" o:spid="_x0000_s1026" type="#_x0000_t13" style="position:absolute;margin-left:301.9pt;margin-top:139.7pt;width:82.5pt;height:42pt;rotation:-90;z-index:251663360;visibility:visible;mso-wrap-style:square;mso-wrap-distance-left:9pt;mso-wrap-distance-top:0;mso-wrap-distance-right:9pt;mso-wrap-distance-bottom:0;mso-position-horizontal:absolute;mso-position-horizontal-relative:text;mso-position-vertical:absolute;mso-position-vertical-relative:text;v-text-anchor:middle" o:gfxdata="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" adj="16102" fillcolor="#4472c4 [3204]" strokecolor="#1f3763 [1604]" strokeweight="1pt"/>
             </w:pict>
           </mc:Fallback>
         </mc:AlternateContent>
@@ -655,19 +2298,20 @@
         <w:rPr>
           <w:rFonts w:ascii="Times New Roman" w:hAnsi="Times New Roman"/>
           <w:noProof/>
+          <w:color w:val="00B050"/>
           <w:sz w:val="24"/>
           <w:szCs w:val="24"/>
         </w:rPr>
         <mc:AlternateContent>
           <mc:Choice Requires="wps">
             <w:drawing>
-              <wp:anchor distT="0" distB="0" distL="114300" distR="114300" simplePos="0" relativeHeight="251667456" behindDoc="0" locked="0" layoutInCell="1" allowOverlap="1" wp14:anchorId="5B868D32" wp14:editId="53E38D68">
+              <wp:anchor distT="0" distB="0" distL="114300" distR="114300" simplePos="0" relativeHeight="251667456" behindDoc="0" locked="0" layoutInCell="1" allowOverlap="1" wp14:anchorId="0C9C21E5" wp14:editId="1F0FCD44">
                 <wp:simplePos x="0" y="0"/>
                 <wp:positionH relativeFrom="column">
-                  <wp:posOffset>2628900</wp:posOffset>
+                  <wp:posOffset>2647950</wp:posOffset>
                 </wp:positionH>
                 <wp:positionV relativeFrom="paragraph">
-                  <wp:posOffset>172720</wp:posOffset>
+                  <wp:posOffset>1763395</wp:posOffset>
                 </wp:positionV>
                 <wp:extent cx="1047750" cy="533400"/>
                 <wp:effectExtent l="0" t="28575" r="47625" b="28575"/>
@@ -687,10 +2331,7 @@
                           <a:avLst/>
                         </a:prstGeom>
                         <a:solidFill>
-                          <a:schemeClr val="accent6">
-                            <a:lumMod val="60000"/>
-                            <a:lumOff val="40000"/>
-                          </a:schemeClr>
+                          <a:srgbClr val="00B050"/>
                         </a:solidFill>
                       </wps:spPr>
                       <wps:style>
@@ -723,7 +2364,7 @@
           </mc:Choice>
           <mc:Fallback>
             <w:pict>
-              <v:shape w14:anchorId="5145F2D2" id="Nyíl: jobbra mutató 6" o:spid="_x0000_s1026" type="#_x0000_t13" style="position:absolute;margin-left:207pt;margin-top:13.6pt;width:82.5pt;height:42pt;rotation:-90;z-index:251667456;visibility:visible;mso-wrap-style:square;mso-wrap-distance-left:9pt;mso-wrap-distance-top:0;mso-wrap-distance-right:9pt;mso-wrap-distance-bottom:0;mso-position-horizontal:absolute;mso-position-horizontal-relative:text;mso-position-vertical:absolute;mso-position-vertical-relative:text;v-text-anchor:middle" o:gfxdata="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" adj="16102" fillcolor="#a8d08d [1945]" strokecolor="#1f3763 [1604]" strokeweight="1pt"/>
+              <v:shape w14:anchorId="17DA84A7" id="Nyíl: jobbra mutató 6" o:spid="_x0000_s1026" type="#_x0000_t13" style="position:absolute;margin-left:208.5pt;margin-top:138.85pt;width:82.5pt;height:42pt;rotation:-90;z-index:251667456;visibility:visible;mso-wrap-style:square;mso-wrap-distance-left:9pt;mso-wrap-distance-top:0;mso-wrap-distance-right:9pt;mso-wrap-distance-bottom:0;mso-position-horizontal:absolute;mso-position-horizontal-relative:text;mso-position-vertical:absolute;mso-position-vertical-relative:text;v-text-anchor:middle" o:gfxdata="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" adj="16102" fillcolor="#00b050" strokecolor="#1f3763 [1604]" strokeweight="1pt"/>
             </w:pict>
           </mc:Fallback>
         </mc:AlternateContent>
@@ -738,13 +2379,13 @@
         <mc:AlternateContent>
           <mc:Choice Requires="wps">
             <w:drawing>
-              <wp:anchor distT="0" distB="0" distL="114300" distR="114300" simplePos="0" relativeHeight="251661312" behindDoc="0" locked="0" layoutInCell="1" allowOverlap="1" wp14:anchorId="5B868D32" wp14:editId="53E38D68">
+              <wp:anchor distT="0" distB="0" distL="114300" distR="114300" simplePos="0" relativeHeight="251661312" behindDoc="0" locked="0" layoutInCell="1" allowOverlap="1" wp14:anchorId="3F19568E" wp14:editId="31479D47">
                 <wp:simplePos x="0" y="0"/>
                 <wp:positionH relativeFrom="column">
-                  <wp:posOffset>1371600</wp:posOffset>
+                  <wp:posOffset>1400175</wp:posOffset>
                 </wp:positionH>
                 <wp:positionV relativeFrom="paragraph">
-                  <wp:posOffset>134620</wp:posOffset>
+                  <wp:posOffset>1801495</wp:posOffset>
                 </wp:positionV>
                 <wp:extent cx="1047750" cy="533400"/>
                 <wp:effectExtent l="0" t="28575" r="47625" b="28575"/>
@@ -794,7 +2435,7 @@
           </mc:Choice>
           <mc:Fallback>
             <w:pict>
-              <v:shape w14:anchorId="31427092" id="Nyíl: jobbra mutató 3" o:spid="_x0000_s1026" type="#_x0000_t13" style="position:absolute;margin-left:108pt;margin-top:10.6pt;width:82.5pt;height:42pt;rotation:-90;z-index:251661312;visibility:visible;mso-wrap-style:square;mso-wrap-distance-left:9pt;mso-wrap-distance-top:0;mso-wrap-distance-right:9pt;mso-wrap-distance-bottom:0;mso-position-horizontal:absolute;mso-position-horizontal-relative:text;mso-position-vertical:absolute;mso-position-vertical-relative:text;v-text-anchor:middle" o:gfxdata="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" adj="16102" fillcolor="#4472c4 [3204]" strokecolor="#1f3763 [1604]" strokeweight="1pt"/>
+              <v:shape w14:anchorId="19574322" id="Nyíl: jobbra mutató 3" o:spid="_x0000_s1026" type="#_x0000_t13" style="position:absolute;margin-left:110.25pt;margin-top:141.85pt;width:82.5pt;height:42pt;rotation:-90;z-index:251661312;visibility:visible;mso-wrap-style:square;mso-wrap-distance-left:9pt;mso-wrap-distance-top:0;mso-wrap-distance-right:9pt;mso-wrap-distance-bottom:0;mso-position-horizontal:absolute;mso-position-horizontal-relative:text;mso-position-vertical:absolute;mso-position-vertical-relative:text;v-text-anchor:middle" o:gfxdata="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" adj="16102" fillcolor="#4472c4 [3204]" strokecolor="#1f3763 [1604]" strokeweight="1pt"/>
             </w:pict>
           </mc:Fallback>
         </mc:AlternateContent>
@@ -809,13 +2450,13 @@
         <mc:AlternateContent>
           <mc:Choice Requires="wps">
             <w:drawing>
-              <wp:anchor distT="0" distB="0" distL="114300" distR="114300" simplePos="0" relativeHeight="251659264" behindDoc="0" locked="0" layoutInCell="1" allowOverlap="1">
+              <wp:anchor distT="0" distB="0" distL="114300" distR="114300" simplePos="0" relativeHeight="251659264" behindDoc="0" locked="0" layoutInCell="1" allowOverlap="1" wp14:anchorId="6D8A0FC6" wp14:editId="10B2F0C3">
                 <wp:simplePos x="0" y="0"/>
                 <wp:positionH relativeFrom="column">
-                  <wp:posOffset>157481</wp:posOffset>
+                  <wp:posOffset>157479</wp:posOffset>
                 </wp:positionH>
                 <wp:positionV relativeFrom="paragraph">
-                  <wp:posOffset>59055</wp:posOffset>
+                  <wp:posOffset>1754505</wp:posOffset>
                 </wp:positionV>
                 <wp:extent cx="1047750" cy="533400"/>
                 <wp:effectExtent l="0" t="28575" r="47625" b="28575"/>
@@ -865,20 +2506,19 @@
           </mc:Choice>
           <mc:Fallback>
             <w:pict>
-              <v:shape w14:anchorId="3C3DE3CA" id="Nyíl: jobbra mutató 2" o:spid="_x0000_s1026" type="#_x0000_t13" style="position:absolute;margin-left:12.4pt;margin-top:4.65pt;width:82.5pt;height:42pt;rotation:-90;z-index:251659264;visibility:visible;mso-wrap-style:square;mso-wrap-distance-left:9pt;mso-wrap-distance-top:0;mso-wrap-distance-right:9pt;mso-wrap-distance-bottom:0;mso-position-horizontal:absolute;mso-position-horizontal-relative:text;mso-position-vertical:absolute;mso-position-vertical-relative:text;v-text-anchor:middle" o:gfxdata="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" adj="16102" fillcolor="#4472c4 [3204]" strokecolor="#1f3763 [1604]" strokeweight="1pt"/>
+              <v:shape w14:anchorId="12A1D657" id="Nyíl: jobbra mutató 2" o:spid="_x0000_s1026" type="#_x0000_t13" style="position:absolute;margin-left:12.4pt;margin-top:138.15pt;width:82.5pt;height:42pt;rotation:-90;z-index:251659264;visibility:visible;mso-wrap-style:square;mso-wrap-distance-left:9pt;mso-wrap-distance-top:0;mso-wrap-distance-right:9pt;mso-wrap-distance-bottom:0;mso-position-horizontal:absolute;mso-position-horizontal-relative:text;mso-position-vertical:absolute;mso-position-vertical-relative:text;v-text-anchor:middle" o:gfxdata="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" adj="16102" fillcolor="#4472c4 [3204]" strokecolor="#1f3763 [1604]" strokeweight="1pt"/>
             </w:pict>
           </mc:Fallback>
         </mc:AlternateContent>
       </w:r>
-    </w:p>
-    <w:p>
-      <w:pPr>
-        <w:rPr>
-          <w:rFonts w:ascii="Times New Roman" w:hAnsi="Times New Roman"/>
-          <w:sz w:val="24"/>
-          <w:szCs w:val="24"/>
-        </w:rPr>
-      </w:pPr>
+      <w:r>
+        <w:rPr>
+          <w:rFonts w:ascii="Times New Roman" w:hAnsi="Times New Roman"/>
+          <w:sz w:val="24"/>
+          <w:szCs w:val="24"/>
+        </w:rPr>
+        <w:t>A játék fájljai és az indító fájl</w:t>
+      </w:r>
       <w:r>
         <w:rPr>
           <w:rFonts w:ascii="Times New Roman" w:hAnsi="Times New Roman"/>
@@ -886,88 +2526,48 @@
           <w:sz w:val="24"/>
           <w:szCs w:val="24"/>
         </w:rPr>
-        <mc:AlternateContent>
-          <mc:Choice Requires="wps">
-            <w:drawing>
-              <wp:anchor distT="0" distB="0" distL="114300" distR="114300" simplePos="0" relativeHeight="251665408" behindDoc="0" locked="0" layoutInCell="1" allowOverlap="1" wp14:anchorId="5B868D32" wp14:editId="53E38D68">
-                <wp:simplePos x="0" y="0"/>
-                <wp:positionH relativeFrom="column">
-                  <wp:posOffset>5057775</wp:posOffset>
-                </wp:positionH>
-                <wp:positionV relativeFrom="paragraph">
-                  <wp:posOffset>5715</wp:posOffset>
-                </wp:positionV>
-                <wp:extent cx="1047750" cy="533400"/>
-                <wp:effectExtent l="0" t="28575" r="47625" b="28575"/>
-                <wp:wrapNone/>
-                <wp:docPr id="5" name="Nyíl: jobbra mutató 5"/>
-                <wp:cNvGraphicFramePr/>
-                <a:graphic xmlns:a="http://schemas.openxmlformats.org/drawingml/2006/main">
-                  <a:graphicData uri="http://schemas.microsoft.com/office/word/2010/wordprocessingShape">
-                    <wps:wsp>
-                      <wps:cNvSpPr/>
-                      <wps:spPr>
-                        <a:xfrm rot="16200000">
-                          <a:off x="0" y="0"/>
-                          <a:ext cx="1047750" cy="533400"/>
-                        </a:xfrm>
-                        <a:prstGeom prst="rightArrow">
-                          <a:avLst/>
-                        </a:prstGeom>
-                      </wps:spPr>
-                      <wps:style>
-                        <a:lnRef idx="2">
-                          <a:schemeClr val="accent1">
-                            <a:shade val="50000"/>
-                          </a:schemeClr>
-                        </a:lnRef>
-                        <a:fillRef idx="1">
-                          <a:schemeClr val="accent1"/>
-                        </a:fillRef>
-                        <a:effectRef idx="0">
-                          <a:schemeClr val="accent1"/>
-                        </a:effectRef>
-                        <a:fontRef idx="minor">
-                          <a:schemeClr val="lt1"/>
-                        </a:fontRef>
-                      </wps:style>
-                      <wps:bodyPr rot="0" spcFirstLastPara="0" vertOverflow="overflow" horzOverflow="overflow" vert="horz" wrap="square" lIns="91440" tIns="45720" rIns="91440" bIns="45720" numCol="1" spcCol="0" rtlCol="0" fromWordArt="0" anchor="ctr" anchorCtr="0" forceAA="0" compatLnSpc="1">
-                        <a:prstTxWarp prst="textNoShape">
-                          <a:avLst/>
-                        </a:prstTxWarp>
-                        <a:noAutofit/>
-                      </wps:bodyPr>
-                    </wps:wsp>
-                  </a:graphicData>
-                </a:graphic>
-              </wp:anchor>
-            </w:drawing>
-          </mc:Choice>
-          <mc:Fallback>
-            <w:pict>
-              <v:shape w14:anchorId="56E67354" id="Nyíl: jobbra mutató 5" o:spid="_x0000_s1026" type="#_x0000_t13" style="position:absolute;margin-left:398.25pt;margin-top:.45pt;width:82.5pt;height:42pt;rotation:-90;z-index:251665408;visibility:visible;mso-wrap-style:square;mso-wrap-distance-left:9pt;mso-wrap-distance-top:0;mso-wrap-distance-right:9pt;mso-wrap-distance-bottom:0;mso-position-horizontal:absolute;mso-position-horizontal-relative:text;mso-position-vertical:absolute;mso-position-vertical-relative:text;v-text-anchor:middle" o:gfxdata="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" adj="16102" fillcolor="#4472c4 [3204]" strokecolor="#1f3763 [1604]" strokeweight="1pt"/>
-            </w:pict>
-          </mc:Fallback>
-        </mc:AlternateContent>
-      </w:r>
-    </w:p>
-    <w:p>
-      <w:pPr>
-        <w:rPr>
-          <w:rFonts w:ascii="Times New Roman" w:hAnsi="Times New Roman"/>
-          <w:sz w:val="24"/>
-          <w:szCs w:val="24"/>
-        </w:rPr>
-      </w:pPr>
-    </w:p>
-    <w:p>
-      <w:pPr>
-        <w:rPr>
-          <w:rFonts w:ascii="Times New Roman" w:hAnsi="Times New Roman"/>
-          <w:sz w:val="24"/>
-          <w:szCs w:val="24"/>
-        </w:rPr>
-      </w:pPr>
+        <w:drawing>
+          <wp:inline distT="0" distB="0" distL="0" distR="0" wp14:anchorId="22CF225C" wp14:editId="2F6547D6">
+            <wp:extent cx="6238875" cy="1228725"/>
+            <wp:effectExtent l="0" t="0" r="9525" b="9525"/>
+            <wp:docPr id="1" name="Kép 1"/>
+            <wp:cNvGraphicFramePr>
+              <a:graphicFrameLocks xmlns:a="http://schemas.openxmlformats.org/drawingml/2006/main" noChangeAspect="1"/>
+            </wp:cNvGraphicFramePr>
+            <a:graphic xmlns:a="http://schemas.openxmlformats.org/drawingml/2006/main">
+              <a:graphicData uri="http://schemas.openxmlformats.org/drawingml/2006/picture">
+                <pic:pic xmlns:pic="http://schemas.openxmlformats.org/drawingml/2006/picture">
+                  <pic:nvPicPr>
+                    <pic:cNvPr id="1" name="Képernyőkép 2022-04-28 080940.png"/>
+                    <pic:cNvPicPr/>
+                  </pic:nvPicPr>
+                  <pic:blipFill>
+                    <a:blip r:embed="rId17">
+                      <a:extLst>
+                        <a:ext uri="{28A0092B-C50C-407E-A947-70E740481C1C}">
+                          <a14:useLocalDpi xmlns:a14="http://schemas.microsoft.com/office/drawing/2010/main" val="0"/>
+                        </a:ext>
+                      </a:extLst>
+                    </a:blip>
+                    <a:stretch>
+                      <a:fillRect/>
+                    </a:stretch>
+                  </pic:blipFill>
+                  <pic:spPr>
+                    <a:xfrm>
+                      <a:off x="0" y="0"/>
+                      <a:ext cx="6239744" cy="1228896"/>
+                    </a:xfrm>
+                    <a:prstGeom prst="rect">
+                      <a:avLst/>
+                    </a:prstGeom>
+                  </pic:spPr>
+                </pic:pic>
+              </a:graphicData>
+            </a:graphic>
+          </wp:inline>
+        </w:drawing>
+      </w:r>
     </w:p>
     <w:p>
       <w:pPr>
@@ -979,6 +2579,7 @@
         <w:rPr>
           <w:rFonts w:ascii="Times New Roman" w:hAnsi="Times New Roman"/>
           <w:b/>
+          <w:color w:val="2F5496" w:themeColor="accent1" w:themeShade="BF"/>
           <w:sz w:val="24"/>
           <w:szCs w:val="24"/>
         </w:rPr>
@@ -988,7 +2589,7 @@
         <w:rPr>
           <w:rFonts w:ascii="Times New Roman" w:hAnsi="Times New Roman"/>
           <w:b/>
-          <w:color w:val="8EAADB" w:themeColor="accent1" w:themeTint="99"/>
+          <w:color w:val="2F5496" w:themeColor="accent1" w:themeShade="BF"/>
           <w:sz w:val="24"/>
           <w:szCs w:val="24"/>
         </w:rPr>
@@ -999,7 +2600,7 @@
         <w:rPr>
           <w:rFonts w:ascii="Times New Roman" w:hAnsi="Times New Roman"/>
           <w:b/>
-          <w:color w:val="8EAADB" w:themeColor="accent1" w:themeTint="99"/>
+          <w:color w:val="2F5496" w:themeColor="accent1" w:themeShade="BF"/>
           <w:sz w:val="24"/>
           <w:szCs w:val="24"/>
         </w:rPr>
@@ -1016,6 +2617,7 @@
         <w:rPr>
           <w:rFonts w:ascii="Times New Roman" w:hAnsi="Times New Roman"/>
           <w:b/>
+          <w:color w:val="00B050"/>
           <w:sz w:val="24"/>
           <w:szCs w:val="24"/>
         </w:rPr>
@@ -1024,7 +2626,7 @@
         <w:rPr>
           <w:rFonts w:ascii="Times New Roman" w:hAnsi="Times New Roman"/>
           <w:b/>
-          <w:color w:val="A8D08D" w:themeColor="accent6" w:themeTint="99"/>
+          <w:color w:val="00B050"/>
           <w:sz w:val="24"/>
           <w:szCs w:val="24"/>
         </w:rPr>
@@ -1081,8 +2683,9 @@
           <w:sz w:val="24"/>
           <w:szCs w:val="24"/>
         </w:rPr>
+        <w:lastRenderedPageBreak/>
         <w:drawing>
-          <wp:inline distT="0" distB="0" distL="0" distR="0">
+          <wp:inline distT="0" distB="0" distL="0" distR="0" wp14:anchorId="495EF7F0" wp14:editId="5B5A8D4D">
             <wp:extent cx="6419850" cy="2600325"/>
             <wp:effectExtent l="0" t="0" r="0" b="9525"/>
             <wp:docPr id="7" name="Kép 7"/>
@@ -1097,7 +2700,7 @@
                     <pic:cNvPicPr/>
                   </pic:nvPicPr>
                   <pic:blipFill>
-                    <a:blip r:embed="rId6">
+                    <a:blip r:embed="rId18">
                       <a:extLst>
                         <a:ext uri="{28A0092B-C50C-407E-A947-70E740481C1C}">
                           <a14:useLocalDpi xmlns:a14="http://schemas.microsoft.com/office/drawing/2010/main" val="0"/>
@@ -1176,7 +2779,7 @@
           <w:szCs w:val="24"/>
         </w:rPr>
         <w:drawing>
-          <wp:inline distT="0" distB="0" distL="0" distR="0">
+          <wp:inline distT="0" distB="0" distL="0" distR="0" wp14:anchorId="3BEB9804" wp14:editId="5833B183">
             <wp:extent cx="2400300" cy="657225"/>
             <wp:effectExtent l="0" t="0" r="0" b="9525"/>
             <wp:docPr id="8" name="Kép 8"/>
@@ -1191,7 +2794,7 @@
                     <pic:cNvPicPr/>
                   </pic:nvPicPr>
                   <pic:blipFill>
-                    <a:blip r:embed="rId7">
+                    <a:blip r:embed="rId19">
                       <a:extLst>
                         <a:ext uri="{28A0092B-C50C-407E-A947-70E740481C1C}">
                           <a14:useLocalDpi xmlns:a14="http://schemas.microsoft.com/office/drawing/2010/main" val="0"/>
@@ -1234,7 +2837,7 @@
           <w:szCs w:val="24"/>
         </w:rPr>
         <w:drawing>
-          <wp:inline distT="0" distB="0" distL="0" distR="0">
+          <wp:inline distT="0" distB="0" distL="0" distR="0" wp14:anchorId="522DC32F" wp14:editId="40A5BEB0">
             <wp:extent cx="2391109" cy="447737"/>
             <wp:effectExtent l="0" t="0" r="9525" b="0"/>
             <wp:docPr id="10" name="Kép 10"/>
@@ -1249,7 +2852,7 @@
                     <pic:cNvPicPr/>
                   </pic:nvPicPr>
                   <pic:blipFill>
-                    <a:blip r:embed="rId8">
+                    <a:blip r:embed="rId20">
                       <a:extLst>
                         <a:ext uri="{28A0092B-C50C-407E-A947-70E740481C1C}">
                           <a14:useLocalDpi xmlns:a14="http://schemas.microsoft.com/office/drawing/2010/main" val="0"/>
@@ -1292,8 +2895,7 @@
           <w:sz w:val="36"/>
           <w:szCs w:val="36"/>
         </w:rPr>
-        <w:lastRenderedPageBreak/>
-        <w:t>Fő menü</w:t>
+        <w:t>Főmenü</w:t>
       </w:r>
     </w:p>
     <w:p>
@@ -1316,13 +2918,13 @@
         <mc:AlternateContent>
           <mc:Choice Requires="wps">
             <w:drawing>
-              <wp:anchor distT="0" distB="0" distL="114300" distR="114300" simplePos="0" relativeHeight="251668480" behindDoc="0" locked="0" layoutInCell="1" allowOverlap="1">
+              <wp:anchor distT="0" distB="0" distL="114300" distR="114300" simplePos="0" relativeHeight="251668480" behindDoc="0" locked="0" layoutInCell="1" allowOverlap="1" wp14:anchorId="31912CE5" wp14:editId="57DE241F">
                 <wp:simplePos x="0" y="0"/>
                 <wp:positionH relativeFrom="column">
-                  <wp:posOffset>1843405</wp:posOffset>
+                  <wp:posOffset>4491355</wp:posOffset>
                 </wp:positionH>
                 <wp:positionV relativeFrom="paragraph">
-                  <wp:posOffset>1858010</wp:posOffset>
+                  <wp:posOffset>1867535</wp:posOffset>
                 </wp:positionV>
                 <wp:extent cx="45719" cy="3667125"/>
                 <wp:effectExtent l="38100" t="0" r="69215" b="47625"/>
@@ -1377,11 +2979,7 @@
           </mc:Choice>
           <mc:Fallback>
             <w:pict>
-              <v:shapetype w14:anchorId="3EF9D56F" id="_x0000_t32" coordsize="21600,21600" o:spt="32" o:oned="t" path="m,l21600,21600e" filled="f">
-                <v:path arrowok="t" fillok="f" o:connecttype="none"/>
-                <o:lock v:ext="edit" shapetype="t"/>
-              </v:shapetype>
-              <v:shape id="Egyenes összekötő nyíllal 12" o:spid="_x0000_s1026" type="#_x0000_t32" style="position:absolute;margin-left:145.15pt;margin-top:146.3pt;width:3.6pt;height:288.75pt;z-index:251668480;visibility:visible;mso-wrap-style:square;mso-width-percent:0;mso-height-percent:0;mso-wrap-distance-left:9pt;mso-wrap-distance-top:0;mso-wrap-distance-right:9pt;mso-wrap-distance-bottom:0;mso-position-horizontal:absolute;mso-position-horizontal-relative:text;mso-position-vertical:absolute;mso-position-vertical-relative:text;mso-width-percent:0;mso-height-percent:0;mso-width-relative:margin;mso-height-relative:margin" o:gfxdata="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" strokecolor="red" strokeweight="1.5pt">
+              <v:shape w14:anchorId="09D3C0B9" id="Egyenes összekötő nyíllal 12" o:spid="_x0000_s1026" type="#_x0000_t32" style="position:absolute;margin-left:353.65pt;margin-top:147.05pt;width:3.6pt;height:288.75pt;z-index:251668480;visibility:visible;mso-wrap-style:square;mso-width-percent:0;mso-height-percent:0;mso-wrap-distance-left:9pt;mso-wrap-distance-top:0;mso-wrap-distance-right:9pt;mso-wrap-distance-bottom:0;mso-position-horizontal:absolute;mso-position-horizontal-relative:text;mso-position-vertical:absolute;mso-position-vertical-relative:text;mso-width-percent:0;mso-height-percent:0;mso-width-relative:margin;mso-height-relative:margin" o:gfxdata="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" strokecolor="red" strokeweight="1.5pt">
                 <v:stroke endarrow="block" joinstyle="miter"/>
               </v:shape>
             </w:pict>
@@ -1397,7 +2995,7 @@
           <w:szCs w:val="36"/>
         </w:rPr>
         <w:drawing>
-          <wp:inline distT="0" distB="0" distL="0" distR="0">
+          <wp:inline distT="0" distB="0" distL="0" distR="0" wp14:anchorId="681E4EAC" wp14:editId="6DBCFF63">
             <wp:extent cx="6238875" cy="3524250"/>
             <wp:effectExtent l="0" t="0" r="9525" b="0"/>
             <wp:docPr id="11" name="Kép 11"/>
@@ -1412,7 +3010,7 @@
                     <pic:cNvPicPr/>
                   </pic:nvPicPr>
                   <pic:blipFill>
-                    <a:blip r:embed="rId9">
+                    <a:blip r:embed="rId21">
                       <a:extLst>
                         <a:ext uri="{28A0092B-C50C-407E-A947-70E740481C1C}">
                           <a14:useLocalDpi xmlns:a14="http://schemas.microsoft.com/office/drawing/2010/main" val="0"/>
@@ -1443,45 +3041,26 @@
       <w:pPr>
         <w:rPr>
           <w:rFonts w:ascii="Times New Roman" w:hAnsi="Times New Roman"/>
-          <w:b/>
-          <w:sz w:val="36"/>
-          <w:szCs w:val="36"/>
-        </w:rPr>
-      </w:pPr>
-    </w:p>
-    <w:p>
-      <w:pPr>
-        <w:rPr>
-          <w:rFonts w:ascii="Times New Roman" w:hAnsi="Times New Roman"/>
-          <w:sz w:val="24"/>
-          <w:szCs w:val="24"/>
-        </w:rPr>
-      </w:pPr>
-      <w:r>
-        <w:rPr>
-          <w:rFonts w:ascii="Times New Roman" w:hAnsi="Times New Roman"/>
-          <w:sz w:val="24"/>
-          <w:szCs w:val="24"/>
-        </w:rPr>
-        <w:t xml:space="preserve">A start gomb hatására </w:t>
-      </w:r>
-      <w:proofErr w:type="gramStart"/>
-      <w:r>
-        <w:rPr>
-          <w:rFonts w:ascii="Times New Roman" w:hAnsi="Times New Roman"/>
-          <w:sz w:val="24"/>
-          <w:szCs w:val="24"/>
-        </w:rPr>
-        <w:t>el indul</w:t>
-      </w:r>
-      <w:proofErr w:type="gramEnd"/>
-      <w:r>
-        <w:rPr>
-          <w:rFonts w:ascii="Times New Roman" w:hAnsi="Times New Roman"/>
-          <w:sz w:val="24"/>
-          <w:szCs w:val="24"/>
-        </w:rPr>
-        <w:t xml:space="preserve"> a játék</w:t>
+          <w:sz w:val="24"/>
+          <w:szCs w:val="24"/>
+        </w:rPr>
+      </w:pPr>
+      <w:r>
+        <w:rPr>
+          <w:rFonts w:ascii="Times New Roman" w:hAnsi="Times New Roman"/>
+          <w:sz w:val="24"/>
+          <w:szCs w:val="24"/>
+        </w:rPr>
+        <w:lastRenderedPageBreak/>
+        <w:t>A start gomb hatására elindul a játék</w:t>
+      </w:r>
+      <w:r>
+        <w:rPr>
+          <w:rFonts w:ascii="Times New Roman" w:hAnsi="Times New Roman"/>
+          <w:sz w:val="24"/>
+          <w:szCs w:val="24"/>
+        </w:rPr>
+        <w:t>.</w:t>
       </w:r>
     </w:p>
     <w:p>
@@ -1516,11 +3095,20 @@
           <w:sz w:val="24"/>
           <w:szCs w:val="24"/>
         </w:rPr>
-        <w:t xml:space="preserve"> gombbal ki léphetünk a játékból</w:t>
-      </w:r>
-    </w:p>
-    <w:p>
-      <w:pPr>
+        <w:t xml:space="preserve"> gombbal kiléphetünk a játékból</w:t>
+      </w:r>
+      <w:r>
+        <w:rPr>
+          <w:rFonts w:ascii="Times New Roman" w:hAnsi="Times New Roman"/>
+          <w:sz w:val="24"/>
+          <w:szCs w:val="24"/>
+        </w:rPr>
+        <w:t>.</w:t>
+      </w:r>
+    </w:p>
+    <w:p>
+      <w:pPr>
+        <w:spacing w:after="480"/>
         <w:rPr>
           <w:rFonts w:ascii="Times New Roman" w:hAnsi="Times New Roman"/>
           <w:sz w:val="24"/>
@@ -1553,18 +3141,18 @@
         </w:rPr>
         <w:t xml:space="preserve"> gomb pedig az alábbi menüt hozza elő</w:t>
       </w:r>
-    </w:p>
-    <w:p>
-      <w:pPr>
-        <w:rPr>
-          <w:rFonts w:ascii="Times New Roman" w:hAnsi="Times New Roman"/>
-          <w:sz w:val="24"/>
-          <w:szCs w:val="24"/>
-        </w:rPr>
-      </w:pPr>
-    </w:p>
-    <w:p>
-      <w:pPr>
+      <w:r>
+        <w:rPr>
+          <w:rFonts w:ascii="Times New Roman" w:hAnsi="Times New Roman"/>
+          <w:sz w:val="24"/>
+          <w:szCs w:val="24"/>
+        </w:rPr>
+        <w:t>.</w:t>
+      </w:r>
+    </w:p>
+    <w:p>
+      <w:pPr>
+        <w:spacing w:before="120"/>
         <w:rPr>
           <w:rFonts w:ascii="Times New Roman" w:hAnsi="Times New Roman"/>
           <w:sz w:val="24"/>
@@ -1579,7 +3167,7 @@
           <w:szCs w:val="24"/>
         </w:rPr>
         <w:drawing>
-          <wp:inline distT="0" distB="0" distL="0" distR="0">
+          <wp:inline distT="0" distB="0" distL="0" distR="0" wp14:anchorId="069E702E" wp14:editId="074247E4">
             <wp:extent cx="5760720" cy="3239135"/>
             <wp:effectExtent l="0" t="0" r="0" b="0"/>
             <wp:docPr id="9" name="Kép 9"/>
@@ -1594,7 +3182,7 @@
                     <pic:cNvPicPr/>
                   </pic:nvPicPr>
                   <pic:blipFill>
-                    <a:blip r:embed="rId10">
+                    <a:blip r:embed="rId22">
                       <a:extLst>
                         <a:ext uri="{28A0092B-C50C-407E-A947-70E740481C1C}">
                           <a14:useLocalDpi xmlns:a14="http://schemas.microsoft.com/office/drawing/2010/main" val="0"/>
@@ -1623,19 +3211,19 @@
     </w:p>
     <w:p>
       <w:pPr>
-        <w:rPr>
-          <w:rFonts w:ascii="Times New Roman" w:hAnsi="Times New Roman"/>
-          <w:sz w:val="24"/>
-          <w:szCs w:val="24"/>
-        </w:rPr>
-      </w:pPr>
-      <w:r>
-        <w:rPr>
-          <w:rFonts w:ascii="Times New Roman" w:hAnsi="Times New Roman"/>
-          <w:sz w:val="24"/>
-          <w:szCs w:val="24"/>
-        </w:rPr>
-        <w:lastRenderedPageBreak/>
+        <w:spacing w:before="600"/>
+        <w:rPr>
+          <w:rFonts w:ascii="Times New Roman" w:hAnsi="Times New Roman"/>
+          <w:sz w:val="24"/>
+          <w:szCs w:val="24"/>
+        </w:rPr>
+      </w:pPr>
+      <w:r>
+        <w:rPr>
+          <w:rFonts w:ascii="Times New Roman" w:hAnsi="Times New Roman"/>
+          <w:sz w:val="24"/>
+          <w:szCs w:val="24"/>
+        </w:rPr>
         <w:t xml:space="preserve">A </w:t>
       </w:r>
       <w:proofErr w:type="spellStart"/>
@@ -1663,7 +3251,7 @@
           <w:sz w:val="24"/>
           <w:szCs w:val="24"/>
         </w:rPr>
-        <w:t>checkbox-szal</w:t>
+        <w:t>checkbox-al</w:t>
       </w:r>
       <w:proofErr w:type="spellEnd"/>
       <w:r>
@@ -1674,6 +3262,14 @@
         </w:rPr>
         <w:t xml:space="preserve"> válthatunk teljes képernyős és ablakos nézet között</w:t>
       </w:r>
+      <w:r>
+        <w:rPr>
+          <w:rFonts w:ascii="Times New Roman" w:hAnsi="Times New Roman"/>
+          <w:sz w:val="24"/>
+          <w:szCs w:val="24"/>
+        </w:rPr>
+        <w:t>.</w:t>
+      </w:r>
     </w:p>
     <w:p>
       <w:pPr>
@@ -1745,6 +3341,14 @@
         </w:rPr>
         <w:t xml:space="preserve"> amennyi a monitor képfrissítési aránya</w:t>
       </w:r>
+      <w:r>
+        <w:rPr>
+          <w:rFonts w:ascii="Times New Roman" w:hAnsi="Times New Roman"/>
+          <w:sz w:val="24"/>
+          <w:szCs w:val="24"/>
+        </w:rPr>
+        <w:t>.</w:t>
+      </w:r>
     </w:p>
     <w:p>
       <w:pPr>
@@ -1823,9 +3427,25 @@
           <w:sz w:val="24"/>
           <w:szCs w:val="24"/>
         </w:rPr>
-        <w:t>high-ig</w:t>
+        <w:t>high</w:t>
       </w:r>
       <w:proofErr w:type="spellEnd"/>
+      <w:r>
+        <w:rPr>
+          <w:rFonts w:ascii="Times New Roman" w:hAnsi="Times New Roman"/>
+          <w:sz w:val="24"/>
+          <w:szCs w:val="24"/>
+        </w:rPr>
+        <w:t>-ig</w:t>
+      </w:r>
+      <w:r>
+        <w:rPr>
+          <w:rFonts w:ascii="Times New Roman" w:hAnsi="Times New Roman"/>
+          <w:sz w:val="24"/>
+          <w:szCs w:val="24"/>
+        </w:rPr>
+        <w:t>.</w:t>
+      </w:r>
     </w:p>
     <w:p>
       <w:pPr>
@@ -1859,10 +3479,32 @@
           <w:sz w:val="24"/>
           <w:szCs w:val="24"/>
         </w:rPr>
-        <w:t xml:space="preserve"> pedig kiválaszthatjuk monitorunknak megfelelő felbontást</w:t>
-      </w:r>
-      <w:bookmarkStart w:id="0" w:name="_GoBack"/>
-      <w:bookmarkEnd w:id="0"/>
+        <w:t xml:space="preserve"> pedig kiválaszthatjuk</w:t>
+      </w:r>
+      <w:r>
+        <w:rPr>
+          <w:rFonts w:ascii="Times New Roman" w:hAnsi="Times New Roman"/>
+          <w:sz w:val="24"/>
+          <w:szCs w:val="24"/>
+        </w:rPr>
+        <w:t xml:space="preserve"> a</w:t>
+      </w:r>
+      <w:r>
+        <w:rPr>
+          <w:rFonts w:ascii="Times New Roman" w:hAnsi="Times New Roman"/>
+          <w:sz w:val="24"/>
+          <w:szCs w:val="24"/>
+        </w:rPr>
+        <w:t xml:space="preserve"> monitorunknak megfelelő felbontást</w:t>
+      </w:r>
+      <w:r>
+        <w:rPr>
+          <w:rFonts w:ascii="Times New Roman" w:hAnsi="Times New Roman"/>
+          <w:sz w:val="24"/>
+          <w:szCs w:val="24"/>
+        </w:rPr>
+        <w:t>.</w:t>
+      </w:r>
     </w:p>
     <w:p>
       <w:pPr>
@@ -1878,7 +3520,7 @@
           <w:sz w:val="36"/>
           <w:szCs w:val="36"/>
         </w:rPr>
-        <w:t>A játék kezelő felülete</w:t>
+        <w:t>A játék kezelőfelülete</w:t>
       </w:r>
     </w:p>
     <w:p>
@@ -1896,10 +3538,11 @@
           <w:sz w:val="24"/>
           <w:szCs w:val="24"/>
         </w:rPr>
+        <w:lastRenderedPageBreak/>
         <mc:AlternateContent>
           <mc:Choice Requires="wps">
             <w:drawing>
-              <wp:anchor distT="0" distB="0" distL="114300" distR="114300" simplePos="0" relativeHeight="251670528" behindDoc="0" locked="0" layoutInCell="1" allowOverlap="1">
+              <wp:anchor distT="0" distB="0" distL="114300" distR="114300" simplePos="0" relativeHeight="251670528" behindDoc="0" locked="0" layoutInCell="1" allowOverlap="1" wp14:anchorId="14CCABA1" wp14:editId="0AE10301">
                 <wp:simplePos x="0" y="0"/>
                 <wp:positionH relativeFrom="column">
                   <wp:posOffset>5300980</wp:posOffset>
@@ -1974,7 +3617,7 @@
         <mc:AlternateContent>
           <mc:Choice Requires="wps">
             <w:drawing>
-              <wp:anchor distT="0" distB="0" distL="114300" distR="114300" simplePos="0" relativeHeight="251669504" behindDoc="0" locked="0" layoutInCell="1" allowOverlap="1">
+              <wp:anchor distT="0" distB="0" distL="114300" distR="114300" simplePos="0" relativeHeight="251669504" behindDoc="0" locked="0" layoutInCell="1" allowOverlap="1" wp14:anchorId="753CE3B9" wp14:editId="3BF93069">
                 <wp:simplePos x="0" y="0"/>
                 <wp:positionH relativeFrom="column">
                   <wp:posOffset>288290</wp:posOffset>
@@ -2049,7 +3692,7 @@
         <mc:AlternateContent>
           <mc:Choice Requires="wps">
             <w:drawing>
-              <wp:anchor distT="0" distB="0" distL="114300" distR="114300" simplePos="0" relativeHeight="251671552" behindDoc="0" locked="0" layoutInCell="1" allowOverlap="1">
+              <wp:anchor distT="0" distB="0" distL="114300" distR="114300" simplePos="0" relativeHeight="251671552" behindDoc="0" locked="0" layoutInCell="1" allowOverlap="1" wp14:anchorId="61C2FDE4" wp14:editId="1092F430">
                 <wp:simplePos x="0" y="0"/>
                 <wp:positionH relativeFrom="column">
                   <wp:posOffset>2729230</wp:posOffset>
@@ -2122,7 +3765,7 @@
           <w:szCs w:val="24"/>
         </w:rPr>
         <w:drawing>
-          <wp:inline distT="0" distB="0" distL="0" distR="0">
+          <wp:inline distT="0" distB="0" distL="0" distR="0" wp14:anchorId="70AE9F8A" wp14:editId="762B639F">
             <wp:extent cx="5760720" cy="3147695"/>
             <wp:effectExtent l="0" t="0" r="0" b="0"/>
             <wp:docPr id="13" name="Kép 13"/>
@@ -2137,7 +3780,7 @@
                     <pic:cNvPicPr/>
                   </pic:nvPicPr>
                   <pic:blipFill>
-                    <a:blip r:embed="rId11">
+                    <a:blip r:embed="rId23">
                       <a:extLst>
                         <a:ext uri="{28A0092B-C50C-407E-A947-70E740481C1C}">
                           <a14:useLocalDpi xmlns:a14="http://schemas.microsoft.com/office/drawing/2010/main" val="0"/>
@@ -2178,25 +3821,7 @@
           <w:sz w:val="24"/>
           <w:szCs w:val="24"/>
         </w:rPr>
-        <w:t xml:space="preserve">A teljes játék </w:t>
-      </w:r>
-      <w:proofErr w:type="gramStart"/>
-      <w:r>
-        <w:rPr>
-          <w:rFonts w:ascii="Times New Roman" w:hAnsi="Times New Roman"/>
-          <w:sz w:val="24"/>
-          <w:szCs w:val="24"/>
-        </w:rPr>
-        <w:t>idő mérő</w:t>
-      </w:r>
-      <w:proofErr w:type="gramEnd"/>
-      <w:r>
-        <w:rPr>
-          <w:rFonts w:ascii="Times New Roman" w:hAnsi="Times New Roman"/>
-          <w:sz w:val="24"/>
-          <w:szCs w:val="24"/>
-        </w:rPr>
-        <w:t xml:space="preserve"> órája</w:t>
+        <w:t>A teljes játék időmérő órája</w:t>
       </w:r>
     </w:p>
     <w:p>
@@ -2239,16 +3864,22 @@
         </w:rPr>
         <w:t xml:space="preserve">A játék </w:t>
       </w:r>
-      <w:proofErr w:type="gramStart"/>
-      <w:r>
-        <w:rPr>
-          <w:rFonts w:ascii="Times New Roman" w:hAnsi="Times New Roman"/>
-          <w:sz w:val="24"/>
-          <w:szCs w:val="24"/>
-        </w:rPr>
-        <w:t>cél ”keresztje</w:t>
-      </w:r>
-      <w:proofErr w:type="gramEnd"/>
+      <w:r>
+        <w:rPr>
+          <w:rFonts w:ascii="Times New Roman" w:hAnsi="Times New Roman"/>
+          <w:sz w:val="24"/>
+          <w:szCs w:val="24"/>
+        </w:rPr>
+        <w:t>„</w:t>
+      </w:r>
+      <w:r>
+        <w:rPr>
+          <w:rFonts w:ascii="Times New Roman" w:hAnsi="Times New Roman"/>
+          <w:sz w:val="24"/>
+          <w:szCs w:val="24"/>
+        </w:rPr>
+        <w:t>célkeresztje</w:t>
+      </w:r>
       <w:r>
         <w:rPr>
           <w:rFonts w:ascii="Times New Roman" w:hAnsi="Times New Roman"/>
@@ -2373,7 +4004,7 @@
           <w:szCs w:val="24"/>
         </w:rPr>
         <w:drawing>
-          <wp:inline distT="0" distB="0" distL="0" distR="0">
+          <wp:inline distT="0" distB="0" distL="0" distR="0" wp14:anchorId="7999B994" wp14:editId="1971557C">
             <wp:extent cx="914400" cy="1114425"/>
             <wp:effectExtent l="0" t="0" r="0" b="9525"/>
             <wp:docPr id="20" name="Kép 20"/>
@@ -2388,7 +4019,7 @@
                     <pic:cNvPicPr/>
                   </pic:nvPicPr>
                   <pic:blipFill>
-                    <a:blip r:embed="rId12">
+                    <a:blip r:embed="rId24">
                       <a:extLst>
                         <a:ext uri="{28A0092B-C50C-407E-A947-70E740481C1C}">
                           <a14:useLocalDpi xmlns:a14="http://schemas.microsoft.com/office/drawing/2010/main" val="0"/>
@@ -2422,7 +4053,7 @@
           <w:szCs w:val="24"/>
         </w:rPr>
         <w:drawing>
-          <wp:inline distT="0" distB="0" distL="0" distR="0" wp14:anchorId="6C97532D" wp14:editId="045ED25F">
+          <wp:inline distT="0" distB="0" distL="0" distR="0" wp14:anchorId="2BE92D1F" wp14:editId="2B74C525">
             <wp:extent cx="1590897" cy="1467055"/>
             <wp:effectExtent l="0" t="0" r="9525" b="0"/>
             <wp:docPr id="18" name="Kép 18"/>
@@ -2437,7 +4068,7 @@
                     <pic:cNvPicPr/>
                   </pic:nvPicPr>
                   <pic:blipFill>
-                    <a:blip r:embed="rId13">
+                    <a:blip r:embed="rId25">
                       <a:extLst>
                         <a:ext uri="{28A0092B-C50C-407E-A947-70E740481C1C}">
                           <a14:useLocalDpi xmlns:a14="http://schemas.microsoft.com/office/drawing/2010/main" val="0"/>
@@ -2471,7 +4102,7 @@
           <w:szCs w:val="24"/>
         </w:rPr>
         <w:drawing>
-          <wp:inline distT="0" distB="0" distL="0" distR="0" wp14:anchorId="56F0D94F" wp14:editId="70CD9B6A">
+          <wp:inline distT="0" distB="0" distL="0" distR="0" wp14:anchorId="39BBEFD6" wp14:editId="79ECC4F2">
             <wp:extent cx="590550" cy="1170940"/>
             <wp:effectExtent l="0" t="0" r="0" b="0"/>
             <wp:docPr id="19" name="Kép 19"/>
@@ -2486,7 +4117,7 @@
                     <pic:cNvPicPr/>
                   </pic:nvPicPr>
                   <pic:blipFill>
-                    <a:blip r:embed="rId14">
+                    <a:blip r:embed="rId26">
                       <a:extLst>
                         <a:ext uri="{28A0092B-C50C-407E-A947-70E740481C1C}">
                           <a14:useLocalDpi xmlns:a14="http://schemas.microsoft.com/office/drawing/2010/main" val="0"/>
@@ -2527,43 +4158,90 @@
           <w:sz w:val="24"/>
           <w:szCs w:val="24"/>
         </w:rPr>
-        <w:t>Igy néznek ki a kattintható tabletek ezekre kattintva előjön a tabletfelület</w:t>
-      </w:r>
-    </w:p>
-    <w:p>
-      <w:pPr>
-        <w:rPr>
-          <w:rFonts w:ascii="Times New Roman" w:hAnsi="Times New Roman"/>
-          <w:sz w:val="24"/>
-          <w:szCs w:val="24"/>
-        </w:rPr>
-      </w:pPr>
-      <w:r>
-        <w:rPr>
-          <w:rFonts w:ascii="Times New Roman" w:hAnsi="Times New Roman"/>
-          <w:sz w:val="24"/>
-          <w:szCs w:val="24"/>
-        </w:rPr>
-        <w:t>Amelyek így néznek ki</w:t>
-      </w:r>
-    </w:p>
-    <w:p>
-      <w:pPr>
-        <w:rPr>
-          <w:rFonts w:ascii="Times New Roman" w:hAnsi="Times New Roman"/>
-          <w:sz w:val="24"/>
-          <w:szCs w:val="24"/>
-        </w:rPr>
-      </w:pPr>
-    </w:p>
-    <w:p>
-      <w:pPr>
-        <w:rPr>
-          <w:rFonts w:ascii="Times New Roman" w:hAnsi="Times New Roman"/>
-          <w:sz w:val="24"/>
-          <w:szCs w:val="24"/>
-        </w:rPr>
-      </w:pPr>
+        <w:t>Igy néznek ki a kattintható tabletek</w:t>
+      </w:r>
+      <w:r>
+        <w:rPr>
+          <w:rFonts w:ascii="Times New Roman" w:hAnsi="Times New Roman"/>
+          <w:sz w:val="24"/>
+          <w:szCs w:val="24"/>
+        </w:rPr>
+        <w:t>.</w:t>
+      </w:r>
+      <w:r>
+        <w:rPr>
+          <w:rFonts w:ascii="Times New Roman" w:hAnsi="Times New Roman"/>
+          <w:sz w:val="24"/>
+          <w:szCs w:val="24"/>
+        </w:rPr>
+        <w:t xml:space="preserve"> </w:t>
+      </w:r>
+      <w:r>
+        <w:rPr>
+          <w:rFonts w:ascii="Times New Roman" w:hAnsi="Times New Roman"/>
+          <w:sz w:val="24"/>
+          <w:szCs w:val="24"/>
+        </w:rPr>
+        <w:t>E</w:t>
+      </w:r>
+      <w:r>
+        <w:rPr>
+          <w:rFonts w:ascii="Times New Roman" w:hAnsi="Times New Roman"/>
+          <w:sz w:val="24"/>
+          <w:szCs w:val="24"/>
+        </w:rPr>
+        <w:t>zekre kattintva előjön a tabletfelület</w:t>
+      </w:r>
+      <w:r>
+        <w:rPr>
+          <w:rFonts w:ascii="Times New Roman" w:hAnsi="Times New Roman"/>
+          <w:sz w:val="24"/>
+          <w:szCs w:val="24"/>
+        </w:rPr>
+        <w:t>,</w:t>
+      </w:r>
+    </w:p>
+    <w:p>
+      <w:pPr>
+        <w:rPr>
+          <w:rFonts w:ascii="Times New Roman" w:hAnsi="Times New Roman"/>
+          <w:sz w:val="24"/>
+          <w:szCs w:val="24"/>
+        </w:rPr>
+      </w:pPr>
+      <w:r>
+        <w:rPr>
+          <w:rFonts w:ascii="Times New Roman" w:hAnsi="Times New Roman"/>
+          <w:sz w:val="24"/>
+          <w:szCs w:val="24"/>
+        </w:rPr>
+        <w:t>a</w:t>
+      </w:r>
+      <w:r>
+        <w:rPr>
+          <w:rFonts w:ascii="Times New Roman" w:hAnsi="Times New Roman"/>
+          <w:sz w:val="24"/>
+          <w:szCs w:val="24"/>
+        </w:rPr>
+        <w:t>melyek így néznek ki</w:t>
+      </w:r>
+    </w:p>
+    <w:p>
+      <w:pPr>
+        <w:rPr>
+          <w:rFonts w:ascii="Times New Roman" w:hAnsi="Times New Roman"/>
+          <w:sz w:val="24"/>
+          <w:szCs w:val="24"/>
+        </w:rPr>
+      </w:pPr>
+      <w:r>
+        <w:rPr>
+          <w:rFonts w:ascii="Times New Roman" w:hAnsi="Times New Roman"/>
+          <w:sz w:val="24"/>
+          <w:szCs w:val="24"/>
+        </w:rPr>
+        <w:br w:type="page"/>
+      </w:r>
     </w:p>
     <w:p>
       <w:pPr>
@@ -2617,7 +4295,7 @@
           <w:szCs w:val="24"/>
         </w:rPr>
         <w:drawing>
-          <wp:inline distT="0" distB="0" distL="0" distR="0">
+          <wp:inline distT="0" distB="0" distL="0" distR="0" wp14:anchorId="0B4C80D0" wp14:editId="10F659A6">
             <wp:extent cx="5760720" cy="3221990"/>
             <wp:effectExtent l="0" t="0" r="0" b="0"/>
             <wp:docPr id="22" name="Kép 22"/>
@@ -2632,7 +4310,7 @@
                     <pic:cNvPicPr/>
                   </pic:nvPicPr>
                   <pic:blipFill>
-                    <a:blip r:embed="rId15">
+                    <a:blip r:embed="rId27">
                       <a:extLst>
                         <a:ext uri="{28A0092B-C50C-407E-A947-70E740481C1C}">
                           <a14:useLocalDpi xmlns:a14="http://schemas.microsoft.com/office/drawing/2010/main" val="0"/>
@@ -2673,7 +4351,23 @@
           <w:sz w:val="24"/>
           <w:szCs w:val="24"/>
         </w:rPr>
-        <w:t>És azéles játék képe</w:t>
+        <w:t>És az</w:t>
+      </w:r>
+      <w:r>
+        <w:rPr>
+          <w:rFonts w:ascii="Times New Roman" w:hAnsi="Times New Roman"/>
+          <w:sz w:val="24"/>
+          <w:szCs w:val="24"/>
+        </w:rPr>
+        <w:t xml:space="preserve"> </w:t>
+      </w:r>
+      <w:r>
+        <w:rPr>
+          <w:rFonts w:ascii="Times New Roman" w:hAnsi="Times New Roman"/>
+          <w:sz w:val="24"/>
+          <w:szCs w:val="24"/>
+        </w:rPr>
+        <w:t>éles játék képe</w:t>
       </w:r>
     </w:p>
     <w:p>
@@ -2692,7 +4386,7 @@
           <w:szCs w:val="24"/>
         </w:rPr>
         <w:drawing>
-          <wp:inline distT="0" distB="0" distL="0" distR="0">
+          <wp:inline distT="0" distB="0" distL="0" distR="0" wp14:anchorId="55D9DD9D" wp14:editId="2217C59A">
             <wp:extent cx="5760720" cy="3148330"/>
             <wp:effectExtent l="0" t="0" r="0" b="0"/>
             <wp:docPr id="23" name="Kép 23"/>
@@ -2707,7 +4401,7 @@
                     <pic:cNvPicPr/>
                   </pic:nvPicPr>
                   <pic:blipFill>
-                    <a:blip r:embed="rId16">
+                    <a:blip r:embed="rId28">
                       <a:extLst>
                         <a:ext uri="{28A0092B-C50C-407E-A947-70E740481C1C}">
                           <a14:useLocalDpi xmlns:a14="http://schemas.microsoft.com/office/drawing/2010/main" val="0"/>
@@ -2768,40 +4462,70 @@
         </w:rPr>
         <w:t xml:space="preserve"> pálya alapján értelmezhető</w:t>
       </w:r>
-    </w:p>
-    <w:p>
-      <w:pPr>
-        <w:rPr>
-          <w:rFonts w:ascii="Times New Roman" w:hAnsi="Times New Roman"/>
-          <w:sz w:val="24"/>
-          <w:szCs w:val="24"/>
-        </w:rPr>
-      </w:pPr>
-      <w:r>
-        <w:rPr>
-          <w:rFonts w:ascii="Times New Roman" w:hAnsi="Times New Roman"/>
-          <w:sz w:val="24"/>
-          <w:szCs w:val="24"/>
-        </w:rPr>
-        <w:t xml:space="preserve">Az éles szinten az </w:t>
-      </w:r>
-      <w:proofErr w:type="gramStart"/>
-      <w:r>
-        <w:rPr>
-          <w:rFonts w:ascii="Times New Roman" w:hAnsi="Times New Roman"/>
-          <w:sz w:val="24"/>
-          <w:szCs w:val="24"/>
-        </w:rPr>
-        <w:t>alábbi  középen</w:t>
-      </w:r>
-      <w:proofErr w:type="gramEnd"/>
-      <w:r>
-        <w:rPr>
-          <w:rFonts w:ascii="Times New Roman" w:hAnsi="Times New Roman"/>
-          <w:sz w:val="24"/>
-          <w:szCs w:val="24"/>
-        </w:rPr>
-        <w:t xml:space="preserve"> megjelenő üzenetbe futhatunk bele</w:t>
+      <w:r>
+        <w:rPr>
+          <w:rFonts w:ascii="Times New Roman" w:hAnsi="Times New Roman"/>
+          <w:sz w:val="24"/>
+          <w:szCs w:val="24"/>
+        </w:rPr>
+        <w:t>.</w:t>
+      </w:r>
+    </w:p>
+    <w:p>
+      <w:pPr>
+        <w:rPr>
+          <w:rFonts w:ascii="Times New Roman" w:hAnsi="Times New Roman"/>
+          <w:sz w:val="24"/>
+          <w:szCs w:val="24"/>
+        </w:rPr>
+      </w:pPr>
+      <w:r>
+        <w:rPr>
+          <w:rFonts w:ascii="Times New Roman" w:hAnsi="Times New Roman"/>
+          <w:sz w:val="24"/>
+          <w:szCs w:val="24"/>
+        </w:rPr>
+        <w:t xml:space="preserve">Az éles </w:t>
+      </w:r>
+      <w:r>
+        <w:rPr>
+          <w:rFonts w:ascii="Times New Roman" w:hAnsi="Times New Roman"/>
+          <w:sz w:val="24"/>
+          <w:szCs w:val="24"/>
+        </w:rPr>
+        <w:t>játékban</w:t>
+      </w:r>
+      <w:r>
+        <w:rPr>
+          <w:rFonts w:ascii="Times New Roman" w:hAnsi="Times New Roman"/>
+          <w:sz w:val="24"/>
+          <w:szCs w:val="24"/>
+        </w:rPr>
+        <w:t xml:space="preserve"> az alábbi</w:t>
+      </w:r>
+      <w:r>
+        <w:rPr>
+          <w:rFonts w:ascii="Times New Roman" w:hAnsi="Times New Roman"/>
+          <w:sz w:val="24"/>
+          <w:szCs w:val="24"/>
+        </w:rPr>
+        <w:t>,</w:t>
+      </w:r>
+      <w:r>
+        <w:rPr>
+          <w:rFonts w:ascii="Times New Roman" w:hAnsi="Times New Roman"/>
+          <w:sz w:val="24"/>
+          <w:szCs w:val="24"/>
+        </w:rPr>
+        <w:t xml:space="preserve"> középen megjelenő üzenetbe futhatunk bele</w:t>
+      </w:r>
+      <w:r>
+        <w:rPr>
+          <w:rFonts w:ascii="Times New Roman" w:hAnsi="Times New Roman"/>
+          <w:sz w:val="24"/>
+          <w:szCs w:val="24"/>
+        </w:rPr>
+        <w:t>.</w:t>
       </w:r>
     </w:p>
     <w:p>
@@ -2820,7 +4544,7 @@
           <w:szCs w:val="24"/>
         </w:rPr>
         <w:drawing>
-          <wp:inline distT="0" distB="0" distL="0" distR="0">
+          <wp:inline distT="0" distB="0" distL="0" distR="0" wp14:anchorId="05045833" wp14:editId="12B8594C">
             <wp:extent cx="4772025" cy="762000"/>
             <wp:effectExtent l="0" t="0" r="9525" b="0"/>
             <wp:docPr id="24" name="Kép 24"/>
@@ -2835,7 +4559,7 @@
                     <pic:cNvPicPr/>
                   </pic:nvPicPr>
                   <pic:blipFill>
-                    <a:blip r:embed="rId17">
+                    <a:blip r:embed="rId29">
                       <a:extLst>
                         <a:ext uri="{28A0092B-C50C-407E-A947-70E740481C1C}">
                           <a14:useLocalDpi xmlns:a14="http://schemas.microsoft.com/office/drawing/2010/main" val="0"/>
@@ -2876,6 +4600,24 @@
           <w:sz w:val="24"/>
           <w:szCs w:val="24"/>
         </w:rPr>
+        <w:br w:type="page"/>
+      </w:r>
+    </w:p>
+    <w:p>
+      <w:pPr>
+        <w:rPr>
+          <w:rFonts w:ascii="Times New Roman" w:hAnsi="Times New Roman"/>
+          <w:sz w:val="24"/>
+          <w:szCs w:val="24"/>
+        </w:rPr>
+      </w:pPr>
+      <w:r>
+        <w:rPr>
+          <w:rFonts w:ascii="Times New Roman" w:hAnsi="Times New Roman"/>
+          <w:sz w:val="24"/>
+          <w:szCs w:val="24"/>
+        </w:rPr>
+        <w:lastRenderedPageBreak/>
         <w:t>A tablet kezdő szövege</w:t>
       </w:r>
     </w:p>
@@ -2894,9 +4636,8 @@
           <w:sz w:val="24"/>
           <w:szCs w:val="24"/>
         </w:rPr>
-        <w:lastRenderedPageBreak/>
         <w:drawing>
-          <wp:inline distT="0" distB="0" distL="0" distR="0">
+          <wp:inline distT="0" distB="0" distL="0" distR="0" wp14:anchorId="45467800" wp14:editId="3B76651A">
             <wp:extent cx="5760720" cy="737235"/>
             <wp:effectExtent l="0" t="0" r="0" b="5715"/>
             <wp:docPr id="25" name="Kép 25"/>
@@ -2911,7 +4652,7 @@
                     <pic:cNvPicPr/>
                   </pic:nvPicPr>
                   <pic:blipFill>
-                    <a:blip r:embed="rId18">
+                    <a:blip r:embed="rId30">
                       <a:extLst>
                         <a:ext uri="{28A0092B-C50C-407E-A947-70E740481C1C}">
                           <a14:useLocalDpi xmlns:a14="http://schemas.microsoft.com/office/drawing/2010/main" val="0"/>
@@ -2952,7 +4693,7 @@
           <w:sz w:val="24"/>
           <w:szCs w:val="24"/>
         </w:rPr>
-        <w:t>Ha nem sikerül befejeznünk a szintet az alábbi üzenet fogad mind a kettő pályán</w:t>
+        <w:t>Ha nem sikerül befejeznünk a szintet az alábbi üzenet fogad mindkettő pályán</w:t>
       </w:r>
     </w:p>
     <w:p>
@@ -2971,7 +4712,7 @@
           <w:szCs w:val="24"/>
         </w:rPr>
         <w:drawing>
-          <wp:inline distT="0" distB="0" distL="0" distR="0">
+          <wp:inline distT="0" distB="0" distL="0" distR="0" wp14:anchorId="48116CC3" wp14:editId="5F865845">
             <wp:extent cx="5760720" cy="1247775"/>
             <wp:effectExtent l="0" t="0" r="0" b="9525"/>
             <wp:docPr id="26" name="Kép 26"/>
@@ -2986,7 +4727,7 @@
                     <pic:cNvPicPr/>
                   </pic:nvPicPr>
                   <pic:blipFill>
-                    <a:blip r:embed="rId19">
+                    <a:blip r:embed="rId31">
                       <a:extLst>
                         <a:ext uri="{28A0092B-C50C-407E-A947-70E740481C1C}">
                           <a14:useLocalDpi xmlns:a14="http://schemas.microsoft.com/office/drawing/2010/main" val="0"/>
@@ -3072,7 +4813,7 @@
           <w:szCs w:val="24"/>
         </w:rPr>
         <w:drawing>
-          <wp:inline distT="0" distB="0" distL="0" distR="0">
+          <wp:inline distT="0" distB="0" distL="0" distR="0" wp14:anchorId="3FF52A54" wp14:editId="3B65BB7F">
             <wp:extent cx="5760720" cy="1120775"/>
             <wp:effectExtent l="0" t="0" r="0" b="3175"/>
             <wp:docPr id="27" name="Kép 27"/>
@@ -3087,7 +4828,7 @@
                     <pic:cNvPicPr/>
                   </pic:nvPicPr>
                   <pic:blipFill>
-                    <a:blip r:embed="rId20">
+                    <a:blip r:embed="rId32">
                       <a:extLst>
                         <a:ext uri="{28A0092B-C50C-407E-A947-70E740481C1C}">
                           <a14:useLocalDpi xmlns:a14="http://schemas.microsoft.com/office/drawing/2010/main" val="0"/>
@@ -3164,7 +4905,7 @@
           <w:szCs w:val="36"/>
         </w:rPr>
         <w:drawing>
-          <wp:inline distT="0" distB="0" distL="0" distR="0">
+          <wp:inline distT="0" distB="0" distL="0" distR="0" wp14:anchorId="48D6CEF4" wp14:editId="73CE3BFB">
             <wp:extent cx="5760720" cy="3026410"/>
             <wp:effectExtent l="0" t="0" r="0" b="2540"/>
             <wp:docPr id="28" name="Kép 28"/>
@@ -3179,7 +4920,7 @@
                     <pic:cNvPicPr/>
                   </pic:nvPicPr>
                   <pic:blipFill>
-                    <a:blip r:embed="rId21">
+                    <a:blip r:embed="rId33">
                       <a:extLst>
                         <a:ext uri="{28A0092B-C50C-407E-A947-70E740481C1C}">
                           <a14:useLocalDpi xmlns:a14="http://schemas.microsoft.com/office/drawing/2010/main" val="0"/>
@@ -3206,15 +4947,6 @@
         </w:drawing>
       </w:r>
     </w:p>
-    <w:p>
-      <w:pPr>
-        <w:rPr>
-          <w:rFonts w:ascii="Times New Roman" w:hAnsi="Times New Roman"/>
-          <w:sz w:val="24"/>
-          <w:szCs w:val="24"/>
-        </w:rPr>
-      </w:pPr>
-    </w:p>
     <w:sectPr>
       <w:pgSz w:w="11906" w:h="16838"/>
       <w:pgMar w:top="1417" w:right="1417" w:bottom="1417" w:left="1417" w:header="708" w:footer="708" w:gutter="0"/>
@@ -3226,7 +4958,7 @@
 </file>
 
 <file path=word/numbering.xml><?xml version="1.0" encoding="utf-8"?>
-<w:numbering xmlns:wpc="http://schemas.microsoft.com/office/word/2010/wordprocessingCanvas" xmlns:cx="http://schemas.microsoft.com/office/drawing/2014/chartex" xmlns:cx1="http://schemas.microsoft.com/office/drawing/2015/9/8/chartex" xmlns:cx2="http://schemas.microsoft.com/office/drawing/2015/10/21/chartex" xmlns:cx3="http://schemas.microsoft.com/office/drawing/2016/5/9/chartex" xmlns:cx4="http://schemas.microsoft.com/office/drawing/2016/5/10/chartex" xmlns:cx5="http://schemas.microsoft.com/office/drawing/2016/5/11/chartex" xmlns:cx6="http://schemas.microsoft.com/office/drawing/2016/5/12/chartex" xmlns:cx7="http://schemas.microsoft.com/office/drawing/2016/5/13/chartex" xmlns:cx8="http://schemas.microsoft.com/office/drawing/2016/5/14/chartex" xmlns:mc="http://schemas.openxmlformats.org/markup-compatibility/2006" xmlns:aink="http://schemas.microsoft.com/office/drawing/2016/ink" xmlns:am3d="http://schemas.microsoft.com/office/drawing/2017/model3d" xmlns:o="urn:schemas-microsoft-com:office:office" xmlns:r="http://schemas.openxmlformats.org/officeDocument/2006/relationships" xmlns:m="http://schemas.openxmlformats.org/officeDocument/2006/math" xmlns:v="urn:schemas-microsoft-com:vml" xmlns:wp14="http://schemas.microsoft.com/office/word/2010/wordprocessingDrawing" xmlns:wp="http://schemas.openxmlformats.org/drawingml/2006/wordprocessingDrawing" xmlns:w10="urn:schemas-microsoft-com:office:word" xmlns:w="http://schemas.openxmlformats.org/wordprocessingml/2006/main" xmlns:w14="http://schemas.microsoft.com/office/word/2010/wordml" xmlns:w15="http://schemas.microsoft.com/office/word/2012/wordml" xmlns:w16cid="http://schemas.microsoft.com/office/word/2016/wordml/cid" xmlns:w16se="http://schemas.microsoft.com/office/word/2015/wordml/symex" xmlns:wpg="http://schemas.microsoft.com/office/word/2010/wordprocessingGroup" xmlns:wpi="http://schemas.microsoft.com/office/word/2010/wordprocessingInk" xmlns:wne="http://schemas.microsoft.com/office/word/2006/wordml" xmlns:wps="http://schemas.microsoft.com/office/word/2010/wordprocessingShape" mc:Ignorable="w14 w15 w16se w16cid wp14">
+<w:numbering xmlns:wpc="http://schemas.microsoft.com/office/word/2010/wordprocessingCanvas" xmlns:cx="http://schemas.microsoft.com/office/drawing/2014/chartex" xmlns:cx1="http://schemas.microsoft.com/office/drawing/2015/9/8/chartex" xmlns:cx2="http://schemas.microsoft.com/office/drawing/2015/10/21/chartex" xmlns:cx3="http://schemas.microsoft.com/office/drawing/2016/5/9/chartex" xmlns:cx4="http://schemas.microsoft.com/office/drawing/2016/5/10/chartex" xmlns:cx5="http://schemas.microsoft.com/office/drawing/2016/5/11/chartex" xmlns:cx6="http://schemas.microsoft.com/office/drawing/2016/5/12/chartex" xmlns:cx7="http://schemas.microsoft.com/office/drawing/2016/5/13/chartex" xmlns:cx8="http://schemas.microsoft.com/office/drawing/2016/5/14/chartex" xmlns:mc="http://schemas.openxmlformats.org/markup-compatibility/2006" xmlns:aink="http://schemas.microsoft.com/office/drawing/2016/ink" xmlns:am3d="http://schemas.microsoft.com/office/drawing/2017/model3d" xmlns:o="urn:schemas-microsoft-com:office:office" xmlns:r="http://schemas.openxmlformats.org/officeDocument/2006/relationships" xmlns:m="http://schemas.openxmlformats.org/officeDocument/2006/math" xmlns:v="urn:schemas-microsoft-com:vml" xmlns:wp14="http://schemas.microsoft.com/office/word/2010/wordprocessingDrawing" xmlns:wp="http://schemas.openxmlformats.org/drawingml/2006/wordprocessingDrawing" xmlns:w10="urn:schemas-microsoft-com:office:word" xmlns:w="http://schemas.openxmlformats.org/wordprocessingml/2006/main" xmlns:w14="http://schemas.microsoft.com/office/word/2010/wordml" xmlns:w15="http://schemas.microsoft.com/office/word/2012/wordml" xmlns:w16cex="http://schemas.microsoft.com/office/word/2018/wordml/cex" xmlns:w16cid="http://schemas.microsoft.com/office/word/2016/wordml/cid" xmlns:w16="http://schemas.microsoft.com/office/word/2018/wordml" xmlns:w16sdtdh="http://schemas.microsoft.com/office/word/2020/wordml/sdtdatahash" xmlns:w16se="http://schemas.microsoft.com/office/word/2015/wordml/symex" xmlns:wpg="http://schemas.microsoft.com/office/word/2010/wordprocessingGroup" xmlns:wpi="http://schemas.microsoft.com/office/word/2010/wordprocessingInk" xmlns:wne="http://schemas.microsoft.com/office/word/2006/wordml" xmlns:wps="http://schemas.microsoft.com/office/word/2010/wordprocessingShape" mc:Ignorable="w14 w15 w16se w16cid w16 w16cex w16sdtdh wp14">
   <w:abstractNum w:abstractNumId="0" w15:restartNumberingAfterBreak="0">
     <w:nsid w:val="364A7B80"/>
     <w:multiLevelType w:val="hybridMultilevel"/>
@@ -3340,14 +5072,14 @@
       </w:rPr>
     </w:lvl>
   </w:abstractNum>
-  <w:num w:numId="1">
+  <w:num w:numId="1" w16cid:durableId="719788005">
     <w:abstractNumId w:val="0"/>
   </w:num>
 </w:numbering>
 </file>
 
 <file path=word/styles.xml><?xml version="1.0" encoding="utf-8"?>
-<w:styles xmlns:mc="http://schemas.openxmlformats.org/markup-compatibility/2006" xmlns:r="http://schemas.openxmlformats.org/officeDocument/2006/relationships" xmlns:w="http://schemas.openxmlformats.org/wordprocessingml/2006/main" xmlns:w14="http://schemas.microsoft.com/office/word/2010/wordml" xmlns:w15="http://schemas.microsoft.com/office/word/2012/wordml" xmlns:w16cid="http://schemas.microsoft.com/office/word/2016/wordml/cid" xmlns:w16se="http://schemas.microsoft.com/office/word/2015/wordml/symex" mc:Ignorable="w14 w15 w16se w16cid">
+<w:styles xmlns:mc="http://schemas.openxmlformats.org/markup-compatibility/2006" xmlns:r="http://schemas.openxmlformats.org/officeDocument/2006/relationships" xmlns:w="http://schemas.openxmlformats.org/wordprocessingml/2006/main" xmlns:w14="http://schemas.microsoft.com/office/word/2010/wordml" xmlns:w15="http://schemas.microsoft.com/office/word/2012/wordml" xmlns:w16cex="http://schemas.microsoft.com/office/word/2018/wordml/cex" xmlns:w16cid="http://schemas.microsoft.com/office/word/2016/wordml/cid" xmlns:w16="http://schemas.microsoft.com/office/word/2018/wordml" xmlns:w16sdtdh="http://schemas.microsoft.com/office/word/2020/wordml/sdtdatahash" xmlns:w16se="http://schemas.microsoft.com/office/word/2015/wordml/symex" mc:Ignorable="w14 w15 w16se w16cid w16 w16cex w16sdtdh">
   <w:docDefaults>
     <w:rPrDefault>
       <w:rPr>
@@ -3363,7 +5095,7 @@
       </w:pPr>
     </w:pPrDefault>
   </w:docDefaults>
-  <w:latentStyles w:defLockedState="0" w:defUIPriority="99" w:defSemiHidden="0" w:defUnhideWhenUsed="0" w:defQFormat="0" w:count="375">
+  <w:latentStyles w:defLockedState="0" w:defUIPriority="99" w:defSemiHidden="0" w:defUnhideWhenUsed="0" w:defQFormat="0" w:count="376">
     <w:lsdException w:name="Normal" w:uiPriority="0" w:qFormat="1"/>
     <w:lsdException w:name="heading 1" w:uiPriority="9" w:qFormat="1"/>
     <w:lsdException w:name="heading 2" w:semiHidden="1" w:uiPriority="9" w:unhideWhenUsed="1" w:qFormat="1"/>
@@ -3469,7 +5201,6 @@
     <w:lsdException w:name="HTML Sample" w:semiHidden="1" w:unhideWhenUsed="1"/>
     <w:lsdException w:name="HTML Typewriter" w:semiHidden="1" w:unhideWhenUsed="1"/>
     <w:lsdException w:name="HTML Variable" w:semiHidden="1" w:unhideWhenUsed="1"/>
-    <w:lsdException w:name="Normal Table" w:semiHidden="1" w:unhideWhenUsed="1"/>
     <w:lsdException w:name="annotation subject" w:semiHidden="1" w:unhideWhenUsed="1"/>
     <w:lsdException w:name="No List" w:semiHidden="1" w:unhideWhenUsed="1"/>
     <w:lsdException w:name="Outline List 1" w:semiHidden="1" w:unhideWhenUsed="1"/>
@@ -3516,10 +5247,8 @@
     <w:lsdException w:name="Table Subtle 2" w:semiHidden="1" w:unhideWhenUsed="1"/>
     <w:lsdException w:name="Table Web 1" w:semiHidden="1" w:unhideWhenUsed="1"/>
     <w:lsdException w:name="Table Web 2" w:semiHidden="1" w:unhideWhenUsed="1"/>
-    <w:lsdException w:name="Table Web 3" w:semiHidden="1" w:unhideWhenUsed="1"/>
     <w:lsdException w:name="Balloon Text" w:semiHidden="1" w:unhideWhenUsed="1"/>
     <w:lsdException w:name="Table Grid" w:uiPriority="39"/>
-    <w:lsdException w:name="Table Theme" w:semiHidden="1" w:unhideWhenUsed="1"/>
     <w:lsdException w:name="Placeholder Text" w:semiHidden="1"/>
     <w:lsdException w:name="No Spacing" w:uiPriority="1" w:qFormat="1"/>
     <w:lsdException w:name="Light Shading" w:uiPriority="60"/>
@@ -3739,6 +5468,7 @@
     <w:lsdException w:name="Smart Hyperlink" w:semiHidden="1" w:unhideWhenUsed="1"/>
     <w:lsdException w:name="Hashtag" w:semiHidden="1" w:unhideWhenUsed="1"/>
     <w:lsdException w:name="Unresolved Mention" w:semiHidden="1" w:unhideWhenUsed="1"/>
+    <w:lsdException w:name="Smart Link" w:semiHidden="1" w:unhideWhenUsed="1"/>
   </w:latentStyles>
   <w:style w:type="paragraph" w:default="1" w:styleId="Norml">
     <w:name w:val="Normal"/>
@@ -3781,6 +5511,74 @@
       <w:ind w:left="720"/>
       <w:contextualSpacing/>
     </w:pPr>
+  </w:style>
+  <w:style w:type="character" w:styleId="Jegyzethivatkozs">
+    <w:name w:val="annotation reference"/>
+    <w:basedOn w:val="Bekezdsalapbettpusa"/>
+    <w:uiPriority w:val="99"/>
+    <w:semiHidden/>
+    <w:unhideWhenUsed/>
+    <w:rsid w:val="00C51906"/>
+    <w:rPr>
+      <w:sz w:val="16"/>
+      <w:szCs w:val="16"/>
+    </w:rPr>
+  </w:style>
+  <w:style w:type="paragraph" w:styleId="Jegyzetszveg">
+    <w:name w:val="annotation text"/>
+    <w:basedOn w:val="Norml"/>
+    <w:link w:val="JegyzetszvegChar"/>
+    <w:uiPriority w:val="99"/>
+    <w:semiHidden/>
+    <w:unhideWhenUsed/>
+    <w:rsid w:val="00C51906"/>
+    <w:pPr>
+      <w:spacing w:line="240" w:lineRule="auto"/>
+    </w:pPr>
+    <w:rPr>
+      <w:sz w:val="20"/>
+      <w:szCs w:val="20"/>
+    </w:rPr>
+  </w:style>
+  <w:style w:type="character" w:customStyle="1" w:styleId="JegyzetszvegChar">
+    <w:name w:val="Jegyzetszöveg Char"/>
+    <w:basedOn w:val="Bekezdsalapbettpusa"/>
+    <w:link w:val="Jegyzetszveg"/>
+    <w:uiPriority w:val="99"/>
+    <w:semiHidden/>
+    <w:rsid w:val="00C51906"/>
+    <w:rPr>
+      <w:sz w:val="20"/>
+      <w:szCs w:val="20"/>
+    </w:rPr>
+  </w:style>
+  <w:style w:type="paragraph" w:styleId="Megjegyzstrgya">
+    <w:name w:val="annotation subject"/>
+    <w:basedOn w:val="Jegyzetszveg"/>
+    <w:next w:val="Jegyzetszveg"/>
+    <w:link w:val="MegjegyzstrgyaChar"/>
+    <w:uiPriority w:val="99"/>
+    <w:semiHidden/>
+    <w:unhideWhenUsed/>
+    <w:rsid w:val="00C51906"/>
+    <w:rPr>
+      <w:b/>
+      <w:bCs/>
+    </w:rPr>
+  </w:style>
+  <w:style w:type="character" w:customStyle="1" w:styleId="MegjegyzstrgyaChar">
+    <w:name w:val="Megjegyzés tárgya Char"/>
+    <w:basedOn w:val="JegyzetszvegChar"/>
+    <w:link w:val="Megjegyzstrgya"/>
+    <w:uiPriority w:val="99"/>
+    <w:semiHidden/>
+    <w:rsid w:val="00C51906"/>
+    <w:rPr>
+      <w:b/>
+      <w:bCs/>
+      <w:sz w:val="20"/>
+      <w:szCs w:val="20"/>
+    </w:rPr>
   </w:style>
 </w:styles>
 </file>

</xml_diff>